<commit_message>
The Calc class has everything except adding a value to the string.
</commit_message>
<xml_diff>
--- a/lib/assets/template-2014-06-09.docx
+++ b/lib/assets/template-2014-06-09.docx
@@ -11,12 +11,11 @@
           <w:rFonts w:ascii="Avenir Next" w:hAnsi="Avenir Next"/>
         </w:rPr>
       </w:pPr>
-      <w:del w:author="cmartin" w:date="2014-06-04T13:27:00Z" w:id="0">
-        <w:r>
-          <w:rPr>
-            <w:rFonts w:ascii="Avenir Next" w:hAnsi="Avenir Next"/>
-          </w:rPr>
-          <w:delText>cityFoo Housing Needs Assessment: The good parts</w:delText>
+      <w:del w:author="Unknown Author" w:date="2014-06-09T15:02:00Z" w:id="0">
+        <w:r>
+          <w:rPr>
+            <w:rFonts w:ascii="Avenir Next" w:hAnsi="Avenir Next"/>
+          </w:rPr>
         </w:r>
       </w:del>
     </w:p>
@@ -47,7 +46,15 @@
           <w:rFonts w:ascii="Avenir Next" w:hAnsi="Avenir Next"/>
         </w:rPr>
       </w:pPr>
-      <w:ins w:author="Unknown Author" w:date="2014-06-09T15:06:00Z" w:id="2">
+      <w:del w:author="cmartin" w:date="2014-06-04T13:27:00Z" w:id="2">
+        <w:r>
+          <w:rPr>
+            <w:rFonts w:ascii="Avenir Next" w:hAnsi="Avenir Next"/>
+          </w:rPr>
+          <w:delText>cityFoo Housing Needs Assessment: The good parts</w:delText>
+        </w:r>
+      </w:del>
+      <w:ins w:author="Unknown Author" w:date="2014-06-09T15:06:00Z" w:id="3">
         <w:r>
           <w:rPr>
             <w:rFonts w:ascii="Avenir Next" w:hAnsi="Avenir Next"/>
@@ -159,7 +166,7 @@
         </w:rPr>
         <w:t xml:space="preserve">This report provides an overview of the current demographics of </w:t>
       </w:r>
-      <w:del w:author="Unknown Author" w:date="2014-06-09T15:03:00Z" w:id="8">
+      <w:del w:author="Unknown Author" w:date="2014-06-09T15:03:00Z" w:id="9">
         <w:r>
           <w:rPr>
             <w:rFonts w:ascii="Avenir Next" w:hAnsi="Avenir Next"/>
@@ -172,7 +179,7 @@
           <w:delText>cityFoo</w:delText>
         </w:r>
       </w:del>
-      <w:ins w:author="Unknown Author" w:date="2014-06-09T15:03:00Z" w:id="9">
+      <w:ins w:author="Unknown Author" w:date="2014-06-09T15:03:00Z" w:id="10">
         <w:r>
           <w:rPr>
             <w:rFonts w:ascii="Avenir Next" w:cs="Cambria" w:eastAsia="Arial Unicode MS" w:hAnsi="Avenir Next"/>
@@ -205,7 +212,7 @@
           <w:rFonts w:ascii="Avenir Next" w:hAnsi="Avenir Next"/>
         </w:rPr>
       </w:pPr>
-      <w:ins w:author="Unknown Author" w:date="2014-06-09T15:06:00Z" w:id="11">
+      <w:ins w:author="Unknown Author" w:date="2014-06-09T15:06:00Z" w:id="12">
         <w:r>
           <w:rPr>
             <w:rFonts w:ascii="Avenir Next" w:hAnsi="Avenir Next"/>
@@ -248,29 +255,29 @@
           <w:rFonts w:ascii="Avenir Next" w:hAnsi="Avenir Next"/>
         </w:rPr>
       </w:r>
-      <w:del w:author="Unknown Author" w:date="2014-06-09T15:03:00Z" w:id="16">
-        <w:r>
-          <w:rPr>
-            <w:rFonts w:ascii="Avenir Next" w:hAnsi="Avenir Next"/>
-          </w:rPr>
-          <w:commentReference w:id="0"/>
-        </w:r>
-      </w:del>
-      <w:r>
-        <w:rPr>
-          <w:rFonts w:ascii="Avenir Next" w:hAnsi="Avenir Next"/>
-        </w:rPr>
-        <w:t>consists of Massachusetts General Laws (MGL) Chapter 40B, Sections 20 through 23, along with associated regulations issued and administered by the Massachusetts Department of Housing and Community Development (DHCD). It was enacted in 1969 to encourage the production of affordable housing in all communities of the Commonwealth.</w:t>
-      </w:r>
-    </w:p>
-    <w:p>
-      <w:pPr>
-        <w:pStyle w:val="style0"/>
-        <w:rPr>
-          <w:rFonts w:ascii="Avenir Next" w:hAnsi="Avenir Next"/>
-        </w:rPr>
-      </w:pPr>
-      <w:del w:author="cmartin" w:date="2014-06-09T12:13:00Z" w:id="18">
+      <w:r>
+        <w:rPr>
+          <w:rFonts w:ascii="Avenir Next" w:hAnsi="Avenir Next"/>
+        </w:rPr>
+        <w:commentReference w:id="0"/>
+      </w:r>
+      <w:del w:author="Unknown Author" w:date="2014-06-09T15:03:00Z" w:id="18">
+        <w:r>
+          <w:rPr>
+            <w:rFonts w:ascii="Avenir Next" w:hAnsi="Avenir Next"/>
+          </w:rPr>
+          <w:delText>consists of Massachusetts General Laws (MGL) Chapter 40B, Sections 20 through 23, along with associated regulations issued and administered by the Massachusetts Department of Housing and Community Development (DHCD). It was enacted in 1969 to encourage the production of affordable housing in all communities of the Commonwealth.</w:delText>
+        </w:r>
+      </w:del>
+    </w:p>
+    <w:p>
+      <w:pPr>
+        <w:pStyle w:val="style0"/>
+        <w:rPr>
+          <w:rFonts w:ascii="Avenir Next" w:hAnsi="Avenir Next"/>
+        </w:rPr>
+      </w:pPr>
+      <w:del w:author="cmartin" w:date="2014-06-09T12:13:00Z" w:id="19">
         <w:r>
           <w:rPr>
             <w:rFonts w:ascii="Avenir Next" w:hAnsi="Avenir Next"/>
@@ -278,7 +285,7 @@
           <w:delText xml:space="preserve">Under Chapter 40B, </w:delText>
         </w:r>
       </w:del>
-      <w:ins w:author="cmartin" w:date="2014-06-09T12:13:00Z" w:id="19">
+      <w:ins w:author="cmartin" w:date="2014-06-09T12:13:00Z" w:id="20">
         <w:r>
           <w:rPr>
             <w:rFonts w:ascii="Avenir Next" w:hAnsi="Avenir Next"/>
@@ -286,7 +293,7 @@
           <w:t>I</w:t>
         </w:r>
       </w:ins>
-      <w:del w:author="cmartin" w:date="2014-06-09T12:13:00Z" w:id="20">
+      <w:del w:author="cmartin" w:date="2014-06-09T12:13:00Z" w:id="21">
         <w:r>
           <w:rPr>
             <w:rFonts w:ascii="Avenir Next" w:hAnsi="Avenir Next"/>
@@ -300,7 +307,7 @@
         </w:rPr>
         <w:t xml:space="preserve">n </w:t>
       </w:r>
-      <w:del w:author="cmartin" w:date="2014-06-09T12:22:00Z" w:id="22">
+      <w:del w:author="cmartin" w:date="2014-06-09T12:22:00Z" w:id="23">
         <w:r>
           <w:rPr>
             <w:rFonts w:ascii="Avenir Next" w:hAnsi="Avenir Next"/>
@@ -308,7 +315,7 @@
           <w:delText xml:space="preserve">any municipality </w:delText>
         </w:r>
       </w:del>
-      <w:ins w:author="cmartin" w:date="2014-06-09T12:22:00Z" w:id="23">
+      <w:ins w:author="cmartin" w:date="2014-06-09T12:22:00Z" w:id="24">
         <w:r>
           <w:rPr>
             <w:rFonts w:ascii="Avenir Next" w:hAnsi="Avenir Next"/>
@@ -322,7 +329,7 @@
         </w:rPr>
         <w:t xml:space="preserve">that </w:t>
       </w:r>
-      <w:del w:author="cmartin" w:date="2014-06-09T12:22:00Z" w:id="25">
+      <w:del w:author="cmartin" w:date="2014-06-09T12:22:00Z" w:id="26">
         <w:r>
           <w:rPr>
             <w:rFonts w:ascii="Avenir Next" w:hAnsi="Avenir Next"/>
@@ -336,7 +343,7 @@
         </w:rPr>
         <w:t>fail</w:t>
       </w:r>
-      <w:del w:author="cmartin" w:date="2014-06-09T12:22:00Z" w:id="27">
+      <w:del w:author="cmartin" w:date="2014-06-09T12:22:00Z" w:id="28">
         <w:r>
           <w:rPr>
             <w:rFonts w:ascii="Avenir Next" w:hAnsi="Avenir Next"/>
@@ -350,7 +357,7 @@
         </w:rPr>
         <w:t xml:space="preserve"> to </w:t>
       </w:r>
-      <w:del w:author="cmartin" w:date="2014-06-09T12:13:00Z" w:id="29">
+      <w:del w:author="cmartin" w:date="2014-06-09T12:13:00Z" w:id="30">
         <w:r>
           <w:rPr>
             <w:rFonts w:ascii="Avenir Next" w:hAnsi="Avenir Next"/>
@@ -378,14 +385,12 @@
           <w:rFonts w:ascii="Avenir Next" w:hAnsi="Avenir Next"/>
         </w:rPr>
       </w:r>
-      <w:del w:author="Unknown Author" w:date="2014-06-09T15:03:00Z" w:id="33">
-        <w:r>
-          <w:rPr>
-            <w:rFonts w:ascii="Avenir Next" w:hAnsi="Avenir Next"/>
-          </w:rPr>
-          <w:commentReference w:id="1"/>
-        </w:r>
-      </w:del>
+      <w:r>
+        <w:rPr>
+          <w:rFonts w:ascii="Avenir Next" w:hAnsi="Avenir Next"/>
+        </w:rPr>
+        <w:commentReference w:id="1"/>
+      </w:r>
       <w:del w:author="cmartin" w:date="2014-06-09T12:13:00Z" w:id="34">
         <w:r>
           <w:rPr>
@@ -394,14 +399,14 @@
           <w:delText>” toward meeting its housing needs</w:delText>
         </w:r>
       </w:del>
-      <w:ins w:author="cmartin" w:date="2014-06-09T12:13:00Z" w:id="35">
-        <w:r>
-          <w:rPr>
-            <w:rFonts w:ascii="Avenir Next" w:hAnsi="Avenir Next"/>
-          </w:rPr>
-          <w:t xml:space="preserve">meet </w:t>
-        </w:r>
-      </w:ins>
+      <w:del w:author="Unknown Author" w:date="2014-06-09T15:03:00Z" w:id="35">
+        <w:r>
+          <w:rPr>
+            <w:rFonts w:ascii="Avenir Next" w:hAnsi="Avenir Next"/>
+          </w:rPr>
+          <w:delText xml:space="preserve">meet </w:delText>
+        </w:r>
+      </w:del>
       <w:ins w:author="cmartin" w:date="2014-06-09T12:23:00Z" w:id="36">
         <w:r>
           <w:rPr>
@@ -451,20 +456,20 @@
           <w:rFonts w:ascii="Avenir Next" w:hAnsi="Avenir Next"/>
         </w:rPr>
       </w:r>
-      <w:del w:author="Unknown Author" w:date="2014-06-09T15:03:00Z" w:id="43">
-        <w:r>
-          <w:rPr>
-            <w:rFonts w:ascii="Avenir Next" w:hAnsi="Avenir Next"/>
-          </w:rPr>
-          <w:commentReference w:id="2"/>
-        </w:r>
-      </w:del>
-      <w:r>
-        <w:rPr>
-          <w:rFonts w:ascii="Avenir Next" w:hAnsi="Avenir Next"/>
-        </w:rPr>
-        <w:t xml:space="preserve">of the new units are affordable. </w:t>
-      </w:r>
+      <w:r>
+        <w:rPr>
+          <w:rFonts w:ascii="Avenir Next" w:hAnsi="Avenir Next"/>
+        </w:rPr>
+        <w:commentReference w:id="2"/>
+      </w:r>
+      <w:del w:author="Unknown Author" w:date="2014-06-09T15:03:00Z" w:id="44">
+        <w:r>
+          <w:rPr>
+            <w:rFonts w:ascii="Avenir Next" w:hAnsi="Avenir Next"/>
+          </w:rPr>
+          <w:delText xml:space="preserve">of the new units are affordable. </w:delText>
+        </w:r>
+      </w:del>
       <w:ins w:author="cmartin" w:date="2014-06-04T13:35:00Z" w:id="45">
         <w:r>
           <w:rPr>
@@ -733,7 +738,15 @@
         </w:rPr>
         <w:t xml:space="preserve">from 2000. </w:t>
       </w:r>
-      <w:del w:author="cmartin" w:date="2014-06-04T13:41:00Z" w:id="73">
+      <w:del w:author="cmartin" w:date="2014-06-03T12:23:00Z" w:id="73">
+        <w:r>
+          <w:rPr>
+            <w:rFonts w:ascii="Avenir Next" w:hAnsi="Avenir Next"/>
+          </w:rPr>
+          <w:delText xml:space="preserve">[state or region].  </w:delText>
+        </w:r>
+      </w:del>
+      <w:del w:author="cmartin" w:date="2014-06-04T13:41:00Z" w:id="74">
         <w:r>
           <w:rPr>
             <w:rFonts w:ascii="Avenir Next" w:hAnsi="Avenir Next"/>
@@ -741,14 +754,6 @@
           <w:delText xml:space="preserve">The median age is [median age 2010], [XX] years [younger/older] than the median age for </w:delText>
         </w:r>
       </w:del>
-      <w:del w:author="cmartin" w:date="2014-06-03T12:23:00Z" w:id="74">
-        <w:r>
-          <w:rPr>
-            <w:rFonts w:ascii="Avenir Next" w:hAnsi="Avenir Next"/>
-          </w:rPr>
-          <w:delText xml:space="preserve">[state or region].  </w:delText>
-        </w:r>
-      </w:del>
       <w:r>
         <w:rPr>
           <w:rFonts w:ascii="Avenir Next" w:hAnsi="Avenir Next"/>
@@ -952,6 +957,11 @@
         <w:rPr>
           <w:rFonts w:ascii="Avenir Next" w:hAnsi="Avenir Next"/>
         </w:rPr>
+      </w:r>
+      <w:r>
+        <w:rPr>
+          <w:rFonts w:ascii="Avenir Next" w:hAnsi="Avenir Next"/>
+        </w:rPr>
         <w:t>Between 2005</w:t>
       </w:r>
       <w:del w:author="cmartin" w:date="2014-06-04T13:51:00Z" w:id="98">
@@ -1100,14 +1110,12 @@
           <w:rFonts w:ascii="Avenir Next" w:hAnsi="Avenir Next"/>
         </w:rPr>
       </w:r>
-      <w:del w:author="Unknown Author" w:date="2014-06-09T15:03:00Z" w:id="114">
-        <w:r>
-          <w:rPr>
-            <w:rFonts w:ascii="Avenir Next" w:hAnsi="Avenir Next"/>
-          </w:rPr>
-          <w:commentReference w:id="3"/>
-        </w:r>
-      </w:del>
+      <w:r>
+        <w:rPr>
+          <w:rFonts w:ascii="Avenir Next" w:hAnsi="Avenir Next"/>
+        </w:rPr>
+        <w:commentReference w:id="3"/>
+      </w:r>
     </w:p>
     <w:p>
       <w:pPr>
@@ -1150,7 +1158,7 @@
           <w:rFonts w:ascii="Avenir Next" w:hAnsi="Avenir Next"/>
         </w:rPr>
       </w:r>
-      <w:del w:author="cmartin" w:date="2014-06-04T13:54:00Z" w:id="118">
+      <w:del w:author="cmartin" w:date="2014-06-04T13:54:00Z" w:id="117">
         <w:r>
           <w:rPr>
             <w:rFonts w:ascii="Avenir Next" w:hAnsi="Avenir Next"/>
@@ -1164,14 +1172,12 @@
           <w:rFonts w:ascii="Avenir Next" w:hAnsi="Avenir Next"/>
         </w:rPr>
       </w:r>
-      <w:del w:author="Unknown Author" w:date="2014-06-09T15:03:00Z" w:id="120">
-        <w:r>
-          <w:rPr>
-            <w:rFonts w:ascii="Avenir Next" w:hAnsi="Avenir Next"/>
-          </w:rPr>
-          <w:commentReference w:id="4"/>
-        </w:r>
-      </w:del>
+      <w:r>
+        <w:rPr>
+          <w:rFonts w:ascii="Avenir Next" w:hAnsi="Avenir Next"/>
+        </w:rPr>
+        <w:commentReference w:id="4"/>
+      </w:r>
     </w:p>
     <w:p>
       <w:pPr>
@@ -1234,7 +1240,7 @@
           <w:rFonts w:ascii="Avenir Next" w:hAnsi="Avenir Next"/>
         </w:rPr>
       </w:pPr>
-      <w:del w:author="Unknown Author" w:date="2014-06-09T15:10:00Z" w:id="127">
+      <w:del w:author="Unknown Author" w:date="2014-06-09T15:10:00Z" w:id="126">
         <w:r>
           <w:rPr>
             <w:rFonts w:ascii="Avenir Next" w:hAnsi="Avenir Next"/>
@@ -1242,7 +1248,7 @@
           <w:delText xml:space="preserve"> </w:delText>
         </w:r>
       </w:del>
-      <w:ins w:author="cmartin" w:date="2014-06-04T13:56:00Z" w:id="128">
+      <w:ins w:author="cmartin" w:date="2014-06-04T13:56:00Z" w:id="127">
         <w:r>
           <w:rPr>
             <w:rFonts w:ascii="Avenir Next" w:hAnsi="Avenir Next"/>
@@ -1250,7 +1256,7 @@
           <w:t>100*(</w:t>
         </w:r>
       </w:ins>
-      <w:ins w:author="cmartin" w:date="2014-06-04T13:55:00Z" w:id="129">
+      <w:ins w:author="cmartin" w:date="2014-06-04T13:55:00Z" w:id="128">
         <w:r>
           <w:rPr>
             <w:rFonts w:ascii="Avenir Next" w:hAnsi="Avenir Next"/>
@@ -1258,7 +1264,7 @@
           <w:t xml:space="preserve">pop30_65p - </w:t>
         </w:r>
       </w:ins>
-      <w:ins w:author="cmartin" w:date="2014-06-04T13:56:00Z" w:id="130">
+      <w:ins w:author="cmartin" w:date="2014-06-04T13:56:00Z" w:id="129">
         <w:r>
           <w:rPr>
             <w:rFonts w:ascii="Avenir Next" w:hAnsi="Avenir Next"/>
@@ -1274,7 +1280,7 @@
           <w:rFonts w:ascii="Avenir Next" w:hAnsi="Avenir Next"/>
         </w:rPr>
       </w:pPr>
-      <w:del w:author="Unknown Author" w:date="2014-06-09T15:11:00Z" w:id="131">
+      <w:del w:author="Unknown Author" w:date="2014-06-09T15:11:00Z" w:id="130">
         <w:r>
           <w:rPr>
             <w:rFonts w:ascii="Avenir Next" w:hAnsi="Avenir Next"/>
@@ -1282,7 +1288,7 @@
           <w:delText xml:space="preserve"> </w:delText>
         </w:r>
       </w:del>
-      <w:del w:author="cmartin" w:date="2014-06-04T13:55:00Z" w:id="132">
+      <w:del w:author="cmartin" w:date="2014-06-04T13:55:00Z" w:id="131">
         <w:r>
           <w:rPr>
             <w:rFonts w:ascii="Avenir Next" w:hAnsi="Avenir Next"/>
@@ -1290,7 +1296,7 @@
           <w:delText>[X%]</w:delText>
         </w:r>
       </w:del>
-      <w:del w:author="Unknown Author" w:date="2014-06-09T15:11:00Z" w:id="133">
+      <w:del w:author="Unknown Author" w:date="2014-06-09T15:11:00Z" w:id="132">
         <w:r>
           <w:rPr>
             <w:rFonts w:ascii="Avenir Next" w:hAnsi="Avenir Next"/>
@@ -1298,7 +1304,7 @@
           <w:delText xml:space="preserve"> </w:delText>
         </w:r>
       </w:del>
-      <w:ins w:author="Unknown Author" w:date="2014-06-09T15:11:00Z" w:id="134">
+      <w:ins w:author="Unknown Author" w:date="2014-06-09T15:11:00Z" w:id="133">
         <w:r>
           <w:rPr>
             <w:rFonts w:ascii="Avenir Next" w:hAnsi="Avenir Next"/>
@@ -1326,7 +1332,7 @@
         </w:rPr>
         <w:t xml:space="preserve">In </w:t>
       </w:r>
-      <w:del w:author="Unknown Author" w:date="2014-06-09T15:03:00Z" w:id="137">
+      <w:del w:author="Unknown Author" w:date="2014-06-09T15:03:00Z" w:id="136">
         <w:r>
           <w:rPr>
             <w:rFonts w:ascii="Avenir Next" w:hAnsi="Avenir Next"/>
@@ -1334,7 +1340,7 @@
           <w:delText>cityFoo</w:delText>
         </w:r>
       </w:del>
-      <w:ins w:author="Unknown Author" w:date="2014-06-09T15:03:00Z" w:id="138">
+      <w:ins w:author="Unknown Author" w:date="2014-06-09T15:03:00Z" w:id="137">
         <w:r>
           <w:rPr>
             <w:rFonts w:ascii="Avenir Next" w:cs="Cambria" w:eastAsia="Arial Unicode MS" w:hAnsi="Avenir Next"/>
@@ -1352,7 +1358,7 @@
         </w:rPr>
         <w:t xml:space="preserve">, the aging of the Baby Boomers will cause the senior population </w:t>
       </w:r>
-      <w:del w:author="cmartin" w:date="2014-06-03T12:26:00Z" w:id="140">
+      <w:del w:author="cmartin" w:date="2014-06-03T12:26:00Z" w:id="139">
         <w:r>
           <w:rPr>
             <w:rFonts w:ascii="Avenir Next" w:hAnsi="Avenir Next"/>
@@ -1360,7 +1366,7 @@
           <w:delText xml:space="preserve">will </w:delText>
         </w:r>
       </w:del>
-      <w:ins w:author="cmartin" w:date="2014-06-03T12:26:00Z" w:id="141">
+      <w:ins w:author="cmartin" w:date="2014-06-03T12:26:00Z" w:id="140">
         <w:r>
           <w:rPr>
             <w:rFonts w:ascii="Avenir Next" w:hAnsi="Avenir Next"/>
@@ -1382,7 +1388,7 @@
           <w:rFonts w:ascii="Avenir Next" w:hAnsi="Avenir Next"/>
         </w:rPr>
       </w:pPr>
-      <w:del w:author="Unknown Author" w:date="2014-06-09T15:04:00Z" w:id="143">
+      <w:del w:author="Unknown Author" w:date="2014-06-09T15:04:00Z" w:id="142">
         <w:r>
           <w:rPr>
             <w:rFonts w:ascii="Avenir Next" w:hAnsi="Avenir Next"/>
@@ -1390,7 +1396,7 @@
           <w:delText xml:space="preserve"> </w:delText>
         </w:r>
       </w:del>
-      <w:ins w:author="cmartin" w:date="2014-06-04T13:57:00Z" w:id="144">
+      <w:ins w:author="cmartin" w:date="2014-06-04T13:57:00Z" w:id="143">
         <w:r>
           <w:rPr>
             <w:rFonts w:ascii="Avenir Next" w:hAnsi="Avenir Next"/>
@@ -1398,7 +1404,7 @@
           <w:t xml:space="preserve">pop30_65p </w:t>
         </w:r>
       </w:ins>
-      <w:ins w:author="Unknown Author" w:date="2014-06-09T15:04:00Z" w:id="145">
+      <w:ins w:author="Unknown Author" w:date="2014-06-09T15:04:00Z" w:id="144">
         <w:r>
           <w:rPr>
             <w:rFonts w:ascii="Avenir Next" w:hAnsi="Avenir Next"/>
@@ -1406,7 +1412,7 @@
           <w:t>–</w:t>
         </w:r>
       </w:ins>
-      <w:ins w:author="cmartin" w:date="2014-06-04T13:57:00Z" w:id="146">
+      <w:ins w:author="cmartin" w:date="2014-06-04T13:57:00Z" w:id="145">
         <w:r>
           <w:rPr>
             <w:rFonts w:ascii="Avenir Next" w:hAnsi="Avenir Next"/>
@@ -1422,6 +1428,14 @@
           <w:rFonts w:ascii="Avenir Next" w:hAnsi="Avenir Next"/>
         </w:rPr>
       </w:pPr>
+      <w:del w:author="cmartin" w:date="2014-06-04T13:57:00Z" w:id="146">
+        <w:r>
+          <w:rPr>
+            <w:rFonts w:ascii="Avenir Next" w:hAnsi="Avenir Next"/>
+          </w:rPr>
+          <w:delText xml:space="preserve">pop_30sr - pop_10 </w:delText>
+        </w:r>
+      </w:del>
       <w:del w:author="Unknown Author" w:date="2014-06-09T15:04:00Z" w:id="147">
         <w:r>
           <w:rPr>
@@ -1430,15 +1444,7 @@
           <w:delText xml:space="preserve"> </w:delText>
         </w:r>
       </w:del>
-      <w:del w:author="cmartin" w:date="2014-06-04T13:57:00Z" w:id="148">
-        <w:r>
-          <w:rPr>
-            <w:rFonts w:ascii="Avenir Next" w:hAnsi="Avenir Next"/>
-          </w:rPr>
-          <w:delText xml:space="preserve">pop_30sr - pop_10 </w:delText>
-        </w:r>
-      </w:del>
-      <w:ins w:author="Unknown Author" w:date="2014-06-09T15:04:00Z" w:id="149">
+      <w:ins w:author="Unknown Author" w:date="2014-06-09T15:04:00Z" w:id="148">
         <w:r>
           <w:rPr>
             <w:rFonts w:ascii="Avenir Next" w:hAnsi="Avenir Next"/>
@@ -1452,7 +1458,7 @@
         </w:rPr>
         <w:t>people, or</w:t>
       </w:r>
-      <w:del w:author="Unknown Author" w:date="2014-06-09T15:04:00Z" w:id="151">
+      <w:del w:author="Unknown Author" w:date="2014-06-09T15:04:00Z" w:id="150">
         <w:r>
           <w:rPr>
             <w:rFonts w:ascii="Avenir Next" w:hAnsi="Avenir Next"/>
@@ -1460,7 +1466,7 @@
           <w:delText xml:space="preserve"> </w:delText>
         </w:r>
       </w:del>
-      <w:ins w:author="Unknown Author" w:date="2014-06-09T15:04:00Z" w:id="152">
+      <w:ins w:author="Unknown Author" w:date="2014-06-09T15:04:00Z" w:id="151">
         <w:r>
           <w:rPr>
             <w:rFonts w:ascii="Avenir Next" w:hAnsi="Avenir Next"/>
@@ -1476,7 +1482,7 @@
           <w:rFonts w:ascii="Avenir Next" w:hAnsi="Avenir Next"/>
         </w:rPr>
       </w:pPr>
-      <w:ins w:author="cmartin" w:date="2014-06-04T13:57:00Z" w:id="153">
+      <w:ins w:author="cmartin" w:date="2014-06-04T13:57:00Z" w:id="152">
         <w:r>
           <w:rPr>
             <w:rFonts w:ascii="Avenir Next" w:hAnsi="Avenir Next"/>
@@ -1484,7 +1490,7 @@
           <w:t xml:space="preserve">100*(pop30_65p </w:t>
         </w:r>
       </w:ins>
-      <w:ins w:author="Unknown Author" w:date="2014-06-09T15:04:00Z" w:id="154">
+      <w:ins w:author="Unknown Author" w:date="2014-06-09T15:04:00Z" w:id="153">
         <w:r>
           <w:rPr>
             <w:rFonts w:ascii="Avenir Next" w:hAnsi="Avenir Next"/>
@@ -1492,7 +1498,7 @@
           <w:t>–</w:t>
         </w:r>
       </w:ins>
-      <w:ins w:author="cmartin" w:date="2014-06-04T13:57:00Z" w:id="155">
+      <w:ins w:author="cmartin" w:date="2014-06-04T13:57:00Z" w:id="154">
         <w:r>
           <w:rPr>
             <w:rFonts w:ascii="Avenir Next" w:hAnsi="Avenir Next"/>
@@ -1500,7 +1506,7 @@
           <w:t xml:space="preserve"> pop10_65p)</w:t>
         </w:r>
       </w:ins>
-      <w:ins w:author="Unknown Author" w:date="2014-06-09T15:04:00Z" w:id="156">
+      <w:ins w:author="Unknown Author" w:date="2014-06-09T15:04:00Z" w:id="155">
         <w:r>
           <w:rPr>
             <w:rFonts w:ascii="Avenir Next" w:hAnsi="Avenir Next"/>
@@ -1508,7 +1514,7 @@
           <w:t xml:space="preserve"> </w:t>
         </w:r>
       </w:ins>
-      <w:ins w:author="cmartin" w:date="2014-06-04T13:57:00Z" w:id="157">
+      <w:ins w:author="cmartin" w:date="2014-06-04T13:57:00Z" w:id="156">
         <w:r>
           <w:rPr>
             <w:rFonts w:ascii="Avenir Next" w:hAnsi="Avenir Next"/>
@@ -1524,6 +1530,14 @@
           <w:rFonts w:ascii="Avenir Next" w:hAnsi="Avenir Next"/>
         </w:rPr>
       </w:pPr>
+      <w:del w:author="cmartin" w:date="2014-06-04T13:57:00Z" w:id="157">
+        <w:r>
+          <w:rPr>
+            <w:rFonts w:ascii="Avenir Next" w:hAnsi="Avenir Next"/>
+          </w:rPr>
+          <w:delText>foo</w:delText>
+        </w:r>
+      </w:del>
       <w:del w:author="Unknown Author" w:date="2014-06-09T15:04:00Z" w:id="158">
         <w:r>
           <w:rPr>
@@ -1532,7 +1546,135 @@
           <w:delText xml:space="preserve"> </w:delText>
         </w:r>
       </w:del>
-      <w:del w:author="cmartin" w:date="2014-06-04T13:57:00Z" w:id="159">
+      <w:ins w:author="Unknown Author" w:date="2014-06-09T15:04:00Z" w:id="159">
+        <w:r>
+          <w:rPr>
+            <w:rFonts w:ascii="Avenir Next" w:hAnsi="Avenir Next"/>
+          </w:rPr>
+          <w:t xml:space="preserve"> </w:t>
+        </w:r>
+      </w:ins>
+      <w:r>
+        <w:rPr>
+          <w:rFonts w:ascii="Avenir Next" w:hAnsi="Avenir Next"/>
+        </w:rPr>
+        <w:t xml:space="preserve">%, through 2030, as seen in Figure 1. The total population is projected to [increase/decrease] by </w:t>
+      </w:r>
+      <w:ins w:author="cmartin" w:date="2014-06-04T13:57:00Z" w:id="161">
+        <w:r>
+          <w:rPr>
+            <w:rFonts w:ascii="Avenir Next" w:hAnsi="Avenir Next"/>
+          </w:rPr>
+          <w:t xml:space="preserve">pop_30sr </w:t>
+        </w:r>
+      </w:ins>
+      <w:del w:author="cmartin" w:date="2014-06-04T13:57:00Z" w:id="162">
+        <w:r>
+          <w:rPr>
+            <w:rFonts w:ascii="Avenir Next" w:hAnsi="Avenir Next"/>
+          </w:rPr>
+          <w:delText xml:space="preserve">pop_30sr </w:delText>
+        </w:r>
+      </w:del>
+      <w:ins w:author="Unknown Author" w:date="2014-06-09T15:04:00Z" w:id="163">
+        <w:r>
+          <w:rPr>
+            <w:rFonts w:ascii="Avenir Next" w:hAnsi="Avenir Next"/>
+          </w:rPr>
+          <w:t>–</w:t>
+        </w:r>
+      </w:ins>
+      <w:r>
+        <w:rPr>
+          <w:rFonts w:ascii="Avenir Next" w:hAnsi="Avenir Next"/>
+        </w:rPr>
+        <w:t xml:space="preserve"> </w:t>
+      </w:r>
+      <w:ins w:author="cmartin" w:date="2014-06-04T13:57:00Z" w:id="165">
+        <w:r>
+          <w:rPr>
+            <w:rFonts w:ascii="Avenir Next" w:hAnsi="Avenir Next"/>
+          </w:rPr>
+          <w:t>pop_2010</w:t>
+        </w:r>
+      </w:ins>
+    </w:p>
+    <w:p>
+      <w:pPr>
+        <w:pStyle w:val="style0"/>
+        <w:rPr>
+          <w:rFonts w:ascii="Avenir Next" w:hAnsi="Avenir Next"/>
+        </w:rPr>
+      </w:pPr>
+      <w:del w:author="cmartin" w:date="2014-06-04T13:57:00Z" w:id="166">
+        <w:r>
+          <w:rPr>
+            <w:rFonts w:ascii="Avenir Next" w:hAnsi="Avenir Next"/>
+          </w:rPr>
+          <w:delText>pop_10</w:delText>
+        </w:r>
+      </w:del>
+      <w:r>
+        <w:rPr>
+          <w:rFonts w:ascii="Avenir Next" w:hAnsi="Avenir Next"/>
+        </w:rPr>
+        <w:t>, or</w:t>
+      </w:r>
+    </w:p>
+    <w:p>
+      <w:pPr>
+        <w:pStyle w:val="style0"/>
+        <w:rPr>
+          <w:rFonts w:ascii="Avenir Next" w:hAnsi="Avenir Next"/>
+        </w:rPr>
+      </w:pPr>
+      <w:r>
+        <w:rPr>
+          <w:rFonts w:ascii="Avenir Next" w:hAnsi="Avenir Next"/>
+        </w:rPr>
+        <w:t xml:space="preserve"> </w:t>
+      </w:r>
+      <w:ins w:author="cmartin" w:date="2014-06-04T13:58:00Z" w:id="169">
+        <w:r>
+          <w:rPr>
+            <w:rFonts w:ascii="Avenir Next" w:hAnsi="Avenir Next"/>
+          </w:rPr>
+          <w:t xml:space="preserve">100*(pop_30sr </w:t>
+        </w:r>
+      </w:ins>
+      <w:ins w:author="Unknown Author" w:date="2014-06-09T15:04:00Z" w:id="170">
+        <w:r>
+          <w:rPr>
+            <w:rFonts w:ascii="Avenir Next" w:hAnsi="Avenir Next"/>
+          </w:rPr>
+          <w:t>–</w:t>
+        </w:r>
+      </w:ins>
+      <w:ins w:author="cmartin" w:date="2014-06-04T13:58:00Z" w:id="171">
+        <w:r>
+          <w:rPr>
+            <w:rFonts w:ascii="Avenir Next" w:hAnsi="Avenir Next"/>
+          </w:rPr>
+          <w:t xml:space="preserve"> pop_2010)</w:t>
+        </w:r>
+      </w:ins>
+      <w:ins w:author="Unknown Author" w:date="2014-06-09T15:04:00Z" w:id="172">
+        <w:r>
+          <w:rPr>
+            <w:rFonts w:ascii="Avenir Next" w:hAnsi="Avenir Next"/>
+          </w:rPr>
+          <w:t xml:space="preserve"> </w:t>
+        </w:r>
+      </w:ins>
+      <w:ins w:author="cmartin" w:date="2014-06-04T13:58:00Z" w:id="173">
+        <w:r>
+          <w:rPr>
+            <w:rFonts w:ascii="Avenir Next" w:hAnsi="Avenir Next"/>
+          </w:rPr>
+          <w:t>/ pop_2010</w:t>
+        </w:r>
+      </w:ins>
+      <w:del w:author="cmartin" w:date="2014-06-04T13:58:00Z" w:id="174">
         <w:r>
           <w:rPr>
             <w:rFonts w:ascii="Avenir Next" w:hAnsi="Avenir Next"/>
@@ -1540,142 +1682,6 @@
           <w:delText>foo</w:delText>
         </w:r>
       </w:del>
-      <w:ins w:author="Unknown Author" w:date="2014-06-09T15:04:00Z" w:id="160">
-        <w:r>
-          <w:rPr>
-            <w:rFonts w:ascii="Avenir Next" w:hAnsi="Avenir Next"/>
-          </w:rPr>
-          <w:t xml:space="preserve"> </w:t>
-        </w:r>
-      </w:ins>
-      <w:r>
-        <w:rPr>
-          <w:rFonts w:ascii="Avenir Next" w:hAnsi="Avenir Next"/>
-        </w:rPr>
-        <w:t xml:space="preserve">%, through 2030, as seen in Figure 1. The total population is projected to [increase/decrease] by </w:t>
-      </w:r>
-      <w:ins w:author="cmartin" w:date="2014-06-04T13:57:00Z" w:id="162">
-        <w:r>
-          <w:rPr>
-            <w:rFonts w:ascii="Avenir Next" w:hAnsi="Avenir Next"/>
-          </w:rPr>
-          <w:t xml:space="preserve">pop_30sr </w:t>
-        </w:r>
-      </w:ins>
-      <w:del w:author="cmartin" w:date="2014-06-04T13:57:00Z" w:id="163">
-        <w:r>
-          <w:rPr>
-            <w:rFonts w:ascii="Avenir Next" w:hAnsi="Avenir Next"/>
-          </w:rPr>
-          <w:delText xml:space="preserve">pop_30sr </w:delText>
-        </w:r>
-      </w:del>
-      <w:ins w:author="Unknown Author" w:date="2014-06-09T15:04:00Z" w:id="164">
-        <w:r>
-          <w:rPr>
-            <w:rFonts w:ascii="Avenir Next" w:hAnsi="Avenir Next"/>
-          </w:rPr>
-          <w:t>–</w:t>
-        </w:r>
-      </w:ins>
-      <w:r>
-        <w:rPr>
-          <w:rFonts w:ascii="Avenir Next" w:hAnsi="Avenir Next"/>
-        </w:rPr>
-        <w:t xml:space="preserve"> </w:t>
-      </w:r>
-      <w:ins w:author="cmartin" w:date="2014-06-04T13:57:00Z" w:id="166">
-        <w:r>
-          <w:rPr>
-            <w:rFonts w:ascii="Avenir Next" w:hAnsi="Avenir Next"/>
-          </w:rPr>
-          <w:t>pop_2010</w:t>
-        </w:r>
-      </w:ins>
-    </w:p>
-    <w:p>
-      <w:pPr>
-        <w:pStyle w:val="style0"/>
-        <w:rPr>
-          <w:rFonts w:ascii="Avenir Next" w:hAnsi="Avenir Next"/>
-        </w:rPr>
-      </w:pPr>
-      <w:del w:author="cmartin" w:date="2014-06-04T13:57:00Z" w:id="167">
-        <w:r>
-          <w:rPr>
-            <w:rFonts w:ascii="Avenir Next" w:hAnsi="Avenir Next"/>
-          </w:rPr>
-          <w:delText>pop_10</w:delText>
-        </w:r>
-      </w:del>
-      <w:r>
-        <w:rPr>
-          <w:rFonts w:ascii="Avenir Next" w:hAnsi="Avenir Next"/>
-        </w:rPr>
-        <w:t>, or</w:t>
-      </w:r>
-    </w:p>
-    <w:p>
-      <w:pPr>
-        <w:pStyle w:val="style0"/>
-        <w:rPr>
-          <w:rFonts w:ascii="Avenir Next" w:hAnsi="Avenir Next"/>
-        </w:rPr>
-      </w:pPr>
-      <w:r>
-        <w:rPr>
-          <w:rFonts w:ascii="Avenir Next" w:hAnsi="Avenir Next"/>
-        </w:rPr>
-        <w:t xml:space="preserve"> </w:t>
-      </w:r>
-      <w:ins w:author="cmartin" w:date="2014-06-04T13:58:00Z" w:id="170">
-        <w:r>
-          <w:rPr>
-            <w:rFonts w:ascii="Avenir Next" w:hAnsi="Avenir Next"/>
-          </w:rPr>
-          <w:t xml:space="preserve">100*(pop_30sr </w:t>
-        </w:r>
-      </w:ins>
-      <w:ins w:author="Unknown Author" w:date="2014-06-09T15:04:00Z" w:id="171">
-        <w:r>
-          <w:rPr>
-            <w:rFonts w:ascii="Avenir Next" w:hAnsi="Avenir Next"/>
-          </w:rPr>
-          <w:t>–</w:t>
-        </w:r>
-      </w:ins>
-      <w:ins w:author="cmartin" w:date="2014-06-04T13:58:00Z" w:id="172">
-        <w:r>
-          <w:rPr>
-            <w:rFonts w:ascii="Avenir Next" w:hAnsi="Avenir Next"/>
-          </w:rPr>
-          <w:t xml:space="preserve"> pop_2010)</w:t>
-        </w:r>
-      </w:ins>
-      <w:ins w:author="Unknown Author" w:date="2014-06-09T15:04:00Z" w:id="173">
-        <w:r>
-          <w:rPr>
-            <w:rFonts w:ascii="Avenir Next" w:hAnsi="Avenir Next"/>
-          </w:rPr>
-          <w:t xml:space="preserve"> </w:t>
-        </w:r>
-      </w:ins>
-      <w:ins w:author="cmartin" w:date="2014-06-04T13:58:00Z" w:id="174">
-        <w:r>
-          <w:rPr>
-            <w:rFonts w:ascii="Avenir Next" w:hAnsi="Avenir Next"/>
-          </w:rPr>
-          <w:t>/ pop_2010</w:t>
-        </w:r>
-      </w:ins>
-      <w:del w:author="cmartin" w:date="2014-06-04T13:58:00Z" w:id="175">
-        <w:r>
-          <w:rPr>
-            <w:rFonts w:ascii="Avenir Next" w:hAnsi="Avenir Next"/>
-          </w:rPr>
-          <w:delText>foo</w:delText>
-        </w:r>
-      </w:del>
       <w:r>
         <w:rPr>
           <w:rFonts w:ascii="Avenir Next" w:hAnsi="Avenir Next"/>
@@ -1710,7 +1716,7 @@
         </w:rPr>
         <w:t xml:space="preserve">[[Figure 1: Bar chart of population projections by age variable. Bars are filled by </w:t>
       </w:r>
-      <w:del w:author="cmartin" w:date="2014-06-09T13:11:00Z" w:id="179">
+      <w:del w:author="cmartin" w:date="2014-06-09T13:11:00Z" w:id="178">
         <w:r>
           <w:rPr>
             <w:rFonts w:ascii="Avenir Next" w:hAnsi="Avenir Next"/>
@@ -1718,7 +1724,7 @@
           <w:delText>age variable</w:delText>
         </w:r>
       </w:del>
-      <w:ins w:author="cmartin" w:date="2014-06-09T13:11:00Z" w:id="180">
+      <w:ins w:author="cmartin" w:date="2014-06-09T13:11:00Z" w:id="179">
         <w:r>
           <w:rPr>
             <w:rFonts w:ascii="Avenir Next" w:hAnsi="Avenir Next"/>
@@ -1732,7 +1738,7 @@
         </w:rPr>
         <w:t xml:space="preserve">. </w:t>
       </w:r>
-      <w:del w:author="cmartin" w:date="2014-06-09T13:12:00Z" w:id="182">
+      <w:del w:author="cmartin" w:date="2014-06-09T13:12:00Z" w:id="181">
         <w:r>
           <w:rPr>
             <w:rFonts w:ascii="Avenir Next" w:hAnsi="Avenir Next"/>
@@ -1740,7 +1746,7 @@
           <w:delText xml:space="preserve">Year </w:delText>
         </w:r>
       </w:del>
-      <w:ins w:author="cmartin" w:date="2014-06-09T13:12:00Z" w:id="183">
+      <w:ins w:author="cmartin" w:date="2014-06-09T13:12:00Z" w:id="182">
         <w:r>
           <w:rPr>
             <w:rFonts w:ascii="Avenir Next" w:hAnsi="Avenir Next"/>
@@ -1754,7 +1760,7 @@
         </w:rPr>
         <w:t xml:space="preserve">variable mapped to x-axis. See </w:t>
       </w:r>
-      <w:del w:author="cmartin" w:date="2014-06-09T13:13:00Z" w:id="185">
+      <w:del w:author="cmartin" w:date="2014-06-09T13:13:00Z" w:id="184">
         <w:r>
           <w:rPr>
             <w:rFonts w:ascii="Avenir Next" w:hAnsi="Avenir Next"/>
@@ -1762,7 +1768,7 @@
           <w:delText>Figure 17</w:delText>
         </w:r>
       </w:del>
-      <w:ins w:author="cmartin" w:date="2014-06-09T13:13:00Z" w:id="186">
+      <w:ins w:author="cmartin" w:date="2014-06-09T13:13:00Z" w:id="185">
         <w:r>
           <w:rPr>
             <w:rFonts w:ascii="Avenir Next" w:hAnsi="Avenir Next"/>
@@ -1776,7 +1782,7 @@
         </w:rPr>
         <w:t xml:space="preserve"> in </w:t>
       </w:r>
-      <w:del w:author="cmartin" w:date="2014-06-09T13:13:00Z" w:id="188">
+      <w:del w:author="cmartin" w:date="2014-06-09T13:13:00Z" w:id="187">
         <w:r>
           <w:rPr>
             <w:rFonts w:ascii="Avenir Next" w:hAnsi="Avenir Next"/>
@@ -1784,7 +1790,7 @@
           <w:delText xml:space="preserve">projections </w:delText>
         </w:r>
       </w:del>
-      <w:ins w:author="cmartin" w:date="2014-06-09T13:13:00Z" w:id="189">
+      <w:ins w:author="cmartin" w:date="2014-06-09T13:13:00Z" w:id="188">
         <w:r>
           <w:rPr>
             <w:rFonts w:ascii="Avenir Next" w:hAnsi="Avenir Next"/>
@@ -1798,7 +1804,7 @@
         </w:rPr>
         <w:t xml:space="preserve">report. </w:t>
       </w:r>
-      <w:del w:author="cmartin" w:date="2014-06-09T13:13:00Z" w:id="191">
+      <w:del w:author="cmartin" w:date="2014-06-09T13:13:00Z" w:id="190">
         <w:r>
           <w:rPr>
             <w:rFonts w:ascii="Avenir Next" w:hAnsi="Avenir Next"/>
@@ -1818,7 +1824,7 @@
           <w:szCs w:val="28"/>
         </w:rPr>
       </w:pPr>
-      <w:ins w:author="Unknown Author" w:date="2014-06-09T15:07:00Z" w:id="192">
+      <w:ins w:author="Unknown Author" w:date="2014-06-09T15:07:00Z" w:id="191">
         <w:r>
           <w:rPr>
             <w:rFonts w:ascii="Avenir Next" w:hAnsi="Avenir Next"/>
@@ -1852,7 +1858,7 @@
           <w:szCs w:val="28"/>
         </w:rPr>
       </w:pPr>
-      <w:del w:author="Unknown Author" w:date="2014-06-09T15:07:00Z" w:id="194">
+      <w:del w:author="Unknown Author" w:date="2014-06-09T15:07:00Z" w:id="193">
         <w:r>
           <w:rPr>
             <w:rFonts w:ascii="Avenir Next" w:hAnsi="Avenir Next"/>
@@ -1864,7 +1870,7 @@
           <w:delText xml:space="preserve"> </w:delText>
         </w:r>
       </w:del>
-      <w:ins w:author="Unknown Author" w:date="2014-06-09T15:08:00Z" w:id="195">
+      <w:ins w:author="Unknown Author" w:date="2014-06-09T15:08:00Z" w:id="194">
         <w:r>
           <w:rPr>
             <w:rFonts w:ascii="Avenir Next" w:hAnsi="Avenir Next"/>
@@ -1892,39 +1898,129 @@
         <w:pStyle w:val="style0"/>
         <w:suppressAutoHyphens w:val="false"/>
         <w:rPr>
-          <w:rFonts w:ascii="Avenir Next" w:cs="" w:hAnsi="Avenir Next"/>
-        </w:rPr>
-      </w:pPr>
-      <w:r>
-        <w:rPr>
-          <w:rFonts w:ascii="Avenir Next" w:cs="" w:hAnsi="Avenir Next"/>
-        </w:rPr>
-        <w:t>Massachusetts has grown more diverse since 2000. Between 2000 and 2010, the non-white population increased by 100*(minor_10 - minor_00)/</w:t>
-      </w:r>
-      <w:r>
-        <w:rPr>
-          <w:rFonts w:ascii="Avenir Next" w:hAnsi="Avenir Next"/>
-        </w:rPr>
-        <w:t xml:space="preserve"> </w:t>
-      </w:r>
-      <w:r>
-        <w:rPr>
-          <w:rFonts w:ascii="Avenir Next" w:cs="" w:hAnsi="Avenir Next"/>
-        </w:rPr>
-        <w:t xml:space="preserve">minor_00%. Meanwhile, the white, non-Hispanic population declined by 100*(white_10 - white_00)/white_00%. Figure figNum shows the distribution of population by race in </w:t>
-      </w:r>
-      <w:del w:author="Unknown Author" w:date="2014-06-09T15:03:00Z" w:id="200">
-        <w:r>
-          <w:rPr>
-            <w:rFonts w:ascii="Avenir Next" w:cs="" w:hAnsi="Avenir Next"/>
+          <w:rFonts w:ascii="Avenir Next" w:hAnsi="Avenir Next"/>
+        </w:rPr>
+      </w:pPr>
+      <w:r>
+        <w:rPr>
+          <w:rFonts w:ascii="Avenir Next" w:hAnsi="Avenir Next"/>
+        </w:rPr>
+        <w:t xml:space="preserve">Massachusetts has grown more diverse since 2000. Between 2000 and 2010, the non-white population increased by </w:t>
+      </w:r>
+    </w:p>
+    <w:p>
+      <w:pPr>
+        <w:pStyle w:val="style0"/>
+        <w:suppressAutoHyphens w:val="false"/>
+        <w:rPr>
+          <w:rFonts w:ascii="Avenir Next" w:hAnsi="Avenir Next"/>
+        </w:rPr>
+      </w:pPr>
+      <w:r>
+        <w:rPr>
+          <w:rFonts w:ascii="Avenir Next" w:hAnsi="Avenir Next"/>
+        </w:rPr>
+        <w:t>100*(minor_10 - minor_00)/ minor_00%</w:t>
+      </w:r>
+    </w:p>
+    <w:p>
+      <w:pPr>
+        <w:pStyle w:val="style0"/>
+        <w:suppressAutoHyphens w:val="false"/>
+        <w:rPr>
+          <w:rFonts w:ascii="Avenir Next" w:hAnsi="Avenir Next"/>
+        </w:rPr>
+      </w:pPr>
+      <w:r>
+        <w:rPr>
+          <w:rFonts w:ascii="Avenir Next" w:hAnsi="Avenir Next"/>
+        </w:rPr>
+        <w:t xml:space="preserve">. Meanwhile, the white, non-Hispanic population declined by </w:t>
+      </w:r>
+    </w:p>
+    <w:p>
+      <w:pPr>
+        <w:pStyle w:val="style0"/>
+        <w:suppressAutoHyphens w:val="false"/>
+        <w:rPr>
+          <w:rFonts w:ascii="Avenir Next" w:hAnsi="Avenir Next"/>
+        </w:rPr>
+      </w:pPr>
+      <w:r>
+        <w:rPr>
+          <w:rFonts w:ascii="Avenir Next" w:hAnsi="Avenir Next"/>
+        </w:rPr>
+        <w:t xml:space="preserve">100*(white_10 </w:t>
+      </w:r>
+      <w:ins w:author="Unknown Author" w:date="2014-06-09T15:11:00Z" w:id="200">
+        <w:r>
+          <w:rPr>
+            <w:rFonts w:ascii="Avenir Next" w:hAnsi="Avenir Next"/>
+          </w:rPr>
+          <w:t>–</w:t>
+        </w:r>
+      </w:ins>
+      <w:r>
+        <w:rPr>
+          <w:rFonts w:ascii="Avenir Next" w:hAnsi="Avenir Next"/>
+        </w:rPr>
+        <w:t xml:space="preserve"> white_00)/white_00%</w:t>
+      </w:r>
+    </w:p>
+    <w:p>
+      <w:pPr>
+        <w:pStyle w:val="style0"/>
+        <w:suppressAutoHyphens w:val="false"/>
+        <w:rPr>
+          <w:rFonts w:ascii="Avenir Next" w:hAnsi="Avenir Next"/>
+        </w:rPr>
+      </w:pPr>
+      <w:r>
+        <w:rPr>
+          <w:rFonts w:ascii="Avenir Next" w:hAnsi="Avenir Next"/>
+        </w:rPr>
+        <w:t xml:space="preserve">. Figure </w:t>
+      </w:r>
+      <w:ins w:author="Unknown Author" w:date="2014-06-09T15:11:00Z" w:id="203">
+        <w:r>
+          <w:rPr>
+            <w:rFonts w:ascii="Avenir Next" w:hAnsi="Avenir Next"/>
+          </w:rPr>
+          <w:t>#{</w:t>
+        </w:r>
+      </w:ins>
+      <w:r>
+        <w:rPr>
+          <w:rFonts w:ascii="Avenir Next" w:hAnsi="Avenir Next"/>
+        </w:rPr>
+        <w:t>figNum</w:t>
+      </w:r>
+      <w:ins w:author="Unknown Author" w:date="2014-06-09T15:11:00Z" w:id="205">
+        <w:r>
+          <w:rPr>
+            <w:rFonts w:ascii="Avenir Next" w:hAnsi="Avenir Next"/>
+          </w:rPr>
+          <w:t>}</w:t>
+        </w:r>
+      </w:ins>
+      <w:r>
+        <w:rPr>
+          <w:rFonts w:ascii="Avenir Next" w:hAnsi="Avenir Next"/>
+        </w:rPr>
+        <w:t xml:space="preserve"> shows the distribution of population by race in </w:t>
+      </w:r>
+      <w:del w:author="Unknown Author" w:date="2014-06-09T15:03:00Z" w:id="207">
+        <w:r>
+          <w:rPr>
+            <w:rFonts w:ascii="Avenir Next" w:hAnsi="Avenir Next"/>
           </w:rPr>
           <w:delText>cityFoo</w:delText>
         </w:r>
       </w:del>
-      <w:ins w:author="Unknown Author" w:date="2014-06-09T15:03:00Z" w:id="201">
-        <w:r>
-          <w:rPr>
-            <w:rFonts w:ascii="Avenir Next" w:cs="" w:eastAsia="Arial Unicode MS" w:hAnsi="Avenir Next"/>
+      <w:ins w:author="Unknown Author" w:date="2014-06-09T15:03:00Z" w:id="208">
+        <w:r>
+          <w:rPr>
+            <w:rFonts w:ascii="Avenir Next" w:eastAsia="Arial Unicode MS" w:hAnsi="Avenir Next"/>
             <w:color w:val="00000A"/>
             <w:sz w:val="24"/>
             <w:szCs w:val="24"/>
@@ -1935,7 +2031,7 @@
       </w:ins>
       <w:r>
         <w:rPr>
-          <w:rFonts w:ascii="Avenir Next" w:cs="" w:hAnsi="Avenir Next"/>
+          <w:rFonts w:ascii="Avenir Next" w:hAnsi="Avenir Next"/>
         </w:rPr>
         <w:t xml:space="preserve"> and its ten nearest neighbors.</w:t>
       </w:r>
@@ -1945,27 +2041,27 @@
         <w:pStyle w:val="style0"/>
         <w:suppressAutoHyphens w:val="false"/>
         <w:rPr>
-          <w:rFonts w:ascii="Avenir Next" w:cs="" w:hAnsi="Avenir Next"/>
-        </w:rPr>
-      </w:pPr>
-      <w:r>
-        <w:rPr>
-          <w:rFonts w:ascii="Avenir Next" w:cs="" w:hAnsi="Avenir Next"/>
+          <w:rFonts w:ascii="Avenir Next" w:hAnsi="Avenir Next"/>
+        </w:rPr>
+      </w:pPr>
+      <w:r>
+        <w:rPr>
+          <w:rFonts w:ascii="Avenir Next" w:hAnsi="Avenir Next"/>
         </w:rPr>
         <w:t xml:space="preserve">[[Stacked bar chart that adds up to 100%. Bars are shaded by percent of population that is White, Black, Asian, Native American, Pacific Islander, Other, Two or More, and Hispanic. Bars correspond to </w:t>
       </w:r>
-      <w:del w:author="Unknown Author" w:date="2014-06-09T15:03:00Z" w:id="204">
-        <w:r>
-          <w:rPr>
-            <w:rFonts w:ascii="Avenir Next" w:cs="" w:hAnsi="Avenir Next"/>
+      <w:del w:author="Unknown Author" w:date="2014-06-09T15:03:00Z" w:id="211">
+        <w:r>
+          <w:rPr>
+            <w:rFonts w:ascii="Avenir Next" w:hAnsi="Avenir Next"/>
           </w:rPr>
           <w:delText>cityFoo</w:delText>
         </w:r>
       </w:del>
-      <w:ins w:author="Unknown Author" w:date="2014-06-09T15:03:00Z" w:id="205">
-        <w:r>
-          <w:rPr>
-            <w:rFonts w:ascii="Avenir Next" w:cs="" w:eastAsia="Arial Unicode MS" w:hAnsi="Avenir Next"/>
+      <w:ins w:author="Unknown Author" w:date="2014-06-09T15:03:00Z" w:id="212">
+        <w:r>
+          <w:rPr>
+            <w:rFonts w:ascii="Avenir Next" w:eastAsia="Arial Unicode MS" w:hAnsi="Avenir Next"/>
             <w:color w:val="00000A"/>
             <w:sz w:val="24"/>
             <w:szCs w:val="24"/>
@@ -1976,7 +2072,7 @@
       </w:ins>
       <w:r>
         <w:rPr>
-          <w:rFonts w:ascii="Avenir Next" w:cs="" w:hAnsi="Avenir Next"/>
+          <w:rFonts w:ascii="Avenir Next" w:hAnsi="Avenir Next"/>
         </w:rPr>
         <w:t xml:space="preserve"> and its nearest neighbors.]]</w:t>
       </w:r>
@@ -1988,7 +2084,7 @@
           <w:rFonts w:ascii="Avenir Next" w:hAnsi="Avenir Next"/>
         </w:rPr>
       </w:pPr>
-      <w:ins w:author="Unknown Author" w:date="2014-06-09T15:06:00Z" w:id="207">
+      <w:ins w:author="Unknown Author" w:date="2014-06-09T15:06:00Z" w:id="214">
         <w:r>
           <w:rPr>
             <w:rFonts w:ascii="Avenir Next" w:hAnsi="Avenir Next"/>
@@ -2031,7 +2127,7 @@
         </w:rPr>
         <w:t xml:space="preserve"> This section looks at the current distribution of household types in </w:t>
       </w:r>
-      <w:del w:author="Unknown Author" w:date="2014-06-09T15:03:00Z" w:id="212">
+      <w:del w:author="Unknown Author" w:date="2014-06-09T15:03:00Z" w:id="219">
         <w:r>
           <w:rPr>
             <w:rFonts w:ascii="Avenir Next" w:hAnsi="Avenir Next"/>
@@ -2039,7 +2135,7 @@
           <w:delText>cityFoo</w:delText>
         </w:r>
       </w:del>
-      <w:ins w:author="Unknown Author" w:date="2014-06-09T15:03:00Z" w:id="213">
+      <w:ins w:author="Unknown Author" w:date="2014-06-09T15:03:00Z" w:id="220">
         <w:r>
           <w:rPr>
             <w:rFonts w:ascii="Avenir Next" w:cs="Cambria" w:eastAsia="Arial Unicode MS" w:hAnsi="Avenir Next"/>
@@ -2075,22 +2171,37 @@
     <w:p>
       <w:pPr>
         <w:pStyle w:val="style0"/>
-        <w:numPr>
-          <w:ilvl w:val="0"/>
-          <w:numId w:val="1"/>
-        </w:numPr>
+        <w:rPr/>
+      </w:pPr>
+      <w:del w:author="Unknown Author" w:date="2014-06-09T15:11:00Z" w:id="223">
+        <w:r>
+          <w:rPr/>
+        </w:r>
+      </w:del>
+    </w:p>
+    <w:p>
+      <w:pPr>
+        <w:pStyle w:val="style0"/>
         <w:rPr>
           <w:rStyle w:val="style34"/>
           <w:rFonts w:ascii="Avenir Next" w:hAnsi="Avenir Next"/>
         </w:rPr>
       </w:pPr>
+      <w:ins w:author="Unknown Author" w:date="2014-06-09T15:11:00Z" w:id="224">
+        <w:r>
+          <w:rPr>
+            <w:rFonts w:ascii="Avenir Next" w:hAnsi="Avenir Next"/>
+          </w:rPr>
+          <w:t xml:space="preserve">- </w:t>
+        </w:r>
+      </w:ins>
       <w:r>
         <w:rPr>
           <w:rFonts w:ascii="Avenir Next" w:hAnsi="Avenir Next"/>
         </w:rPr>
         <w:t xml:space="preserve">total households in </w:t>
       </w:r>
-      <w:del w:author="Unknown Author" w:date="2014-06-09T15:03:00Z" w:id="217">
+      <w:del w:author="Unknown Author" w:date="2014-06-09T15:03:00Z" w:id="226">
         <w:r>
           <w:rPr>
             <w:rFonts w:ascii="Avenir Next" w:hAnsi="Avenir Next"/>
@@ -2098,7 +2209,7 @@
           <w:delText>cityFoo</w:delText>
         </w:r>
       </w:del>
-      <w:ins w:author="Unknown Author" w:date="2014-06-09T15:03:00Z" w:id="218">
+      <w:ins w:author="Unknown Author" w:date="2014-06-09T15:03:00Z" w:id="227">
         <w:r>
           <w:rPr>
             <w:rFonts w:ascii="Avenir Next" w:cs="Cambria" w:eastAsia="Arial Unicode MS" w:hAnsi="Avenir Next"/>
@@ -2114,9 +2225,15 @@
         <w:rPr>
           <w:rFonts w:ascii="Avenir Next" w:hAnsi="Avenir Next"/>
         </w:rPr>
-        <w:t xml:space="preserve"> [increased/decreased] </w:t>
-      </w:r>
-      <w:ins w:author="cmartin" w:date="2014-06-04T14:04:00Z" w:id="220">
+        <w:t xml:space="preserve"> </w:t>
+      </w:r>
+      <w:r>
+        <w:rPr>
+          <w:rFonts w:ascii="Avenir Next" w:hAnsi="Avenir Next"/>
+        </w:rPr>
+        <w:t xml:space="preserve">[increased/decreased] </w:t>
+      </w:r>
+      <w:ins w:author="cmartin" w:date="2014-06-04T14:04:00Z" w:id="229">
         <w:r>
           <w:rPr>
             <w:rFonts w:ascii="Avenir Next" w:hAnsi="Avenir Next"/>
@@ -2124,7 +2241,7 @@
           <w:t>100*</w:t>
         </w:r>
       </w:ins>
-      <w:ins w:author="cmartin" w:date="2014-06-04T14:03:00Z" w:id="221">
+      <w:ins w:author="cmartin" w:date="2014-06-04T14:03:00Z" w:id="230">
         <w:r>
           <w:rPr>
             <w:rFonts w:ascii="Avenir Next" w:hAnsi="Avenir Next"/>
@@ -2132,7 +2249,7 @@
           <w:t>(hh_10</w:t>
         </w:r>
       </w:ins>
-      <w:ins w:author="cmartin" w:date="2014-06-04T14:04:00Z" w:id="222">
+      <w:ins w:author="cmartin" w:date="2014-06-04T14:04:00Z" w:id="231">
         <w:r>
           <w:rPr>
             <w:rFonts w:ascii="Avenir Next" w:hAnsi="Avenir Next"/>
@@ -2140,7 +2257,7 @@
           <w:t>- hh_00)/ hh_00</w:t>
         </w:r>
       </w:ins>
-      <w:del w:author="cmartin" w:date="2014-06-04T14:03:00Z" w:id="223">
+      <w:del w:author="cmartin" w:date="2014-06-04T14:03:00Z" w:id="232">
         <w:r>
           <w:rPr>
             <w:rFonts w:ascii="Avenir Next" w:hAnsi="Avenir Next"/>
@@ -2154,7 +2271,7 @@
         </w:rPr>
         <w:t xml:space="preserve">% between 2000 and 2010, from hh_00 to </w:t>
       </w:r>
-      <w:ins w:author="cmartin" w:date="2014-06-04T14:03:00Z" w:id="225">
+      <w:ins w:author="cmartin" w:date="2014-06-04T14:03:00Z" w:id="234">
         <w:r>
           <w:rPr>
             <w:rFonts w:ascii="Avenir Next" w:hAnsi="Avenir Next"/>
@@ -2162,7 +2279,7 @@
           <w:t>hh_10</w:t>
         </w:r>
       </w:ins>
-      <w:del w:author="cmartin" w:date="2014-06-04T14:03:00Z" w:id="226">
+      <w:del w:author="cmartin" w:date="2014-06-04T14:03:00Z" w:id="235">
         <w:r>
           <w:rPr>
             <w:rFonts w:ascii="Avenir Next" w:hAnsi="Avenir Next"/>
@@ -2187,39 +2304,87 @@
     <w:p>
       <w:pPr>
         <w:pStyle w:val="style0"/>
-        <w:numPr>
-          <w:ilvl w:val="0"/>
-          <w:numId w:val="1"/>
-        </w:numPr>
-        <w:rPr>
-          <w:rFonts w:ascii="Avenir Next" w:hAnsi="Avenir Next"/>
-        </w:rPr>
-      </w:pPr>
-      <w:r>
-        <w:rPr>
-          <w:rFonts w:ascii="Avenir Next" w:hAnsi="Avenir Next"/>
-        </w:rPr>
-        <w:t>average household size [increased/decreased] from hh_avg00 in 2000 to hh_avg10 in 2010 and is projected to be hhs_30sr by 2030,</w:t>
-      </w:r>
-    </w:p>
-    <w:p>
-      <w:pPr>
-        <w:pStyle w:val="style0"/>
-        <w:numPr>
-          <w:ilvl w:val="0"/>
-          <w:numId w:val="1"/>
-        </w:numPr>
-        <w:rPr>
-          <w:rFonts w:ascii="Avenir Next" w:hAnsi="Avenir Next"/>
-        </w:rPr>
-      </w:pPr>
-      <w:r>
-        <w:rPr>
-          <w:rFonts w:ascii="Avenir Next" w:hAnsi="Avenir Next"/>
-        </w:rPr>
-        <w:t xml:space="preserve">family households with children make up </w:t>
-      </w:r>
-      <w:ins w:author="cmartin" w:date="2014-06-04T14:06:00Z" w:id="231">
+        <w:rPr/>
+      </w:pPr>
+      <w:del w:author="Unknown Author" w:date="2014-06-09T15:11:00Z" w:id="238">
+        <w:r>
+          <w:rPr/>
+        </w:r>
+      </w:del>
+    </w:p>
+    <w:p>
+      <w:pPr>
+        <w:pStyle w:val="style0"/>
+        <w:rPr>
+          <w:rFonts w:ascii="Avenir Next" w:hAnsi="Avenir Next"/>
+        </w:rPr>
+      </w:pPr>
+      <w:ins w:author="Unknown Author" w:date="2014-06-09T15:11:00Z" w:id="239">
+        <w:r>
+          <w:rPr>
+            <w:rFonts w:ascii="Avenir Next" w:hAnsi="Avenir Next"/>
+          </w:rPr>
+          <w:t xml:space="preserve">- </w:t>
+        </w:r>
+      </w:ins>
+      <w:r>
+        <w:rPr>
+          <w:rFonts w:ascii="Avenir Next" w:hAnsi="Avenir Next"/>
+        </w:rPr>
+        <w:t>average household size</w:t>
+      </w:r>
+      <w:r>
+        <w:rPr>
+          <w:rFonts w:ascii="Avenir Next" w:hAnsi="Avenir Next"/>
+        </w:rPr>
+        <w:t xml:space="preserve"> </w:t>
+      </w:r>
+      <w:r>
+        <w:rPr>
+          <w:rFonts w:ascii="Avenir Next" w:hAnsi="Avenir Next"/>
+        </w:rPr>
+        <w:t>[increased/decreased] from hh_avg00 in 2000 to hh_avg10 in 2010 and is projected to be hhs_30sr by 2030,</w:t>
+      </w:r>
+    </w:p>
+    <w:p>
+      <w:pPr>
+        <w:pStyle w:val="style0"/>
+        <w:rPr/>
+      </w:pPr>
+      <w:del w:author="Unknown Author" w:date="2014-06-09T15:11:00Z" w:id="242">
+        <w:r>
+          <w:rPr/>
+        </w:r>
+      </w:del>
+    </w:p>
+    <w:p>
+      <w:pPr>
+        <w:pStyle w:val="style0"/>
+        <w:rPr>
+          <w:rFonts w:ascii="Avenir Next" w:hAnsi="Avenir Next"/>
+        </w:rPr>
+      </w:pPr>
+      <w:ins w:author="Unknown Author" w:date="2014-06-09T15:11:00Z" w:id="243">
+        <w:r>
+          <w:rPr>
+            <w:rFonts w:ascii="Avenir Next" w:hAnsi="Avenir Next"/>
+          </w:rPr>
+          <w:t xml:space="preserve">- </w:t>
+        </w:r>
+      </w:ins>
+      <w:r>
+        <w:rPr>
+          <w:rFonts w:ascii="Avenir Next" w:hAnsi="Avenir Next"/>
+        </w:rPr>
+        <w:t>family households with children make up</w:t>
+      </w:r>
+      <w:r>
+        <w:rPr>
+          <w:rFonts w:ascii="Avenir Next" w:hAnsi="Avenir Next"/>
+        </w:rPr>
+        <w:t xml:space="preserve"> </w:t>
+      </w:r>
+      <w:ins w:author="cmartin" w:date="2014-06-04T14:06:00Z" w:id="245">
         <w:r>
           <w:rPr>
             <w:rFonts w:ascii="Avenir Next" w:hAnsi="Avenir Next"/>
@@ -2227,7 +2392,7 @@
           <w:t>hhf_c_p</w:t>
         </w:r>
       </w:ins>
-      <w:del w:author="cmartin" w:date="2014-06-04T14:06:00Z" w:id="232">
+      <w:del w:author="cmartin" w:date="2014-06-04T14:06:00Z" w:id="246">
         <w:r>
           <w:rPr>
             <w:rFonts w:ascii="Avenir Next" w:hAnsi="Avenir Next"/>
@@ -2241,7 +2406,7 @@
         </w:rPr>
         <w:t xml:space="preserve">% of </w:t>
       </w:r>
-      <w:del w:author="Unknown Author" w:date="2014-06-09T15:03:00Z" w:id="234">
+      <w:del w:author="Unknown Author" w:date="2014-06-09T15:03:00Z" w:id="248">
         <w:r>
           <w:rPr>
             <w:rFonts w:ascii="Avenir Next" w:hAnsi="Avenir Next"/>
@@ -2249,7 +2414,7 @@
           <w:delText>cityFoo</w:delText>
         </w:r>
       </w:del>
-      <w:ins w:author="Unknown Author" w:date="2014-06-09T15:03:00Z" w:id="235">
+      <w:ins w:author="Unknown Author" w:date="2014-06-09T15:03:00Z" w:id="249">
         <w:r>
           <w:rPr>
             <w:rFonts w:ascii="Avenir Next" w:cs="Cambria" w:eastAsia="Arial Unicode MS" w:hAnsi="Avenir Next"/>
@@ -2271,14 +2436,29 @@
     <w:p>
       <w:pPr>
         <w:pStyle w:val="style0"/>
-        <w:numPr>
-          <w:ilvl w:val="0"/>
-          <w:numId w:val="1"/>
-        </w:numPr>
-        <w:rPr>
-          <w:rFonts w:ascii="Avenir Next" w:hAnsi="Avenir Next"/>
-        </w:rPr>
-      </w:pPr>
+        <w:rPr/>
+      </w:pPr>
+      <w:del w:author="Unknown Author" w:date="2014-06-09T15:11:00Z" w:id="251">
+        <w:r>
+          <w:rPr/>
+        </w:r>
+      </w:del>
+    </w:p>
+    <w:p>
+      <w:pPr>
+        <w:pStyle w:val="style0"/>
+        <w:rPr>
+          <w:rFonts w:ascii="Avenir Next" w:hAnsi="Avenir Next"/>
+        </w:rPr>
+      </w:pPr>
+      <w:ins w:author="Unknown Author" w:date="2014-06-09T15:11:00Z" w:id="252">
+        <w:r>
+          <w:rPr>
+            <w:rFonts w:ascii="Avenir Next" w:hAnsi="Avenir Next"/>
+          </w:rPr>
+          <w:t xml:space="preserve">- </w:t>
+        </w:r>
+      </w:ins>
       <w:r>
         <w:rPr>
           <w:rFonts w:ascii="Avenir Next" w:hAnsi="Avenir Next"/>
@@ -2298,7 +2478,7 @@
         </w:rPr>
         <w:t xml:space="preserve"> single person households make up hh1_p% and hh1_65o_p% of </w:t>
       </w:r>
-      <w:del w:author="Unknown Author" w:date="2014-06-09T15:03:00Z" w:id="240">
+      <w:del w:author="Unknown Author" w:date="2014-06-09T15:03:00Z" w:id="256">
         <w:r>
           <w:rPr>
             <w:rFonts w:ascii="Avenir Next" w:hAnsi="Avenir Next"/>
@@ -2306,7 +2486,7 @@
           <w:delText>cityFoo</w:delText>
         </w:r>
       </w:del>
-      <w:ins w:author="Unknown Author" w:date="2014-06-09T15:03:00Z" w:id="241">
+      <w:ins w:author="Unknown Author" w:date="2014-06-09T15:03:00Z" w:id="257">
         <w:r>
           <w:rPr>
             <w:rFonts w:ascii="Avenir Next" w:cs="Cambria" w:eastAsia="Arial Unicode MS" w:hAnsi="Avenir Next"/>
@@ -2328,21 +2508,36 @@
     <w:p>
       <w:pPr>
         <w:pStyle w:val="style0"/>
-        <w:numPr>
-          <w:ilvl w:val="0"/>
-          <w:numId w:val="1"/>
-        </w:numPr>
-        <w:rPr>
-          <w:rFonts w:ascii="Avenir Next" w:hAnsi="Avenir Next"/>
-        </w:rPr>
-      </w:pPr>
+        <w:rPr/>
+      </w:pPr>
+      <w:del w:author="Unknown Author" w:date="2014-06-09T15:11:00Z" w:id="259">
+        <w:r>
+          <w:rPr/>
+        </w:r>
+      </w:del>
+    </w:p>
+    <w:p>
+      <w:pPr>
+        <w:pStyle w:val="style0"/>
+        <w:rPr>
+          <w:rFonts w:ascii="Avenir Next" w:hAnsi="Avenir Next"/>
+        </w:rPr>
+      </w:pPr>
+      <w:ins w:author="Unknown Author" w:date="2014-06-09T15:11:00Z" w:id="260">
+        <w:r>
+          <w:rPr>
+            <w:rFonts w:ascii="Avenir Next" w:hAnsi="Avenir Next"/>
+          </w:rPr>
+          <w:t xml:space="preserve">- </w:t>
+        </w:r>
+      </w:ins>
       <w:r>
         <w:rPr>
           <w:rFonts w:ascii="Avenir Next" w:hAnsi="Avenir Next"/>
         </w:rPr>
         <w:t xml:space="preserve">total households in </w:t>
       </w:r>
-      <w:del w:author="Unknown Author" w:date="2014-06-09T15:03:00Z" w:id="244">
+      <w:del w:author="Unknown Author" w:date="2014-06-09T15:03:00Z" w:id="262">
         <w:r>
           <w:rPr>
             <w:rFonts w:ascii="Avenir Next" w:hAnsi="Avenir Next"/>
@@ -2350,7 +2545,7 @@
           <w:delText>cityFoo</w:delText>
         </w:r>
       </w:del>
-      <w:ins w:author="Unknown Author" w:date="2014-06-09T15:03:00Z" w:id="245">
+      <w:ins w:author="Unknown Author" w:date="2014-06-09T15:03:00Z" w:id="263">
         <w:r>
           <w:rPr>
             <w:rFonts w:ascii="Avenir Next" w:cs="Cambria" w:eastAsia="Arial Unicode MS" w:hAnsi="Avenir Next"/>
@@ -2368,7 +2563,7 @@
         </w:rPr>
         <w:t xml:space="preserve"> are projected to [increase/decrease] by hh_30sr - hh_10 through 2030, a </w:t>
       </w:r>
-      <w:ins w:author="cmartin" w:date="2014-06-04T14:07:00Z" w:id="247">
+      <w:ins w:author="cmartin" w:date="2014-06-04T14:07:00Z" w:id="265">
         <w:r>
           <w:rPr>
             <w:rFonts w:ascii="Avenir Next" w:hAnsi="Avenir Next"/>
@@ -2376,7 +2571,7 @@
           <w:t>100*(</w:t>
         </w:r>
       </w:ins>
-      <w:ins w:author="cmartin" w:date="2014-06-04T14:06:00Z" w:id="248">
+      <w:ins w:author="cmartin" w:date="2014-06-04T14:06:00Z" w:id="266">
         <w:r>
           <w:rPr>
             <w:rFonts w:ascii="Avenir Next" w:hAnsi="Avenir Next"/>
@@ -2384,7 +2579,7 @@
           <w:t>hh_30sr - hh_10</w:t>
         </w:r>
       </w:ins>
-      <w:ins w:author="cmartin" w:date="2014-06-04T14:07:00Z" w:id="249">
+      <w:ins w:author="cmartin" w:date="2014-06-04T14:07:00Z" w:id="267">
         <w:r>
           <w:rPr>
             <w:rFonts w:ascii="Avenir Next" w:hAnsi="Avenir Next"/>
@@ -2392,7 +2587,7 @@
           <w:t>)/ hh_10</w:t>
         </w:r>
       </w:ins>
-      <w:del w:author="cmartin" w:date="2014-06-04T14:06:00Z" w:id="250">
+      <w:del w:author="cmartin" w:date="2014-06-04T14:06:00Z" w:id="268">
         <w:r>
           <w:rPr>
             <w:rFonts w:ascii="Avenir Next" w:hAnsi="Avenir Next"/>
@@ -2404,20 +2599,48 @@
         <w:rPr>
           <w:rFonts w:ascii="Avenir Next" w:hAnsi="Avenir Next"/>
         </w:rPr>
-        <w:t>% [increase/decrease] from 2010,</w:t>
-      </w:r>
-    </w:p>
-    <w:p>
-      <w:pPr>
-        <w:pStyle w:val="style0"/>
-        <w:numPr>
-          <w:ilvl w:val="0"/>
-          <w:numId w:val="1"/>
-        </w:numPr>
-        <w:rPr>
-          <w:rFonts w:ascii="Avenir Next" w:hAnsi="Avenir Next"/>
-        </w:rPr>
-      </w:pPr>
+        <w:t>% [increase/decrease] from 2010</w:t>
+      </w:r>
+      <w:ins w:author="Unknown Author" w:date="2014-06-09T15:11:00Z" w:id="270">
+        <w:r>
+          <w:rPr>
+            <w:rFonts w:ascii="Avenir Next" w:hAnsi="Avenir Next"/>
+          </w:rPr>
+          <w:t>,</w:t>
+        </w:r>
+      </w:ins>
+    </w:p>
+    <w:p>
+      <w:pPr>
+        <w:pStyle w:val="style0"/>
+        <w:rPr>
+          <w:rFonts w:ascii="Avenir Next" w:hAnsi="Avenir Next"/>
+        </w:rPr>
+      </w:pPr>
+      <w:del w:author="Unknown Author" w:date="2014-06-09T15:11:00Z" w:id="271">
+        <w:r>
+          <w:rPr>
+            <w:rFonts w:ascii="Avenir Next" w:hAnsi="Avenir Next"/>
+          </w:rPr>
+          <w:delText>,</w:delText>
+        </w:r>
+      </w:del>
+    </w:p>
+    <w:p>
+      <w:pPr>
+        <w:pStyle w:val="style0"/>
+        <w:rPr>
+          <w:rFonts w:ascii="Avenir Next" w:hAnsi="Avenir Next"/>
+        </w:rPr>
+      </w:pPr>
+      <w:ins w:author="Unknown Author" w:date="2014-06-09T15:11:00Z" w:id="272">
+        <w:r>
+          <w:rPr>
+            <w:rFonts w:ascii="Avenir Next" w:hAnsi="Avenir Next"/>
+          </w:rPr>
+          <w:t xml:space="preserve">- </w:t>
+        </w:r>
+      </w:ins>
       <w:r>
         <w:rPr>
           <w:rFonts w:ascii="Avenir Next" w:hAnsi="Avenir Next"/>
@@ -2433,43 +2656,54 @@
       </w:r>
       <w:commentRangeEnd w:id="5"/>
       <w:r>
-        <w:rPr>
-          <w:rFonts w:ascii="Avenir Next" w:hAnsi="Avenir Next"/>
-        </w:rPr>
-      </w:r>
-      <w:del w:author="Unknown Author" w:date="2014-06-09T15:03:00Z" w:id="255">
-        <w:r>
-          <w:rPr>
-            <w:rFonts w:ascii="Avenir Next" w:hAnsi="Avenir Next"/>
-          </w:rPr>
-          <w:commentReference w:id="5"/>
-        </w:r>
-      </w:del>
-      <w:r>
-        <w:rPr>
-          <w:rFonts w:ascii="Avenir Next" w:hAnsi="Avenir Next"/>
-        </w:rPr>
-        <w:t>are projected to [increase/decrease] by (hh30_3044 + hh30_4559) – (hh10_3044 + hh10_4559), or 100*((hh30_3044 + hh30_4559) – (hh10_3044 + hh10_4559))/ (hh10_3044 + hh10_4559)%,</w:t>
-      </w:r>
-    </w:p>
-    <w:p>
-      <w:pPr>
-        <w:pStyle w:val="style0"/>
-        <w:numPr>
-          <w:ilvl w:val="0"/>
-          <w:numId w:val="1"/>
-        </w:numPr>
-        <w:rPr>
-          <w:rFonts w:ascii="Avenir Next" w:hAnsi="Avenir Next"/>
-        </w:rPr>
-      </w:pPr>
+        <w:rPr/>
+      </w:r>
+      <w:r>
+        <w:rPr/>
+        <w:commentReference w:id="5"/>
+      </w:r>
+      <w:del w:author="Unknown Author" w:date="2014-06-09T15:03:00Z" w:id="277">
+        <w:r>
+          <w:rPr>
+            <w:rFonts w:ascii="Avenir Next" w:hAnsi="Avenir Next"/>
+          </w:rPr>
+          <w:delText>are projected to [increase/decrease] by (hh30_3044 + hh30_4559) – (hh10_3044 + hh10_4559), or 100*((hh30_3044 + hh30_4559) – (hh10_3044 + hh10_4559))/ (hh10_3044 + hh10_4559)%,</w:delText>
+        </w:r>
+      </w:del>
+    </w:p>
+    <w:p>
+      <w:pPr>
+        <w:pStyle w:val="style0"/>
+        <w:rPr/>
+      </w:pPr>
+      <w:del w:author="Unknown Author" w:date="2014-06-09T15:13:00Z" w:id="278">
+        <w:r>
+          <w:rPr/>
+        </w:r>
+      </w:del>
+    </w:p>
+    <w:p>
+      <w:pPr>
+        <w:pStyle w:val="style0"/>
+        <w:rPr>
+          <w:rFonts w:ascii="Avenir Next" w:hAnsi="Avenir Next"/>
+        </w:rPr>
+      </w:pPr>
+      <w:ins w:author="Unknown Author" w:date="2014-06-09T15:13:00Z" w:id="279">
+        <w:r>
+          <w:rPr>
+            <w:rFonts w:ascii="Avenir Next" w:hAnsi="Avenir Next"/>
+          </w:rPr>
+          <w:t xml:space="preserve">- </w:t>
+        </w:r>
+      </w:ins>
       <w:r>
         <w:rPr>
           <w:rFonts w:ascii="Avenir Next" w:hAnsi="Avenir Next"/>
         </w:rPr>
         <w:t>As the Baby Boomer generation ages, the number of householders over 60 will grow by (hh30_6074 + hh30_75pl) – (hh10_75pl + hh10_6074), [increasing/decreasing] from (hh10_6074 + hh10_75pl)/hh_10 to (hh30_6074 + hh30_75pl)/</w:t>
       </w:r>
-      <w:ins w:author="cmartin" w:date="2014-06-04T14:06:00Z" w:id="258">
+      <w:ins w:author="cmartin" w:date="2014-06-04T14:06:00Z" w:id="281">
         <w:r>
           <w:rPr>
             <w:rFonts w:ascii="Avenir Next" w:hAnsi="Avenir Next"/>
@@ -2483,7 +2717,7 @@
         </w:rPr>
         <w:t xml:space="preserve">percent of the total households in </w:t>
       </w:r>
-      <w:del w:author="Unknown Author" w:date="2014-06-09T15:03:00Z" w:id="260">
+      <w:del w:author="Unknown Author" w:date="2014-06-09T15:03:00Z" w:id="283">
         <w:r>
           <w:rPr>
             <w:rFonts w:ascii="Avenir Next" w:hAnsi="Avenir Next"/>
@@ -2491,7 +2725,7 @@
           <w:delText>cityFoo</w:delText>
         </w:r>
       </w:del>
-      <w:ins w:author="Unknown Author" w:date="2014-06-09T15:03:00Z" w:id="261">
+      <w:ins w:author="Unknown Author" w:date="2014-06-09T15:03:00Z" w:id="284">
         <w:r>
           <w:rPr>
             <w:rFonts w:ascii="Avenir Next" w:cs="Cambria" w:eastAsia="Arial Unicode MS" w:hAnsi="Avenir Next"/>
@@ -2507,20 +2741,35 @@
         <w:rPr>
           <w:rFonts w:ascii="Avenir Next" w:hAnsi="Avenir Next"/>
         </w:rPr>
-        <w:t xml:space="preserve">. </w:t>
-      </w:r>
-    </w:p>
-    <w:p>
-      <w:pPr>
-        <w:pStyle w:val="style0"/>
-        <w:numPr>
-          <w:ilvl w:val="0"/>
-          <w:numId w:val="1"/>
-        </w:numPr>
-        <w:rPr>
-          <w:rFonts w:ascii="Avenir Next" w:hAnsi="Avenir Next"/>
-        </w:rPr>
-      </w:pPr>
+        <w:t>.</w:t>
+      </w:r>
+    </w:p>
+    <w:p>
+      <w:pPr>
+        <w:pStyle w:val="style0"/>
+        <w:rPr/>
+      </w:pPr>
+      <w:del w:author="Unknown Author" w:date="2014-06-09T15:13:00Z" w:id="286">
+        <w:r>
+          <w:rPr/>
+        </w:r>
+      </w:del>
+    </w:p>
+    <w:p>
+      <w:pPr>
+        <w:pStyle w:val="style0"/>
+        <w:rPr>
+          <w:rFonts w:ascii="Avenir Next" w:hAnsi="Avenir Next"/>
+        </w:rPr>
+      </w:pPr>
+      <w:ins w:author="Unknown Author" w:date="2014-06-09T15:13:00Z" w:id="287">
+        <w:r>
+          <w:rPr>
+            <w:rFonts w:ascii="Avenir Next" w:hAnsi="Avenir Next"/>
+          </w:rPr>
+          <w:t xml:space="preserve">- </w:t>
+        </w:r>
+      </w:ins>
       <w:r>
         <w:rPr>
           <w:rFonts w:ascii="Avenir Next" w:hAnsi="Avenir Next"/>
@@ -2531,21 +2780,36 @@
     <w:p>
       <w:pPr>
         <w:pStyle w:val="style0"/>
-        <w:numPr>
-          <w:ilvl w:val="0"/>
-          <w:numId w:val="1"/>
-        </w:numPr>
-        <w:rPr>
-          <w:rFonts w:ascii="Avenir Next" w:hAnsi="Avenir Next"/>
-        </w:rPr>
-      </w:pPr>
+        <w:rPr/>
+      </w:pPr>
+      <w:del w:author="Unknown Author" w:date="2014-06-09T15:13:00Z" w:id="289">
+        <w:r>
+          <w:rPr/>
+        </w:r>
+      </w:del>
+    </w:p>
+    <w:p>
+      <w:pPr>
+        <w:pStyle w:val="style0"/>
+        <w:rPr>
+          <w:rFonts w:ascii="Avenir Next" w:hAnsi="Avenir Next"/>
+        </w:rPr>
+      </w:pPr>
+      <w:ins w:author="Unknown Author" w:date="2014-06-09T15:13:00Z" w:id="290">
+        <w:r>
+          <w:rPr>
+            <w:rFonts w:ascii="Avenir Next" w:hAnsi="Avenir Next"/>
+          </w:rPr>
+          <w:t xml:space="preserve">- </w:t>
+        </w:r>
+      </w:ins>
       <w:r>
         <w:rPr>
           <w:rFonts w:ascii="Avenir Next" w:hAnsi="Avenir Next"/>
         </w:rPr>
         <w:t>Net housing unit demand  for householders currently between the ages of 15 and 35</w:t>
       </w:r>
-      <w:ins w:author="cmartin" w:date="2014-06-03T12:28:00Z" w:id="265">
+      <w:ins w:author="cmartin" w:date="2014-06-03T12:28:00Z" w:id="292">
         <w:r>
           <w:rPr>
             <w:rFonts w:ascii="Avenir Next" w:hAnsi="Avenir Next"/>
@@ -2563,14 +2827,29 @@
     <w:p>
       <w:pPr>
         <w:pStyle w:val="style0"/>
-        <w:numPr>
-          <w:ilvl w:val="0"/>
-          <w:numId w:val="1"/>
-        </w:numPr>
-        <w:rPr>
-          <w:rFonts w:ascii="Avenir Next" w:hAnsi="Avenir Next"/>
-        </w:rPr>
-      </w:pPr>
+        <w:rPr/>
+      </w:pPr>
+      <w:del w:author="Unknown Author" w:date="2014-06-09T15:13:00Z" w:id="294">
+        <w:r>
+          <w:rPr/>
+        </w:r>
+      </w:del>
+    </w:p>
+    <w:p>
+      <w:pPr>
+        <w:pStyle w:val="style0"/>
+        <w:rPr>
+          <w:rFonts w:ascii="Avenir Next" w:hAnsi="Avenir Next"/>
+        </w:rPr>
+      </w:pPr>
+      <w:ins w:author="Unknown Author" w:date="2014-06-09T15:13:00Z" w:id="295">
+        <w:r>
+          <w:rPr>
+            <w:rFonts w:ascii="Avenir Next" w:hAnsi="Avenir Next"/>
+          </w:rPr>
+          <w:t xml:space="preserve">- </w:t>
+        </w:r>
+      </w:ins>
       <w:r>
         <w:rPr>
           <w:rFonts w:ascii="Avenir Next" w:hAnsi="Avenir Next"/>
@@ -2585,7 +2864,7 @@
           <w:rFonts w:ascii="Avenir Next" w:hAnsi="Avenir Next"/>
         </w:rPr>
       </w:pPr>
-      <w:ins w:author="Unknown Author" w:date="2014-06-09T15:06:00Z" w:id="268">
+      <w:ins w:author="Unknown Author" w:date="2014-06-09T15:06:00Z" w:id="297">
         <w:r>
           <w:rPr>
             <w:rFonts w:ascii="Avenir Next" w:hAnsi="Avenir Next"/>
@@ -2601,7 +2880,7 @@
           <w:rFonts w:ascii="Avenir Next" w:hAnsi="Avenir Next"/>
         </w:rPr>
       </w:pPr>
-      <w:ins w:author="Unknown Author" w:date="2014-06-09T15:06:00Z" w:id="269">
+      <w:ins w:author="Unknown Author" w:date="2014-06-09T15:06:00Z" w:id="298">
         <w:r>
           <w:rPr>
             <w:rFonts w:ascii="Avenir Next" w:hAnsi="Avenir Next"/>
@@ -2631,7 +2910,7 @@
         </w:rPr>
         <w:t xml:space="preserve">Total population and average household size determine the number of households in a community. In Massachusetts overall, and in 96% of Massachusetts municipalities with population growth since 2000, the number of households increased faster than population because of declines in average household size. This trend is expected to continue as seniors make up a greater share of householders and younger householders wait longer to form families that are smaller on average than their predecessors. </w:t>
       </w:r>
-      <w:ins w:author="cmartin" w:date="2014-06-09T13:23:00Z" w:id="272">
+      <w:ins w:author="cmartin" w:date="2014-06-09T13:23:00Z" w:id="301">
         <w:r>
           <w:rPr>
             <w:rFonts w:ascii="Avenir Next" w:hAnsi="Avenir Next"/>
@@ -2647,7 +2926,7 @@
           <w:rFonts w:ascii="Avenir Next" w:hAnsi="Avenir Next"/>
         </w:rPr>
       </w:pPr>
-      <w:ins w:author="cmartin" w:date="2014-06-09T13:24:00Z" w:id="273">
+      <w:ins w:author="cmartin" w:date="2014-06-09T13:24:00Z" w:id="302">
         <w:r>
           <w:rPr>
             <w:rFonts w:ascii="Avenir Next" w:hAnsi="Avenir Next"/>
@@ -2655,7 +2934,7 @@
           <w:t xml:space="preserve">Despite these overall trends, household size did increase in 48 Massachusetts municipalities </w:t>
         </w:r>
       </w:ins>
-      <w:ins w:author="cmartin" w:date="2014-06-09T13:25:00Z" w:id="274">
+      <w:ins w:author="cmartin" w:date="2014-06-09T13:25:00Z" w:id="303">
         <w:r>
           <w:rPr>
             <w:rFonts w:ascii="Avenir Next" w:hAnsi="Avenir Next"/>
@@ -2663,7 +2942,7 @@
           <w:t>between</w:t>
         </w:r>
       </w:ins>
-      <w:ins w:author="cmartin" w:date="2014-06-09T13:24:00Z" w:id="275">
+      <w:ins w:author="cmartin" w:date="2014-06-09T13:24:00Z" w:id="304">
         <w:r>
           <w:rPr>
             <w:rFonts w:ascii="Avenir Next" w:hAnsi="Avenir Next"/>
@@ -2671,7 +2950,7 @@
           <w:t xml:space="preserve"> </w:t>
         </w:r>
       </w:ins>
-      <w:ins w:author="cmartin" w:date="2014-06-09T13:25:00Z" w:id="276">
+      <w:ins w:author="cmartin" w:date="2014-06-09T13:25:00Z" w:id="305">
         <w:r>
           <w:rPr>
             <w:rFonts w:ascii="Avenir Next" w:hAnsi="Avenir Next"/>
@@ -2679,7 +2958,7 @@
           <w:t>2000 and 2010. Several factors may contribute to this, includ</w:t>
         </w:r>
       </w:ins>
-      <w:ins w:author="cmartin" w:date="2014-06-09T13:27:00Z" w:id="277">
+      <w:ins w:author="cmartin" w:date="2014-06-09T13:27:00Z" w:id="306">
         <w:r>
           <w:rPr>
             <w:rFonts w:ascii="Avenir Next" w:hAnsi="Avenir Next"/>
@@ -2687,7 +2966,7 @@
           <w:t xml:space="preserve">ing </w:t>
         </w:r>
       </w:ins>
-      <w:ins w:author="cmartin" w:date="2014-06-09T13:26:00Z" w:id="278">
+      <w:ins w:author="cmartin" w:date="2014-06-09T13:26:00Z" w:id="307">
         <w:r>
           <w:rPr>
             <w:rFonts w:ascii="Avenir Next" w:hAnsi="Avenir Next"/>
@@ -2709,7 +2988,7 @@
         </w:rPr>
         <w:t xml:space="preserve">In </w:t>
       </w:r>
-      <w:del w:author="Unknown Author" w:date="2014-06-09T15:03:00Z" w:id="280">
+      <w:del w:author="Unknown Author" w:date="2014-06-09T15:03:00Z" w:id="309">
         <w:r>
           <w:rPr>
             <w:rFonts w:ascii="Avenir Next" w:hAnsi="Avenir Next"/>
@@ -2717,7 +2996,7 @@
           <w:delText>cityFoo</w:delText>
         </w:r>
       </w:del>
-      <w:ins w:author="Unknown Author" w:date="2014-06-09T15:03:00Z" w:id="281">
+      <w:ins w:author="Unknown Author" w:date="2014-06-09T15:03:00Z" w:id="310">
         <w:r>
           <w:rPr>
             <w:rFonts w:ascii="Avenir Next" w:cs="Cambria" w:eastAsia="Arial Unicode MS" w:hAnsi="Avenir Next"/>
@@ -2748,20 +3027,20 @@
           <w:rFonts w:ascii="Avenir Next" w:hAnsi="Avenir Next"/>
         </w:rPr>
       </w:r>
-      <w:del w:author="Unknown Author" w:date="2014-06-09T15:03:00Z" w:id="285">
-        <w:r>
-          <w:rPr>
-            <w:rFonts w:ascii="Avenir Next" w:hAnsi="Avenir Next"/>
-          </w:rPr>
-          <w:commentReference w:id="6"/>
-        </w:r>
-      </w:del>
-      <w:r>
-        <w:rPr>
-          <w:rFonts w:ascii="Avenir Next" w:hAnsi="Avenir Next"/>
-        </w:rPr>
-        <w:t>/decreased] from hh_avg00 to hh_avg10.</w:t>
-      </w:r>
+      <w:r>
+        <w:rPr>
+          <w:rFonts w:ascii="Avenir Next" w:hAnsi="Avenir Next"/>
+        </w:rPr>
+        <w:commentReference w:id="6"/>
+      </w:r>
+      <w:del w:author="Unknown Author" w:date="2014-06-09T15:03:00Z" w:id="315">
+        <w:r>
+          <w:rPr>
+            <w:rFonts w:ascii="Avenir Next" w:hAnsi="Avenir Next"/>
+          </w:rPr>
+          <w:delText>/decreased] from hh_avg00 to hh_avg10.</w:delText>
+        </w:r>
+      </w:del>
     </w:p>
     <w:p>
       <w:pPr>
@@ -2770,7 +3049,7 @@
           <w:rFonts w:ascii="Avenir Next" w:hAnsi="Avenir Next"/>
         </w:rPr>
       </w:pPr>
-      <w:ins w:author="Unknown Author" w:date="2014-06-09T15:06:00Z" w:id="287">
+      <w:ins w:author="Unknown Author" w:date="2014-06-09T15:06:00Z" w:id="316">
         <w:r>
           <w:rPr>
             <w:rFonts w:ascii="Avenir Next" w:hAnsi="Avenir Next"/>
@@ -2800,7 +3079,7 @@
         </w:rPr>
         <w:t xml:space="preserve">Just as aging Baby Boomers (those born between 1945 and 1970, for our purposes) will dominate the overall population dynamics of the state, they will also have a substantial influence on household changes and housing needs in </w:t>
       </w:r>
-      <w:del w:author="Unknown Author" w:date="2014-06-09T15:03:00Z" w:id="290">
+      <w:del w:author="Unknown Author" w:date="2014-06-09T15:03:00Z" w:id="319">
         <w:r>
           <w:rPr>
             <w:rFonts w:ascii="Avenir Next" w:hAnsi="Avenir Next"/>
@@ -2808,7 +3087,7 @@
           <w:delText>cityFoo</w:delText>
         </w:r>
       </w:del>
-      <w:ins w:author="Unknown Author" w:date="2014-06-09T15:03:00Z" w:id="291">
+      <w:ins w:author="Unknown Author" w:date="2014-06-09T15:03:00Z" w:id="320">
         <w:r>
           <w:rPr>
             <w:rFonts w:ascii="Avenir Next" w:cs="Cambria" w:eastAsia="Arial Unicode MS" w:hAnsi="Avenir Next"/>
@@ -2826,7 +3105,7 @@
         </w:rPr>
         <w:t xml:space="preserve">. As this large generation ages, it will increase the number of householders over 60 </w:t>
       </w:r>
-      <w:del w:author="cmartin" w:date="2014-06-03T12:29:00Z" w:id="293">
+      <w:del w:author="cmartin" w:date="2014-06-03T12:29:00Z" w:id="322">
         <w:r>
           <w:rPr>
             <w:rFonts w:ascii="Avenir Next" w:hAnsi="Avenir Next"/>
@@ -2840,7 +3119,7 @@
         </w:rPr>
         <w:t>by ((hh30_6074 + hh30_75pl) – (hh10_75pl + hh10_6074))/ (hh10_75pl + hh10_6074)% statewide through 2030, and their share of all households will increase from (hh10_6074 + hh10_75pl)/hh_10 to (hh30_6074 + hh30_75pl)/</w:t>
       </w:r>
-      <w:ins w:author="cmartin" w:date="2014-06-04T14:06:00Z" w:id="295">
+      <w:ins w:author="cmartin" w:date="2014-06-04T14:06:00Z" w:id="324">
         <w:r>
           <w:rPr>
             <w:rFonts w:ascii="Avenir Next" w:hAnsi="Avenir Next"/>
@@ -2868,7 +3147,7 @@
         </w:rPr>
         <w:t xml:space="preserve">In </w:t>
       </w:r>
-      <w:del w:author="Unknown Author" w:date="2014-06-09T15:03:00Z" w:id="298">
+      <w:del w:author="Unknown Author" w:date="2014-06-09T15:03:00Z" w:id="327">
         <w:r>
           <w:rPr>
             <w:rFonts w:ascii="Avenir Next" w:hAnsi="Avenir Next"/>
@@ -2876,7 +3155,7 @@
           <w:delText>cityFoo</w:delText>
         </w:r>
       </w:del>
-      <w:ins w:author="Unknown Author" w:date="2014-06-09T15:03:00Z" w:id="299">
+      <w:ins w:author="Unknown Author" w:date="2014-06-09T15:03:00Z" w:id="328">
         <w:r>
           <w:rPr>
             <w:rFonts w:ascii="Avenir Next" w:cs="Cambria" w:eastAsia="Arial Unicode MS" w:hAnsi="Avenir Next"/>
@@ -2894,7 +3173,7 @@
         </w:rPr>
         <w:t>, householders over 60 will [increase/decrease] from (hh10_6074 + hh10_75pl)/hh_10  in 2010 to (hh30_6074 + hh30_75pl)/</w:t>
       </w:r>
-      <w:ins w:author="cmartin" w:date="2014-06-04T14:06:00Z" w:id="301">
+      <w:ins w:author="cmartin" w:date="2014-06-04T14:06:00Z" w:id="330">
         <w:r>
           <w:rPr>
             <w:rFonts w:ascii="Avenir Next" w:hAnsi="Avenir Next"/>
@@ -2929,14 +3208,12 @@
           <w:rFonts w:ascii="Avenir Next" w:hAnsi="Avenir Next"/>
         </w:rPr>
       </w:r>
-      <w:del w:author="Unknown Author" w:date="2014-06-09T15:03:00Z" w:id="305">
-        <w:r>
-          <w:rPr>
-            <w:rFonts w:ascii="Avenir Next" w:hAnsi="Avenir Next"/>
-          </w:rPr>
-          <w:commentReference w:id="7"/>
-        </w:r>
-      </w:del>
+      <w:r>
+        <w:rPr>
+          <w:rFonts w:ascii="Avenir Next" w:hAnsi="Avenir Next"/>
+        </w:rPr>
+        <w:commentReference w:id="7"/>
+      </w:r>
     </w:p>
     <w:p>
       <w:pPr>
@@ -2945,7 +3222,7 @@
           <w:rFonts w:ascii="Avenir Next" w:hAnsi="Avenir Next"/>
         </w:rPr>
       </w:pPr>
-      <w:ins w:author="Unknown Author" w:date="2014-06-09T15:08:00Z" w:id="306">
+      <w:ins w:author="Unknown Author" w:date="2014-06-09T15:08:00Z" w:id="335">
         <w:r>
           <w:rPr>
             <w:rFonts w:ascii="Avenir Next" w:hAnsi="Avenir Next"/>
@@ -2961,7 +3238,7 @@
           <w:rFonts w:ascii="Avenir Next" w:hAnsi="Avenir Next"/>
         </w:rPr>
       </w:pPr>
-      <w:ins w:author="Unknown Author" w:date="2014-06-09T15:06:00Z" w:id="307">
+      <w:ins w:author="Unknown Author" w:date="2014-06-09T15:06:00Z" w:id="336">
         <w:r>
           <w:rPr>
             <w:rFonts w:ascii="Avenir Next" w:hAnsi="Avenir Next"/>
@@ -2991,7 +3268,7 @@
         </w:rPr>
         <w:t>Changes in housing unit demand result from household formation, dissolution, and mortality. Young adults currently between the ages of 15</w:t>
       </w:r>
-      <w:ins w:author="cmartin" w:date="2014-06-04T14:47:00Z" w:id="310">
+      <w:ins w:author="cmartin" w:date="2014-06-04T14:47:00Z" w:id="339">
         <w:r>
           <w:rPr>
             <w:rFonts w:ascii="Avenir Next" w:hAnsi="Avenir Next"/>
@@ -3005,7 +3282,7 @@
         </w:rPr>
         <w:t xml:space="preserve">and 30 are poised to form households after they leave home, dorm, or roommates. </w:t>
       </w:r>
-      <w:del w:author="cmartin" w:date="2014-06-04T14:45:00Z" w:id="312">
+      <w:del w:author="cmartin" w:date="2014-06-04T14:45:00Z" w:id="341">
         <w:r>
           <w:rPr>
             <w:rFonts w:ascii="Avenir Next" w:hAnsi="Avenir Next"/>
@@ -3046,20 +3323,20 @@
           <w:rFonts w:ascii="Avenir Next" w:hAnsi="Avenir Next"/>
         </w:rPr>
       </w:r>
-      <w:del w:author="Unknown Author" w:date="2014-06-09T15:03:00Z" w:id="317">
-        <w:r>
-          <w:rPr>
-            <w:rFonts w:ascii="Avenir Next" w:hAnsi="Avenir Next"/>
-          </w:rPr>
-          <w:commentReference w:id="8"/>
-        </w:r>
-      </w:del>
-      <w:r>
-        <w:rPr>
-          <w:rFonts w:ascii="Avenir Next" w:hAnsi="Avenir Next"/>
-        </w:rPr>
-        <w:t xml:space="preserve"> of demand for such units from younger households between 2010 and 2020, and an even greater share in the decade thereafter. However, shifts in preferences among younger households towards multifamily units means that only 100*(mfo5574_20 + mfr5574_20 + mfo75p_20 + mfr75p_20)/( mfo1534_20 + mfr1534_20 + mfo3554_20 + mfr3554_20)</w:t>
-      </w:r>
+      <w:r>
+        <w:rPr>
+          <w:rFonts w:ascii="Avenir Next" w:hAnsi="Avenir Next"/>
+        </w:rPr>
+        <w:commentReference w:id="8"/>
+      </w:r>
+      <w:del w:author="Unknown Author" w:date="2014-06-09T15:03:00Z" w:id="347">
+        <w:r>
+          <w:rPr>
+            <w:rFonts w:ascii="Avenir Next" w:hAnsi="Avenir Next"/>
+          </w:rPr>
+          <w:delText xml:space="preserve"> of demand for such units from younger households between 2010 and 2020, and an even greater share in the decade thereafter. However, shifts in preferences among younger households towards multifamily units means that only 100*(mfo5574_20 + mfr5574_20 + mfo75p_20 + mfr75p_20)/( mfo1534_20 + mfr1534_20 + mfo3554_20 + mfr3554_20)</w:delText>
+        </w:r>
+      </w:del>
       <w:commentRangeStart w:id="9"/>
       <w:r>
         <w:rPr>
@@ -3073,21 +3350,21 @@
           <w:rFonts w:ascii="Avenir Next" w:hAnsi="Avenir Next"/>
         </w:rPr>
       </w:r>
-      <w:del w:author="Unknown Author" w:date="2014-06-09T15:03:00Z" w:id="321">
-        <w:r>
-          <w:rPr>
-            <w:rFonts w:ascii="Avenir Next" w:hAnsi="Avenir Next"/>
-          </w:rPr>
-          <w:commentReference w:id="9"/>
-        </w:r>
-      </w:del>
-      <w:r>
-        <w:rPr>
-          <w:rFonts w:ascii="Avenir Next" w:hAnsi="Avenir Next"/>
-        </w:rPr>
-        <w:t xml:space="preserve"> of new </w:t>
-      </w:r>
-      <w:ins w:author="cmartin" w:date="2014-06-09T13:30:00Z" w:id="323">
+      <w:r>
+        <w:rPr>
+          <w:rFonts w:ascii="Avenir Next" w:hAnsi="Avenir Next"/>
+        </w:rPr>
+        <w:commentReference w:id="9"/>
+      </w:r>
+      <w:del w:author="Unknown Author" w:date="2014-06-09T15:03:00Z" w:id="348">
+        <w:r>
+          <w:rPr>
+            <w:rFonts w:ascii="Avenir Next" w:hAnsi="Avenir Next"/>
+          </w:rPr>
+          <w:delText xml:space="preserve"> of new </w:delText>
+        </w:r>
+      </w:del>
+      <w:ins w:author="cmartin" w:date="2014-06-09T13:30:00Z" w:id="349">
         <w:r>
           <w:rPr>
             <w:rFonts w:ascii="Avenir Next" w:hAnsi="Avenir Next"/>
@@ -3128,20 +3405,20 @@
           <w:rFonts w:ascii="Avenir Next" w:hAnsi="Avenir Next"/>
         </w:rPr>
       </w:r>
-      <w:del w:author="Unknown Author" w:date="2014-06-09T15:03:00Z" w:id="328">
-        <w:r>
-          <w:rPr>
-            <w:rFonts w:ascii="Avenir Next" w:hAnsi="Avenir Next"/>
-          </w:rPr>
-          <w:commentReference w:id="10"/>
-        </w:r>
-      </w:del>
-      <w:r>
-        <w:rPr>
-          <w:rFonts w:ascii="Avenir Next" w:hAnsi="Avenir Next"/>
-        </w:rPr>
-        <w:t>5 will need an additional hu1534_20 housing units.  Households headed by someone currently between the ages of 35 and 55 will demand hu3554_20 additional units.  Householders currently over the age of 55 will need hu5574_20 + hu75p_20 [fewer/more] units than they do today. After accounting for the units freed up by departing seniors and the units needed to maintain a healthy vacancy rate, this translates into net demand for sfr1534_20 + sfo1534_20 + sfr3554_20 + sfo3554_20 + sfr5574_20 + sfo5574_20 + sfr75p_20 + sfo75p_20 single family and mfr1534_20 + mfo1534_20 + mfr3554_20 + mfo3554_20 + mfr5574_20 + mfo5574_20 + mfr75p_20 + mfo75p_20  multi-family units. Figure figNum breaks projected demand down by householder cohort, unit type, and tenure.</w:t>
-      </w:r>
+      <w:r>
+        <w:rPr>
+          <w:rFonts w:ascii="Avenir Next" w:hAnsi="Avenir Next"/>
+        </w:rPr>
+        <w:commentReference w:id="10"/>
+      </w:r>
+      <w:del w:author="Unknown Author" w:date="2014-06-09T15:03:00Z" w:id="355">
+        <w:r>
+          <w:rPr>
+            <w:rFonts w:ascii="Avenir Next" w:hAnsi="Avenir Next"/>
+          </w:rPr>
+          <w:delText>5 will need an additional hu1534_20 housing units.  Households headed by someone currently between the ages of 35 and 55 will demand hu3554_20 additional units.  Householders currently over the age of 55 will need hu5574_20 + hu75p_20 [fewer/more] units than they do today. After accounting for the units freed up by departing seniors and the units needed to maintain a healthy vacancy rate, this translates into net demand for sfr1534_20 + sfo1534_20 + sfr3554_20 + sfo3554_20 + sfr5574_20 + sfo5574_20 + sfr75p_20 + sfo75p_20 single family and mfr1534_20 + mfo1534_20 + mfr3554_20 + mfo3554_20 + mfr5574_20 + mfo5574_20 + mfr75p_20 + mfo75p_20  multi-family units. Figure figNum breaks projected demand down by householder cohort, unit type, and tenure.</w:delText>
+        </w:r>
+      </w:del>
     </w:p>
     <w:p>
       <w:pPr>
@@ -3161,9 +3438,14 @@
         <w:rPr>
           <w:rFonts w:ascii="Avenir Next" w:hAnsi="Avenir Next"/>
         </w:rPr>
+      </w:r>
+      <w:r>
+        <w:rPr>
+          <w:rFonts w:ascii="Avenir Next" w:hAnsi="Avenir Next"/>
+        </w:rPr>
         <w:t>3</w:t>
       </w:r>
-      <w:ins w:author="treardon" w:date="2014-06-08T22:34:00Z" w:id="332">
+      <w:ins w:author="treardon" w:date="2014-06-08T22:34:00Z" w:id="358">
         <w:r>
           <w:rPr>
             <w:rFonts w:ascii="Avenir Next" w:hAnsi="Avenir Next"/>
@@ -3171,7 +3453,7 @@
           <w:t>4</w:t>
         </w:r>
       </w:ins>
-      <w:del w:author="treardon" w:date="2014-06-08T22:34:00Z" w:id="333">
+      <w:del w:author="treardon" w:date="2014-06-08T22:34:00Z" w:id="359">
         <w:r>
           <w:rPr>
             <w:rFonts w:ascii="Avenir Next" w:hAnsi="Avenir Next"/>
@@ -3191,20 +3473,20 @@
           <w:rFonts w:ascii="Avenir Next" w:hAnsi="Avenir Next"/>
         </w:rPr>
       </w:r>
-      <w:del w:author="Unknown Author" w:date="2014-06-09T15:03:00Z" w:id="336">
-        <w:r>
-          <w:rPr>
-            <w:rFonts w:ascii="Avenir Next" w:hAnsi="Avenir Next"/>
-          </w:rPr>
-          <w:commentReference w:id="11"/>
-        </w:r>
-      </w:del>
-      <w:r>
-        <w:rPr>
-          <w:rFonts w:ascii="Avenir Next" w:hAnsi="Avenir Next"/>
-        </w:rPr>
-        <w:t>Bars are stacked and colored by unit type and tenure (single family rental and owner, and multifamily rental and owner. See figure Housing Unit Demand by Cohort, 2010 - 2020 in Abington HPP report.]]</w:t>
-      </w:r>
+      <w:r>
+        <w:rPr>
+          <w:rFonts w:ascii="Avenir Next" w:hAnsi="Avenir Next"/>
+        </w:rPr>
+        <w:commentReference w:id="11"/>
+      </w:r>
+      <w:del w:author="Unknown Author" w:date="2014-06-09T15:03:00Z" w:id="363">
+        <w:r>
+          <w:rPr>
+            <w:rFonts w:ascii="Avenir Next" w:hAnsi="Avenir Next"/>
+          </w:rPr>
+          <w:delText>Bars are stacked and colored by unit type and tenure (single family rental and owner, and multifamily rental and owner. See figure Housing Unit Demand by Cohort, 2010 - 2020 in Abington HPP report.]]</w:delText>
+        </w:r>
+      </w:del>
     </w:p>
     <w:p>
       <w:pPr>
@@ -3235,7 +3517,7 @@
         </w:rPr>
         <w:t xml:space="preserve">Supply is measured by the number and type of housing units in a community. It is the part of the housing market that municipalities can directly control through zoning and other land use policies. In this section, we look at the current supply of housing units in </w:t>
       </w:r>
-      <w:del w:author="Unknown Author" w:date="2014-06-09T15:03:00Z" w:id="340">
+      <w:del w:author="Unknown Author" w:date="2014-06-09T15:03:00Z" w:id="366">
         <w:r>
           <w:rPr>
             <w:rFonts w:ascii="Avenir Next" w:hAnsi="Avenir Next"/>
@@ -3243,7 +3525,7 @@
           <w:delText>cityFoo</w:delText>
         </w:r>
       </w:del>
-      <w:ins w:author="Unknown Author" w:date="2014-06-09T15:03:00Z" w:id="341">
+      <w:ins w:author="Unknown Author" w:date="2014-06-09T15:03:00Z" w:id="367">
         <w:r>
           <w:rPr>
             <w:rFonts w:ascii="Avenir Next" w:cs="Cambria" w:eastAsia="Arial Unicode MS" w:hAnsi="Avenir Next"/>
@@ -3261,7 +3543,7 @@
         </w:rPr>
         <w:t xml:space="preserve">, as well as its distribution by unit type, building age, size, and cost. We also look at housing permitting in </w:t>
       </w:r>
-      <w:del w:author="Unknown Author" w:date="2014-06-09T15:03:00Z" w:id="343">
+      <w:del w:author="Unknown Author" w:date="2014-06-09T15:03:00Z" w:id="369">
         <w:r>
           <w:rPr>
             <w:rFonts w:ascii="Avenir Next" w:hAnsi="Avenir Next"/>
@@ -3269,7 +3551,7 @@
           <w:delText>cityFoo</w:delText>
         </w:r>
       </w:del>
-      <w:ins w:author="Unknown Author" w:date="2014-06-09T15:03:00Z" w:id="344">
+      <w:ins w:author="Unknown Author" w:date="2014-06-09T15:03:00Z" w:id="370">
         <w:r>
           <w:rPr>
             <w:rFonts w:ascii="Avenir Next" w:cs="Cambria" w:eastAsia="Arial Unicode MS" w:hAnsi="Avenir Next"/>
@@ -3295,7 +3577,7 @@
           <w:rFonts w:ascii="Avenir Next" w:hAnsi="Avenir Next"/>
         </w:rPr>
       </w:pPr>
-      <w:ins w:author="Unknown Author" w:date="2014-06-09T15:07:00Z" w:id="346">
+      <w:ins w:author="Unknown Author" w:date="2014-06-09T15:07:00Z" w:id="372">
         <w:r>
           <w:rPr>
             <w:rFonts w:ascii="Avenir Next" w:hAnsi="Avenir Next"/>
@@ -3310,7 +3592,7 @@
           <w:rFonts w:ascii="Avenir Next" w:hAnsi="Avenir Next"/>
         </w:rPr>
       </w:pPr>
-      <w:ins w:author="Unknown Author" w:date="2014-06-09T15:07:00Z" w:id="347">
+      <w:ins w:author="Unknown Author" w:date="2014-06-09T15:07:00Z" w:id="373">
         <w:r>
           <w:rPr>
             <w:rFonts w:ascii="Avenir Next" w:hAnsi="Avenir Next"/>
@@ -3345,9 +3627,14 @@
         <w:rPr>
           <w:rFonts w:ascii="Avenir Next" w:hAnsi="Avenir Next"/>
         </w:rPr>
+      </w:r>
+      <w:r>
+        <w:rPr>
+          <w:rFonts w:ascii="Avenir Next" w:hAnsi="Avenir Next"/>
+        </w:rPr>
         <w:t xml:space="preserve">a </w:t>
       </w:r>
-      <w:del w:author="cmartin" w:date="2014-06-04T14:51:00Z" w:id="351">
+      <w:del w:author="cmartin" w:date="2014-06-04T14:51:00Z" w:id="377">
         <w:r>
           <w:rPr>
             <w:rFonts w:ascii="Avenir Next" w:hAnsi="Avenir Next"/>
@@ -3361,7 +3648,7 @@
         </w:rPr>
         <w:t xml:space="preserve">housing stock </w:t>
       </w:r>
-      <w:ins w:author="cmartin" w:date="2014-06-04T14:51:00Z" w:id="353">
+      <w:ins w:author="cmartin" w:date="2014-06-04T14:51:00Z" w:id="379">
         <w:r>
           <w:rPr>
             <w:rFonts w:ascii="Avenir Next" w:hAnsi="Avenir Next"/>
@@ -3381,20 +3668,20 @@
           <w:rFonts w:ascii="Avenir Next" w:hAnsi="Avenir Next"/>
         </w:rPr>
       </w:r>
-      <w:del w:author="Unknown Author" w:date="2014-06-09T15:03:00Z" w:id="356">
-        <w:r>
-          <w:rPr>
-            <w:rFonts w:ascii="Avenir Next" w:hAnsi="Avenir Next"/>
-          </w:rPr>
-          <w:commentReference w:id="12"/>
-        </w:r>
-      </w:del>
-      <w:r>
-        <w:rPr>
-          <w:rFonts w:ascii="Avenir Next" w:hAnsi="Avenir Next"/>
-        </w:rPr>
-        <w:t>. If demand is expected to remain stable or increase in the future, this may result in upward pressure on housing prices. Second, older housing units can be more expensive to occupy, due to higher heating and maintenance costs. Third, certain federal housing programs, such as Community Development Block Grants, track the percent of housing units by age, and in particular the percent built before 1939.</w:t>
-      </w:r>
+      <w:r>
+        <w:rPr>
+          <w:rFonts w:ascii="Avenir Next" w:hAnsi="Avenir Next"/>
+        </w:rPr>
+        <w:commentReference w:id="12"/>
+      </w:r>
+      <w:del w:author="Unknown Author" w:date="2014-06-09T15:03:00Z" w:id="383">
+        <w:r>
+          <w:rPr>
+            <w:rFonts w:ascii="Avenir Next" w:hAnsi="Avenir Next"/>
+          </w:rPr>
+          <w:delText>. If demand is expected to remain stable or increase in the future, this may result in upward pressure on housing prices. Second, older housing units can be more expensive to occupy, due to higher heating and maintenance costs. Third, certain federal housing programs, such as Community Development Block Grants, track the percent of housing units by age, and in particular the percent built before 1939.</w:delText>
+        </w:r>
+      </w:del>
     </w:p>
     <w:p>
       <w:pPr>
@@ -3409,7 +3696,7 @@
         </w:rPr>
         <w:t xml:space="preserve">In </w:t>
       </w:r>
-      <w:del w:author="Unknown Author" w:date="2014-06-09T15:03:00Z" w:id="359">
+      <w:del w:author="Unknown Author" w:date="2014-06-09T15:03:00Z" w:id="385">
         <w:r>
           <w:rPr>
             <w:rFonts w:ascii="Avenir Next" w:hAnsi="Avenir Next"/>
@@ -3417,7 +3704,7 @@
           <w:delText>cityFoo</w:delText>
         </w:r>
       </w:del>
-      <w:ins w:author="Unknown Author" w:date="2014-06-09T15:03:00Z" w:id="360">
+      <w:ins w:author="Unknown Author" w:date="2014-06-09T15:03:00Z" w:id="386">
         <w:r>
           <w:rPr>
             <w:rFonts w:ascii="Avenir Next" w:cs="Cambria" w:eastAsia="Arial Unicode MS" w:hAnsi="Avenir Next"/>
@@ -3435,7 +3722,7 @@
         </w:rPr>
         <w:t xml:space="preserve">, </w:t>
       </w:r>
-      <w:ins w:author="cmartin" w:date="2014-06-04T14:52:00Z" w:id="362">
+      <w:ins w:author="cmartin" w:date="2014-06-04T14:52:00Z" w:id="388">
         <w:r>
           <w:rPr>
             <w:rFonts w:ascii="Avenir Next" w:hAnsi="Avenir Next"/>
@@ -3443,7 +3730,7 @@
           <w:t>h_39_p</w:t>
         </w:r>
       </w:ins>
-      <w:del w:author="cmartin" w:date="2014-06-04T14:52:00Z" w:id="363">
+      <w:del w:author="cmartin" w:date="2014-06-04T14:52:00Z" w:id="389">
         <w:r>
           <w:rPr>
             <w:rFonts w:ascii="Avenir Next" w:hAnsi="Avenir Next"/>
@@ -3457,7 +3744,7 @@
         </w:rPr>
         <w:t xml:space="preserve">% of housing units are in buildings built before 1939, compared to h_39_p% statewide. Another h4059_p% and h6079_p% of </w:t>
       </w:r>
-      <w:del w:author="Unknown Author" w:date="2014-06-09T15:03:00Z" w:id="365">
+      <w:del w:author="Unknown Author" w:date="2014-06-09T15:03:00Z" w:id="391">
         <w:r>
           <w:rPr>
             <w:rFonts w:ascii="Avenir Next" w:hAnsi="Avenir Next"/>
@@ -3465,7 +3752,7 @@
           <w:delText>cityFoo</w:delText>
         </w:r>
       </w:del>
-      <w:ins w:author="Unknown Author" w:date="2014-06-09T15:03:00Z" w:id="366">
+      <w:ins w:author="Unknown Author" w:date="2014-06-09T15:03:00Z" w:id="392">
         <w:r>
           <w:rPr>
             <w:rFonts w:ascii="Avenir Next" w:cs="Cambria" w:eastAsia="Arial Unicode MS" w:hAnsi="Avenir Next"/>
@@ -3491,7 +3778,7 @@
           <w:rFonts w:ascii="Avenir Next" w:hAnsi="Avenir Next"/>
         </w:rPr>
       </w:pPr>
-      <w:ins w:author="Unknown Author" w:date="2014-06-09T15:07:00Z" w:id="368">
+      <w:ins w:author="Unknown Author" w:date="2014-06-09T15:07:00Z" w:id="394">
         <w:r>
           <w:rPr>
             <w:rFonts w:ascii="Avenir Next" w:hAnsi="Avenir Next"/>
@@ -3521,7 +3808,7 @@
         </w:rPr>
         <w:t xml:space="preserve">Housing preferences are projected to change, as both younger householders and seniors opt for smaller, multifamily units, as seen above. It is important to compare these projections to the current distribution of units in order to calibrate supply to future demand. In </w:t>
       </w:r>
-      <w:del w:author="Unknown Author" w:date="2014-06-09T15:03:00Z" w:id="371">
+      <w:del w:author="Unknown Author" w:date="2014-06-09T15:03:00Z" w:id="397">
         <w:r>
           <w:rPr>
             <w:rFonts w:ascii="Avenir Next" w:hAnsi="Avenir Next"/>
@@ -3529,7 +3816,7 @@
           <w:delText>cityFoo</w:delText>
         </w:r>
       </w:del>
-      <w:ins w:author="Unknown Author" w:date="2014-06-09T15:03:00Z" w:id="372">
+      <w:ins w:author="Unknown Author" w:date="2014-06-09T15:03:00Z" w:id="398">
         <w:r>
           <w:rPr>
             <w:rFonts w:ascii="Avenir Next" w:cs="Cambria" w:eastAsia="Arial Unicode MS" w:hAnsi="Avenir Next"/>
@@ -3555,7 +3842,7 @@
           <w:rFonts w:ascii="Avenir Next" w:hAnsi="Avenir Next"/>
         </w:rPr>
       </w:pPr>
-      <w:ins w:author="Unknown Author" w:date="2014-06-09T15:07:00Z" w:id="374">
+      <w:ins w:author="Unknown Author" w:date="2014-06-09T15:07:00Z" w:id="400">
         <w:r>
           <w:rPr>
             <w:rFonts w:ascii="Avenir Next" w:hAnsi="Avenir Next"/>
@@ -3577,7 +3864,7 @@
           <w:rFonts w:ascii="Avenir Next" w:hAnsi="Avenir Next"/>
         </w:rPr>
       </w:pPr>
-      <w:del w:author="Unknown Author" w:date="2014-06-09T15:07:00Z" w:id="376">
+      <w:del w:author="Unknown Author" w:date="2014-06-09T15:07:00Z" w:id="402">
         <w:r>
           <w:rPr>
             <w:rFonts w:ascii="Avenir Next" w:hAnsi="Avenir Next"/>
@@ -3585,7 +3872,7 @@
           <w:delText xml:space="preserve">: </w:delText>
         </w:r>
       </w:del>
-      <w:ins w:author="Unknown Author" w:date="2014-06-09T15:07:00Z" w:id="377">
+      <w:ins w:author="Unknown Author" w:date="2014-06-09T15:07:00Z" w:id="403">
         <w:r>
           <w:rPr>
             <w:rFonts w:ascii="Avenir Next" w:hAnsi="Avenir Next"/>
@@ -3628,7 +3915,7 @@
         </w:rPr>
         <w:t xml:space="preserve"> From 2000 to 2012, </w:t>
       </w:r>
-      <w:del w:author="Unknown Author" w:date="2014-06-09T15:03:00Z" w:id="382">
+      <w:del w:author="Unknown Author" w:date="2014-06-09T15:03:00Z" w:id="408">
         <w:r>
           <w:rPr>
             <w:rFonts w:ascii="Avenir Next" w:hAnsi="Avenir Next"/>
@@ -3636,7 +3923,7 @@
           <w:delText>cityFoo</w:delText>
         </w:r>
       </w:del>
-      <w:ins w:author="Unknown Author" w:date="2014-06-09T15:03:00Z" w:id="383">
+      <w:ins w:author="Unknown Author" w:date="2014-06-09T15:03:00Z" w:id="409">
         <w:r>
           <w:rPr>
             <w:rFonts w:ascii="Avenir Next" w:cs="Cambria" w:eastAsia="Arial Unicode MS" w:hAnsi="Avenir Next"/>
@@ -3660,7 +3947,7 @@
           <w:rFonts w:ascii="Avenir Next" w:hAnsi="Avenir Next"/>
         </w:rPr>
       </w:r>
-      <w:del w:author="cmartin" w:date="2014-06-09T13:32:00Z" w:id="386">
+      <w:del w:author="cmartin" w:date="2014-06-09T13:32:00Z" w:id="411">
         <w:r>
           <w:rPr>
             <w:rFonts w:ascii="Avenir Next" w:hAnsi="Avenir Next"/>
@@ -3674,23 +3961,21 @@
           <w:rFonts w:ascii="Avenir Next" w:hAnsi="Avenir Next"/>
         </w:rPr>
       </w:r>
-      <w:del w:author="Unknown Author" w:date="2014-06-09T15:03:00Z" w:id="388">
-        <w:r>
-          <w:rPr>
-            <w:rFonts w:ascii="Avenir Next" w:hAnsi="Avenir Next"/>
-          </w:rPr>
-          <w:commentReference w:id="13"/>
-        </w:r>
-      </w:del>
-      <w:ins w:author="cmartin" w:date="2014-06-09T13:32:00Z" w:id="389">
-        <w:r>
-          <w:rPr>
-            <w:rFonts w:ascii="Avenir Next" w:hAnsi="Avenir Next"/>
-          </w:rPr>
-          <w:t xml:space="preserve"> By comparison, </w:t>
-        </w:r>
-      </w:ins>
-      <w:del w:author="Unknown Author" w:date="2014-06-09T15:03:00Z" w:id="390">
+      <w:r>
+        <w:rPr>
+          <w:rFonts w:ascii="Avenir Next" w:hAnsi="Avenir Next"/>
+        </w:rPr>
+        <w:commentReference w:id="13"/>
+      </w:r>
+      <w:del w:author="Unknown Author" w:date="2014-06-09T15:03:00Z" w:id="414">
+        <w:r>
+          <w:rPr>
+            <w:rFonts w:ascii="Avenir Next" w:hAnsi="Avenir Next"/>
+          </w:rPr>
+          <w:delText xml:space="preserve"> By comparison, </w:delText>
+        </w:r>
+      </w:del>
+      <w:del w:author="Unknown Author" w:date="2014-06-09T15:03:00Z" w:id="415">
         <w:r>
           <w:rPr>
             <w:rFonts w:ascii="Avenir Next" w:hAnsi="Avenir Next"/>
@@ -3698,7 +3983,7 @@
           <w:delText>cityFoo</w:delText>
         </w:r>
       </w:del>
-      <w:ins w:author="Unknown Author" w:date="2014-06-09T15:03:00Z" w:id="391">
+      <w:ins w:author="Unknown Author" w:date="2014-06-09T15:03:00Z" w:id="416">
         <w:r>
           <w:rPr>
             <w:rFonts w:ascii="Avenir Next" w:cs="Cambria" w:eastAsia="Arial Unicode MS" w:hAnsi="Avenir Next"/>
@@ -3710,7 +3995,7 @@
           <w:t>#{@report.muni}</w:t>
         </w:r>
       </w:ins>
-      <w:ins w:author="cmartin" w:date="2014-06-09T13:32:00Z" w:id="392">
+      <w:ins w:author="cmartin" w:date="2014-06-09T13:32:00Z" w:id="417">
         <w:r>
           <w:rPr>
             <w:rFonts w:ascii="Avenir Next" w:hAnsi="Avenir Next"/>
@@ -3718,7 +4003,7 @@
           <w:t xml:space="preserve"> faces a</w:t>
         </w:r>
       </w:ins>
-      <w:ins w:author="cmartin" w:date="2014-06-09T13:41:00Z" w:id="393">
+      <w:ins w:author="cmartin" w:date="2014-06-09T13:41:00Z" w:id="418">
         <w:r>
           <w:rPr>
             <w:rFonts w:ascii="Avenir Next" w:hAnsi="Avenir Next"/>
@@ -3726,7 +4011,7 @@
           <w:t>n annual</w:t>
         </w:r>
       </w:ins>
-      <w:ins w:author="cmartin" w:date="2014-06-09T13:32:00Z" w:id="394">
+      <w:ins w:author="cmartin" w:date="2014-06-09T13:32:00Z" w:id="419">
         <w:r>
           <w:rPr>
             <w:rFonts w:ascii="Avenir Next" w:hAnsi="Avenir Next"/>
@@ -3734,7 +4019,7 @@
           <w:t xml:space="preserve"> projected demand of </w:t>
         </w:r>
       </w:ins>
-      <w:ins w:author="cmartin" w:date="2014-06-09T13:41:00Z" w:id="395">
+      <w:ins w:author="cmartin" w:date="2014-06-09T13:41:00Z" w:id="420">
         <w:r>
           <w:rPr>
             <w:rFonts w:ascii="Avenir Next" w:hAnsi="Avenir Next"/>
@@ -3742,7 +4027,7 @@
           <w:t xml:space="preserve">(sfo1534_20 + sfr1534_20 + sfo3554_20 + sfr3554_20 + sfo5574_20 + sfr5574_20 + sfo75p_20 + sfr75p_20)/10 </w:t>
         </w:r>
       </w:ins>
-      <w:ins w:author="cmartin" w:date="2014-06-09T13:42:00Z" w:id="396">
+      <w:ins w:author="cmartin" w:date="2014-06-09T13:42:00Z" w:id="421">
         <w:r>
           <w:rPr>
             <w:rFonts w:ascii="Avenir Next" w:hAnsi="Avenir Next"/>
@@ -3772,7 +4057,7 @@
           <w:rFonts w:ascii="Avenir Next" w:hAnsi="Avenir Next"/>
         </w:rPr>
       </w:pPr>
-      <w:ins w:author="Unknown Author" w:date="2014-06-09T15:08:00Z" w:id="398">
+      <w:ins w:author="Unknown Author" w:date="2014-06-09T15:08:00Z" w:id="423">
         <w:r>
           <w:rPr>
             <w:rFonts w:ascii="Avenir Next" w:hAnsi="Avenir Next"/>
@@ -3809,20 +4094,20 @@
           <w:rFonts w:ascii="Avenir Next" w:hAnsi="Avenir Next"/>
         </w:rPr>
       </w:r>
-      <w:del w:author="Unknown Author" w:date="2014-06-09T15:03:00Z" w:id="402">
-        <w:r>
-          <w:rPr>
-            <w:rFonts w:ascii="Avenir Next" w:hAnsi="Avenir Next"/>
-          </w:rPr>
-          <w:commentReference w:id="14"/>
-        </w:r>
-      </w:del>
-      <w:r>
-        <w:rPr>
-          <w:rFonts w:ascii="Avenir Next" w:hAnsi="Avenir Next"/>
-        </w:rPr>
-        <w:t>Affordability is determined by the distribution of housing prices and household incomes. If prices rise but incomes remain flat - a familiar dynamic in many communities in recent years - affordability declines.</w:t>
-      </w:r>
+      <w:r>
+        <w:rPr>
+          <w:rFonts w:ascii="Avenir Next" w:hAnsi="Avenir Next"/>
+        </w:rPr>
+        <w:commentReference w:id="14"/>
+      </w:r>
+      <w:del w:author="Unknown Author" w:date="2014-06-09T15:03:00Z" w:id="428">
+        <w:r>
+          <w:rPr>
+            <w:rFonts w:ascii="Avenir Next" w:hAnsi="Avenir Next"/>
+          </w:rPr>
+          <w:delText>Affordability is determined by the distribution of housing prices and household incomes. If prices rise but incomes remain flat - a familiar dynamic in many communities in recent years - affordability declines.</w:delText>
+        </w:r>
+      </w:del>
     </w:p>
     <w:p>
       <w:pPr>
@@ -3844,21 +4129,19 @@
           <w:rFonts w:ascii="Avenir Next" w:hAnsi="Avenir Next"/>
         </w:rPr>
       </w:r>
-      <w:del w:author="Unknown Author" w:date="2014-06-09T15:03:00Z" w:id="406">
-        <w:r>
-          <w:rPr>
-            <w:rFonts w:ascii="Avenir Next" w:hAnsi="Avenir Next"/>
-          </w:rPr>
-          <w:commentReference w:id="15"/>
-        </w:r>
-      </w:del>
+      <w:r>
+        <w:rPr>
+          <w:rFonts w:ascii="Avenir Next" w:hAnsi="Avenir Next"/>
+        </w:rPr>
+        <w:commentReference w:id="15"/>
+      </w:r>
     </w:p>
     <w:p>
       <w:pPr>
         <w:pStyle w:val="style0"/>
         <w:numPr>
           <w:ilvl w:val="0"/>
-          <w:numId w:val="2"/>
+          <w:numId w:val="1"/>
         </w:numPr>
         <w:rPr>
           <w:rFonts w:ascii="Avenir Next" w:hAnsi="Avenir Next"/>
@@ -3876,7 +4159,7 @@
         <w:pStyle w:val="style0"/>
         <w:numPr>
           <w:ilvl w:val="0"/>
-          <w:numId w:val="2"/>
+          <w:numId w:val="1"/>
         </w:numPr>
         <w:rPr>
           <w:rFonts w:ascii="Avenir Next" w:hAnsi="Avenir Next"/>
@@ -3894,7 +4177,7 @@
         <w:pStyle w:val="style0"/>
         <w:numPr>
           <w:ilvl w:val="0"/>
-          <w:numId w:val="2"/>
+          <w:numId w:val="1"/>
         </w:numPr>
         <w:rPr>
           <w:rFonts w:ascii="Avenir Next" w:hAnsi="Avenir Next"/>
@@ -3912,7 +4195,7 @@
         <w:pStyle w:val="style0"/>
         <w:numPr>
           <w:ilvl w:val="0"/>
-          <w:numId w:val="2"/>
+          <w:numId w:val="1"/>
         </w:numPr>
         <w:rPr>
           <w:rFonts w:ascii="Avenir Next" w:hAnsi="Avenir Next"/>
@@ -3932,7 +4215,7 @@
           <w:rFonts w:ascii="Avenir Next" w:hAnsi="Avenir Next"/>
         </w:rPr>
       </w:pPr>
-      <w:ins w:author="Unknown Author" w:date="2014-06-09T15:08:00Z" w:id="411">
+      <w:ins w:author="Unknown Author" w:date="2014-06-09T15:08:00Z" w:id="436">
         <w:r>
           <w:rPr>
             <w:rFonts w:ascii="Avenir Next" w:hAnsi="Avenir Next"/>
@@ -3975,20 +4258,20 @@
           <w:rFonts w:ascii="Avenir Next" w:hAnsi="Avenir Next"/>
         </w:rPr>
       </w:r>
-      <w:del w:author="Unknown Author" w:date="2014-06-09T15:03:00Z" w:id="416">
-        <w:r>
-          <w:rPr>
-            <w:rFonts w:ascii="Avenir Next" w:hAnsi="Avenir Next"/>
-          </w:rPr>
-          <w:commentReference w:id="16"/>
-        </w:r>
-      </w:del>
-      <w:r>
-        <w:rPr>
-          <w:rFonts w:ascii="Avenir Next" w:hAnsi="Avenir Next"/>
-        </w:rPr>
-        <w:t>. The breakdown for extremely low, very low, and low income households by household size is shown in Table tableNum below.</w:t>
-      </w:r>
+      <w:r>
+        <w:rPr>
+          <w:rFonts w:ascii="Avenir Next" w:hAnsi="Avenir Next"/>
+        </w:rPr>
+        <w:commentReference w:id="16"/>
+      </w:r>
+      <w:del w:author="Unknown Author" w:date="2014-06-09T15:03:00Z" w:id="442">
+        <w:r>
+          <w:rPr>
+            <w:rFonts w:ascii="Avenir Next" w:hAnsi="Avenir Next"/>
+          </w:rPr>
+          <w:delText>. The breakdown for extremely low, very low, and low income households by household size is shown in Table tableNum below.</w:delText>
+        </w:r>
+      </w:del>
     </w:p>
     <w:p>
       <w:pPr>
@@ -4017,7 +4300,7 @@
         </w:rPr>
         <w:t xml:space="preserve">In </w:t>
       </w:r>
-      <w:del w:author="Unknown Author" w:date="2014-06-09T15:03:00Z" w:id="420">
+      <w:del w:author="Unknown Author" w:date="2014-06-09T15:03:00Z" w:id="445">
         <w:r>
           <w:rPr>
             <w:rFonts w:ascii="Avenir Next" w:hAnsi="Avenir Next"/>
@@ -4025,7 +4308,7 @@
           <w:delText>cityFoo</w:delText>
         </w:r>
       </w:del>
-      <w:ins w:author="Unknown Author" w:date="2014-06-09T15:03:00Z" w:id="421">
+      <w:ins w:author="Unknown Author" w:date="2014-06-09T15:03:00Z" w:id="446">
         <w:r>
           <w:rPr>
             <w:rFonts w:ascii="Avenir Next" w:cs="Cambria" w:eastAsia="Arial Unicode MS" w:hAnsi="Avenir Next"/>
@@ -4065,7 +4348,7 @@
           <w:rFonts w:ascii="Avenir Next" w:hAnsi="Avenir Next"/>
         </w:rPr>
       </w:pPr>
-      <w:ins w:author="Unknown Author" w:date="2014-06-09T15:08:00Z" w:id="424">
+      <w:ins w:author="Unknown Author" w:date="2014-06-09T15:08:00Z" w:id="449">
         <w:r>
           <w:rPr>
             <w:rFonts w:ascii="Avenir Next" w:hAnsi="Avenir Next"/>
@@ -4095,7 +4378,7 @@
         </w:rPr>
         <w:t xml:space="preserve">The most common measure of housing affordability is the percent of income that households spend on housing costs. According to most federal and state agencies, households that spend more than 30% of income on housing costs are “cost burdened.” Households that spend more than 50% of income on housing are “severely cost burdened.” Areas where more than 30% of households are cost burdened face an affordable housing shortage. In </w:t>
       </w:r>
-      <w:del w:author="Unknown Author" w:date="2014-06-09T15:03:00Z" w:id="427">
+      <w:del w:author="Unknown Author" w:date="2014-06-09T15:03:00Z" w:id="452">
         <w:r>
           <w:rPr>
             <w:rFonts w:ascii="Avenir Next" w:hAnsi="Avenir Next"/>
@@ -4103,7 +4386,7 @@
           <w:delText>cityFoo</w:delText>
         </w:r>
       </w:del>
-      <w:ins w:author="Unknown Author" w:date="2014-06-09T15:03:00Z" w:id="428">
+      <w:ins w:author="Unknown Author" w:date="2014-06-09T15:03:00Z" w:id="453">
         <w:r>
           <w:rPr>
             <w:rFonts w:ascii="Avenir Next" w:cs="Cambria" w:eastAsia="Arial Unicode MS" w:hAnsi="Avenir Next"/>
@@ -4129,7 +4412,7 @@
           <w:rFonts w:ascii="Avenir Next" w:hAnsi="Avenir Next"/>
         </w:rPr>
       </w:pPr>
-      <w:ins w:author="Unknown Author" w:date="2014-06-09T15:08:00Z" w:id="430">
+      <w:ins w:author="Unknown Author" w:date="2014-06-09T15:08:00Z" w:id="455">
         <w:r>
           <w:rPr>
             <w:rFonts w:ascii="Avenir Next" w:hAnsi="Avenir Next"/>
@@ -4159,7 +4442,7 @@
         </w:rPr>
         <w:t xml:space="preserve">Cost burden rates are typically higher among renter households. Statewide, r_cb_p% of renter and o_cb_p% of owners are cost burdened, respectively. In </w:t>
       </w:r>
-      <w:del w:author="Unknown Author" w:date="2014-06-09T15:03:00Z" w:id="433">
+      <w:del w:author="Unknown Author" w:date="2014-06-09T15:03:00Z" w:id="458">
         <w:r>
           <w:rPr>
             <w:rFonts w:ascii="Avenir Next" w:hAnsi="Avenir Next"/>
@@ -4167,7 +4450,7 @@
           <w:delText>cityFoo</w:delText>
         </w:r>
       </w:del>
-      <w:ins w:author="Unknown Author" w:date="2014-06-09T15:03:00Z" w:id="434">
+      <w:ins w:author="Unknown Author" w:date="2014-06-09T15:03:00Z" w:id="459">
         <w:r>
           <w:rPr>
             <w:rFonts w:ascii="Avenir Next" w:cs="Cambria" w:eastAsia="Arial Unicode MS" w:hAnsi="Avenir Next"/>
@@ -4193,7 +4476,7 @@
           <w:rFonts w:ascii="Avenir Next" w:hAnsi="Avenir Next"/>
         </w:rPr>
       </w:pPr>
-      <w:ins w:author="Unknown Author" w:date="2014-06-09T15:08:00Z" w:id="436">
+      <w:ins w:author="Unknown Author" w:date="2014-06-09T15:08:00Z" w:id="461">
         <w:r>
           <w:rPr>
             <w:rFonts w:ascii="Avenir Next" w:hAnsi="Avenir Next"/>
@@ -4223,7 +4506,7 @@
         </w:rPr>
         <w:t xml:space="preserve">As expected, cost burden is also more common among low income households. Statewide, eli_cbp% of all extremely low income households,  vli_cbp% of very low income households, and li_cbp% of low income households are cost burdened, versus hi_cbp% of households with incomes above 100% AMI. Figure figNum shows the percent of </w:t>
       </w:r>
-      <w:del w:author="Unknown Author" w:date="2014-06-09T15:03:00Z" w:id="439">
+      <w:del w:author="Unknown Author" w:date="2014-06-09T15:03:00Z" w:id="464">
         <w:r>
           <w:rPr>
             <w:rFonts w:ascii="Avenir Next" w:hAnsi="Avenir Next"/>
@@ -4231,7 +4514,7 @@
           <w:delText>cityFoo</w:delText>
         </w:r>
       </w:del>
-      <w:ins w:author="Unknown Author" w:date="2014-06-09T15:03:00Z" w:id="440">
+      <w:ins w:author="Unknown Author" w:date="2014-06-09T15:03:00Z" w:id="465">
         <w:r>
           <w:rPr>
             <w:rFonts w:ascii="Avenir Next" w:cs="Cambria" w:eastAsia="Arial Unicode MS" w:hAnsi="Avenir Next"/>
@@ -4270,14 +4553,12 @@
           <w:rFonts w:ascii="Avenir Next" w:hAnsi="Avenir Next"/>
         </w:rPr>
       </w:r>
-      <w:del w:author="Unknown Author" w:date="2014-06-09T15:03:00Z" w:id="444">
-        <w:r>
-          <w:rPr>
-            <w:rFonts w:ascii="Avenir Next" w:hAnsi="Avenir Next"/>
-          </w:rPr>
-          <w:commentReference w:id="17"/>
-        </w:r>
-      </w:del>
+      <w:r>
+        <w:rPr>
+          <w:rFonts w:ascii="Avenir Next" w:hAnsi="Avenir Next"/>
+        </w:rPr>
+        <w:commentReference w:id="17"/>
+      </w:r>
     </w:p>
     <w:p>
       <w:pPr>
@@ -4286,7 +4567,7 @@
           <w:rFonts w:ascii="Avenir Next" w:hAnsi="Avenir Next"/>
         </w:rPr>
       </w:pPr>
-      <w:ins w:author="Unknown Author" w:date="2014-06-09T15:08:00Z" w:id="445">
+      <w:ins w:author="Unknown Author" w:date="2014-06-09T15:08:00Z" w:id="470">
         <w:r>
           <w:rPr>
             <w:rFonts w:ascii="Avenir Next" w:hAnsi="Avenir Next"/>
@@ -4316,7 +4597,7 @@
         </w:rPr>
         <w:t xml:space="preserve">Younger households, non-family households, and elderly households typically have lower incomes, and are more likely to rent. They are also more likely to to be cost burdened. Statewide, ef_cbp% of elderly family households and oth_cbp% of non-elderly, non-family households are cost burdened, respectively. As the number of elderly households increases, the number of cost-burdened elderly households is likely to increase. In </w:t>
       </w:r>
-      <w:del w:author="Unknown Author" w:date="2014-06-09T15:03:00Z" w:id="448">
+      <w:del w:author="Unknown Author" w:date="2014-06-09T15:03:00Z" w:id="473">
         <w:r>
           <w:rPr>
             <w:rFonts w:ascii="Avenir Next" w:hAnsi="Avenir Next"/>
@@ -4324,7 +4605,7 @@
           <w:delText>cityFoo</w:delText>
         </w:r>
       </w:del>
-      <w:ins w:author="Unknown Author" w:date="2014-06-09T15:03:00Z" w:id="449">
+      <w:ins w:author="Unknown Author" w:date="2014-06-09T15:03:00Z" w:id="474">
         <w:r>
           <w:rPr>
             <w:rFonts w:ascii="Avenir Next" w:cs="Cambria" w:eastAsia="Arial Unicode MS" w:hAnsi="Avenir Next"/>
@@ -4350,7 +4631,7 @@
           <w:rFonts w:ascii="Avenir Next" w:hAnsi="Avenir Next"/>
         </w:rPr>
       </w:pPr>
-      <w:ins w:author="Unknown Author" w:date="2014-06-09T15:08:00Z" w:id="451">
+      <w:ins w:author="Unknown Author" w:date="2014-06-09T15:08:00Z" w:id="476">
         <w:r>
           <w:rPr>
             <w:rFonts w:ascii="Avenir Next" w:hAnsi="Avenir Next"/>
@@ -4380,7 +4661,7 @@
         </w:rPr>
         <w:t>Massachusetts maintains a subsidized housing inventory (SHI) that tracks each municipality’s affordable housing stock</w:t>
       </w:r>
-      <w:ins w:author="cmartin" w:date="2014-06-09T13:45:00Z" w:id="454">
+      <w:ins w:author="cmartin" w:date="2014-06-09T13:45:00Z" w:id="479">
         <w:r>
           <w:rPr>
             <w:rFonts w:ascii="Avenir Next" w:hAnsi="Avenir Next"/>
@@ -4388,7 +4669,7 @@
           <w:t>, including deed restricted and subsidized units</w:t>
         </w:r>
       </w:ins>
-      <w:ins w:author="cmartin" w:date="2014-06-09T13:46:00Z" w:id="455">
+      <w:ins w:author="cmartin" w:date="2014-06-09T13:46:00Z" w:id="480">
         <w:r>
           <w:rPr>
             <w:rFonts w:ascii="Avenir Next" w:hAnsi="Avenir Next"/>
@@ -4396,7 +4677,7 @@
           <w:t xml:space="preserve">. </w:t>
         </w:r>
       </w:ins>
-      <w:del w:author="cmartin" w:date="2014-06-09T13:43:00Z" w:id="456">
+      <w:del w:author="cmartin" w:date="2014-06-09T13:43:00Z" w:id="481">
         <w:r>
           <w:rPr>
             <w:rFonts w:ascii="Avenir Next" w:hAnsi="Avenir Next"/>
@@ -4404,7 +4685,7 @@
           <w:delText>.</w:delText>
         </w:r>
       </w:del>
-      <w:ins w:author="cmartin" w:date="2014-06-09T13:46:00Z" w:id="457">
+      <w:ins w:author="cmartin" w:date="2014-06-09T13:46:00Z" w:id="482">
         <w:r>
           <w:rPr>
             <w:rFonts w:ascii="Avenir Next" w:hAnsi="Avenir Next"/>
@@ -4418,7 +4699,7 @@
           <w:rFonts w:ascii="Avenir Next" w:hAnsi="Avenir Next"/>
         </w:rPr>
       </w:r>
-      <w:del w:author="cmartin" w:date="2014-06-09T13:46:00Z" w:id="459">
+      <w:del w:author="cmartin" w:date="2014-06-09T13:46:00Z" w:id="483">
         <w:r>
           <w:rPr>
             <w:rFonts w:ascii="Avenir Next" w:hAnsi="Avenir Next"/>
@@ -4432,15 +4713,13 @@
           <w:rFonts w:ascii="Avenir Next" w:hAnsi="Avenir Next"/>
         </w:rPr>
       </w:r>
-      <w:del w:author="Unknown Author" w:date="2014-06-09T15:03:00Z" w:id="461">
-        <w:r>
-          <w:rPr>
-            <w:rFonts w:ascii="Avenir Next" w:hAnsi="Avenir Next"/>
-          </w:rPr>
-          <w:commentReference w:id="18"/>
-        </w:r>
-      </w:del>
-      <w:del w:author="cmartin" w:date="2014-06-09T13:46:00Z" w:id="462">
+      <w:r>
+        <w:rPr>
+          <w:rFonts w:ascii="Avenir Next" w:hAnsi="Avenir Next"/>
+        </w:rPr>
+        <w:commentReference w:id="18"/>
+      </w:r>
+      <w:del w:author="cmartin" w:date="2014-06-09T13:46:00Z" w:id="486">
         <w:r>
           <w:rPr>
             <w:rFonts w:ascii="Avenir Next" w:hAnsi="Avenir Next"/>
@@ -4448,12 +4727,14 @@
           <w:delText>U</w:delText>
         </w:r>
       </w:del>
-      <w:r>
-        <w:rPr>
-          <w:rFonts w:ascii="Avenir Next" w:hAnsi="Avenir Next"/>
-        </w:rPr>
-        <w:t>nder General Law Chapter 40B, in any municipality where less than 10% of units are included on the SHI, a developer can build more densely than the municipal zoning bylaws would permit, if at least 25% (or 20% in certain cases) of the new units are affordable.</w:t>
-      </w:r>
+      <w:del w:author="Unknown Author" w:date="2014-06-09T15:03:00Z" w:id="487">
+        <w:r>
+          <w:rPr>
+            <w:rFonts w:ascii="Avenir Next" w:hAnsi="Avenir Next"/>
+          </w:rPr>
+          <w:delText>nder General Law Chapter 40B, in any municipality where less than 10% of units are included on the SHI, a developer can build more densely than the municipal zoning bylaws would permit, if at least 25% (or 20% in certain cases) of the new units are affordable.</w:delText>
+        </w:r>
+      </w:del>
     </w:p>
     <w:p>
       <w:pPr>
@@ -4468,7 +4749,7 @@
         </w:rPr>
         <w:t xml:space="preserve">Statewide, shi_p% of housing unit are on the SHI, and 100*sum(shi_p &gt; 10)/351% of municipalities meet their 10% requirement under Chapter 40B. Figure figNum shows the percent of SHI unit within </w:t>
       </w:r>
-      <w:del w:author="Unknown Author" w:date="2014-06-09T15:03:00Z" w:id="465">
+      <w:del w:author="Unknown Author" w:date="2014-06-09T15:03:00Z" w:id="489">
         <w:r>
           <w:rPr>
             <w:rFonts w:ascii="Avenir Next" w:hAnsi="Avenir Next"/>
@@ -4476,7 +4757,7 @@
           <w:delText>cityFoo</w:delText>
         </w:r>
       </w:del>
-      <w:ins w:author="Unknown Author" w:date="2014-06-09T15:03:00Z" w:id="466">
+      <w:ins w:author="Unknown Author" w:date="2014-06-09T15:03:00Z" w:id="490">
         <w:r>
           <w:rPr>
             <w:rFonts w:ascii="Avenir Next" w:cs="Cambria" w:eastAsia="Arial Unicode MS" w:hAnsi="Avenir Next"/>
@@ -4508,7 +4789,7 @@
         </w:rPr>
         <w:t xml:space="preserve">[[Bar chart of percent SHI units for </w:t>
       </w:r>
-      <w:del w:author="Unknown Author" w:date="2014-06-09T15:03:00Z" w:id="469">
+      <w:del w:author="Unknown Author" w:date="2014-06-09T15:03:00Z" w:id="493">
         <w:r>
           <w:rPr>
             <w:rFonts w:ascii="Avenir Next" w:hAnsi="Avenir Next"/>
@@ -4516,7 +4797,7 @@
           <w:delText>cityFoo</w:delText>
         </w:r>
       </w:del>
-      <w:ins w:author="Unknown Author" w:date="2014-06-09T15:03:00Z" w:id="470">
+      <w:ins w:author="Unknown Author" w:date="2014-06-09T15:03:00Z" w:id="494">
         <w:r>
           <w:rPr>
             <w:rFonts w:ascii="Avenir Next" w:cs="Cambria" w:eastAsia="Arial Unicode MS" w:hAnsi="Avenir Next"/>
@@ -4542,7 +4823,7 @@
           <w:rFonts w:ascii="Avenir Next" w:hAnsi="Avenir Next"/>
         </w:rPr>
       </w:pPr>
-      <w:ins w:author="Unknown Author" w:date="2014-06-09T15:08:00Z" w:id="472">
+      <w:ins w:author="Unknown Author" w:date="2014-06-09T15:08:00Z" w:id="496">
         <w:r>
           <w:rPr>
             <w:rFonts w:ascii="Avenir Next" w:hAnsi="Avenir Next"/>
@@ -4550,7 +4831,7 @@
           <w:t>Topi</w:t>
         </w:r>
       </w:ins>
-      <w:ins w:author="Unknown Author" w:date="2014-06-09T15:09:00Z" w:id="473">
+      <w:ins w:author="Unknown Author" w:date="2014-06-09T15:09:00Z" w:id="497">
         <w:r>
           <w:rPr>
             <w:rFonts w:ascii="Avenir Next" w:hAnsi="Avenir Next"/>
@@ -4580,7 +4861,7 @@
         </w:rPr>
         <w:t xml:space="preserve">Owner-occupied cost burden estimates reflect the housing costs of current owner households, not the prices that aspiring homeowners face in the current housing market. If prices have risen recently, new entrants my find themselves with fewer options of higher risk of cost burden than their counterparts who have been in the area for some time. To estimate how affordable recent sale prices are to low income families, we use 2000 to 2012 sales data from the Massachusetts parcel file Figure </w:t>
       </w:r>
-      <w:ins w:author="Unknown Author" w:date="2014-06-09T15:09:00Z" w:id="476">
+      <w:ins w:author="Unknown Author" w:date="2014-06-09T15:09:00Z" w:id="500">
         <w:r>
           <w:rPr>
             <w:rFonts w:ascii="Avenir Next" w:hAnsi="Avenir Next"/>
@@ -4594,7 +4875,7 @@
         </w:rPr>
         <w:t>figNum</w:t>
       </w:r>
-      <w:ins w:author="Unknown Author" w:date="2014-06-09T15:09:00Z" w:id="478">
+      <w:ins w:author="Unknown Author" w:date="2014-06-09T15:09:00Z" w:id="502">
         <w:r>
           <w:rPr>
             <w:rFonts w:ascii="Avenir Next" w:hAnsi="Avenir Next"/>
@@ -4616,7 +4897,7 @@
           <w:rFonts w:ascii="Avenir Next" w:hAnsi="Avenir Next"/>
         </w:rPr>
       </w:pPr>
-      <w:ins w:author="cmartin" w:date="2014-06-09T13:47:00Z" w:id="480">
+      <w:ins w:author="cmartin" w:date="2014-06-09T13:47:00Z" w:id="504">
         <w:r>
           <w:rPr>
             <w:rFonts w:ascii="Avenir Next" w:hAnsi="Avenir Next"/>
@@ -4624,7 +4905,7 @@
           <w:t>[Note: If a graph does not appear</w:t>
         </w:r>
       </w:ins>
-      <w:ins w:author="cmartin" w:date="2014-06-09T13:48:00Z" w:id="481">
+      <w:ins w:author="cmartin" w:date="2014-06-09T13:48:00Z" w:id="505">
         <w:r>
           <w:rPr>
             <w:rFonts w:ascii="Avenir Next" w:hAnsi="Avenir Next"/>
@@ -4632,7 +4913,7 @@
           <w:t xml:space="preserve"> below</w:t>
         </w:r>
       </w:ins>
-      <w:ins w:author="cmartin" w:date="2014-06-09T13:47:00Z" w:id="482">
+      <w:ins w:author="cmartin" w:date="2014-06-09T13:47:00Z" w:id="506">
         <w:r>
           <w:rPr>
             <w:rFonts w:ascii="Avenir Next" w:hAnsi="Avenir Next"/>
@@ -4640,7 +4921,7 @@
           <w:t xml:space="preserve">, then </w:t>
         </w:r>
       </w:ins>
-      <w:del w:author="Unknown Author" w:date="2014-06-09T15:03:00Z" w:id="483">
+      <w:del w:author="Unknown Author" w:date="2014-06-09T15:03:00Z" w:id="507">
         <w:r>
           <w:rPr>
             <w:rFonts w:ascii="Avenir Next" w:hAnsi="Avenir Next"/>
@@ -4648,7 +4929,7 @@
           <w:delText>cityFoo</w:delText>
         </w:r>
       </w:del>
-      <w:ins w:author="Unknown Author" w:date="2014-06-09T15:03:00Z" w:id="484">
+      <w:ins w:author="Unknown Author" w:date="2014-06-09T15:03:00Z" w:id="508">
         <w:r>
           <w:rPr>
             <w:rFonts w:ascii="Avenir Next" w:cs="Cambria" w:eastAsia="Arial Unicode MS" w:hAnsi="Avenir Next"/>
@@ -4660,7 +4941,7 @@
           <w:t>#{@report.muni}</w:t>
         </w:r>
       </w:ins>
-      <w:ins w:author="cmartin" w:date="2014-06-09T13:47:00Z" w:id="485">
+      <w:ins w:author="cmartin" w:date="2014-06-09T13:47:00Z" w:id="509">
         <w:r>
           <w:rPr>
             <w:rFonts w:ascii="Avenir Next" w:hAnsi="Avenir Next"/>
@@ -4668,7 +4949,7 @@
           <w:t xml:space="preserve"> either does not have </w:t>
         </w:r>
       </w:ins>
-      <w:ins w:author="cmartin" w:date="2014-06-09T13:48:00Z" w:id="486">
+      <w:ins w:author="cmartin" w:date="2014-06-09T13:48:00Z" w:id="510">
         <w:r>
           <w:rPr>
             <w:rFonts w:ascii="Avenir Next" w:hAnsi="Avenir Next"/>
@@ -4676,7 +4957,7 @@
           <w:t xml:space="preserve">data on </w:t>
         </w:r>
       </w:ins>
-      <w:ins w:author="cmartin" w:date="2014-06-09T13:47:00Z" w:id="487">
+      <w:ins w:author="cmartin" w:date="2014-06-09T13:47:00Z" w:id="511">
         <w:r>
           <w:rPr>
             <w:rFonts w:ascii="Avenir Next" w:hAnsi="Avenir Next"/>
@@ -4684,7 +4965,7 @@
           <w:t xml:space="preserve">sale price or sale date </w:t>
         </w:r>
       </w:ins>
-      <w:ins w:author="cmartin" w:date="2014-06-09T13:48:00Z" w:id="488">
+      <w:ins w:author="cmartin" w:date="2014-06-09T13:48:00Z" w:id="512">
         <w:r>
           <w:rPr>
             <w:rFonts w:ascii="Avenir Next" w:hAnsi="Avenir Next"/>
@@ -4719,20 +5000,20 @@
           <w:rFonts w:ascii="Avenir Next" w:hAnsi="Avenir Next"/>
         </w:rPr>
       </w:r>
-      <w:del w:author="Unknown Author" w:date="2014-06-09T15:03:00Z" w:id="492">
-        <w:r>
-          <w:rPr>
-            <w:rFonts w:ascii="Avenir Next" w:hAnsi="Avenir Next"/>
-          </w:rPr>
-          <w:commentReference w:id="19"/>
-        </w:r>
-      </w:del>
-      <w:r>
-        <w:rPr>
-          <w:rFonts w:ascii="Avenir Next" w:hAnsi="Avenir Next"/>
-        </w:rPr>
-        <w:t>percent of home sales/condo sales since 2000 that are affordable to households at each income level. Vertical lines show low income household cutoff and median households income.]]</w:t>
-      </w:r>
+      <w:r>
+        <w:rPr>
+          <w:rFonts w:ascii="Avenir Next" w:hAnsi="Avenir Next"/>
+        </w:rPr>
+        <w:commentReference w:id="19"/>
+      </w:r>
+      <w:del w:author="Unknown Author" w:date="2014-06-09T15:03:00Z" w:id="517">
+        <w:r>
+          <w:rPr>
+            <w:rFonts w:ascii="Avenir Next" w:hAnsi="Avenir Next"/>
+          </w:rPr>
+          <w:delText>percent of home sales/condo sales since 2000 that are affordable to households at each income level. Vertical lines show low income household cutoff and median households income.]]</w:delText>
+        </w:r>
+      </w:del>
     </w:p>
     <w:p>
       <w:pPr>
@@ -4741,7 +5022,7 @@
           <w:rFonts w:ascii="Avenir Next" w:hAnsi="Avenir Next"/>
         </w:rPr>
       </w:pPr>
-      <w:ins w:author="Unknown Author" w:date="2014-06-09T15:09:00Z" w:id="494">
+      <w:ins w:author="Unknown Author" w:date="2014-06-09T15:09:00Z" w:id="518">
         <w:r>
           <w:rPr>
             <w:rFonts w:ascii="Avenir Next" w:hAnsi="Avenir Next"/>
@@ -4771,7 +5052,7 @@
         </w:rPr>
         <w:t xml:space="preserve">Units that are affordable to low income households are not necessarily occupied by low income households. This mismatch between households’ incomes and the units they occupy can exacerbate affordability problems. To measure the extent to which affordability is a supply problem versus a distribution problem, we calculate the affordability gap. The gap is the difference between the number of households at a given income level and the number of units affordable to households at that income level. A positive gap indicates a shortage of units at a given income level, even if households and units were perfectly matched by incomes and costs. Table tableNum shows the gap </w:t>
       </w:r>
-      <w:del w:author="Unknown Author" w:date="2014-06-09T15:03:00Z" w:id="497">
+      <w:del w:author="Unknown Author" w:date="2014-06-09T15:03:00Z" w:id="521">
         <w:r>
           <w:rPr>
             <w:rFonts w:ascii="Avenir Next" w:hAnsi="Avenir Next"/>
@@ -4779,7 +5060,7 @@
           <w:delText>cityFoo</w:delText>
         </w:r>
       </w:del>
-      <w:ins w:author="Unknown Author" w:date="2014-06-09T15:03:00Z" w:id="498">
+      <w:ins w:author="Unknown Author" w:date="2014-06-09T15:03:00Z" w:id="522">
         <w:r>
           <w:rPr>
             <w:rFonts w:ascii="Avenir Next" w:cs="Cambria" w:eastAsia="Arial Unicode MS" w:hAnsi="Avenir Next"/>
@@ -4847,166 +5128,26 @@
 
 <file path=word/comments.xml><?xml version="1.0" encoding="utf-8"?>
 <w:comments xmlns:o="urn:schemas-microsoft-com:office:office" xmlns:r="http://schemas.openxmlformats.org/officeDocument/2006/relationships" xmlns:v="urn:schemas-microsoft-com:vml" xmlns:w="http://schemas.openxmlformats.org/wordprocessingml/2006/main" xmlns:w10="urn:schemas-microsoft-com:office:word" xmlns:wp="http://schemas.openxmlformats.org/drawingml/2006/wordprocessingDrawing">
-  <w:comment w:author="Mapcuser" w:date="2014-06-02T00:03:00Z" w:id="0" w:initials="M">
-    <w:p>
-      <w:r>
-        <w:rPr/>
-        <w:t xml:space="preserve">Is this what it’s called?  Never knew that.  </w:t>
-      </w:r>
-    </w:p>
-  </w:comment>
-  <w:comment w:author="Mapcuser" w:date="2014-06-02T00:03:00Z" w:id="1" w:initials="M">
-    <w:p>
-      <w:r>
-        <w:rPr/>
-        <w:t xml:space="preserve">I’m not sure this is exactly the right term, but you can look it up.  </w:t>
-      </w:r>
-    </w:p>
-  </w:comment>
-  <w:comment w:author="Mapcuser" w:date="2014-06-02T00:03:00Z" w:id="2" w:initials="M">
-    <w:p>
-      <w:r>
-        <w:rPr/>
-        <w:t xml:space="preserve">Which are these? </w:t>
-      </w:r>
-    </w:p>
-  </w:comment>
-  <w:comment w:author="Mapcuser" w:date="2014-06-02T00:03:00Z" w:id="3" w:initials="M">
-    <w:p>
-      <w:r>
-        <w:rPr/>
-        <w:t xml:space="preserve">I’m not really convinced this is needed here.  </w:t>
-      </w:r>
-    </w:p>
-  </w:comment>
-  <w:comment w:author="treardon" w:date="2014-06-02T00:03:00Z" w:id="4" w:initials="tr">
-    <w:p>
-      <w:r>
-        <w:rPr/>
-        <w:t>Let’s discuss how to do these calculations</w:t>
-      </w:r>
-    </w:p>
-  </w:comment>
-  <w:comment w:author="treardon" w:date="2014-06-02T00:03:00Z" w:id="5" w:initials="tr">
-    <w:p>
-      <w:r>
-        <w:rPr/>
-        <w:t xml:space="preserve">I think we should use a more specific term here.  </w:t>
-      </w:r>
-    </w:p>
-  </w:comment>
-  <w:comment w:author="treardon" w:date="2014-06-02T00:03:00Z" w:id="6" w:initials="tr">
-    <w:p>
-      <w:r>
-        <w:rPr/>
-        <w:t xml:space="preserve">Are there any in that category?  Should also mention countervailing factors: “doubling up” (combined households), above concentrations of some demographic groups that have above-average fertility rates.  </w:t>
-      </w:r>
-    </w:p>
-  </w:comment>
-  <w:comment w:author="treardon" w:date="2014-06-02T00:03:00Z" w:id="7" w:initials="tr">
-    <w:p>
-      <w:r>
-        <w:rPr/>
-        <w:t xml:space="preserve">This should be a stacked bar as per the municipal projections report.  </w:t>
-      </w:r>
-    </w:p>
-  </w:comment>
-  <w:comment w:author="treardon" w:date="2014-06-02T00:03:00Z" w:id="8" w:initials="tr">
-    <w:p>
-      <w:r>
-        <w:rPr/>
-        <w:t xml:space="preserve">I think this is 68% but I can check that. </w:t>
-      </w:r>
-    </w:p>
-  </w:comment>
-  <w:comment w:author="treardon" w:date="2014-06-05T16:11:00Z" w:id="9" w:initials="tr">
-    <w:p>
-      <w:r>
-        <w:rPr/>
-        <w:t xml:space="preserve">I think this is 68% but I can check that. </w:t>
-      </w:r>
-    </w:p>
-  </w:comment>
-  <w:comment w:author="treardon" w:date="2014-06-02T00:03:00Z" w:id="10" w:initials="tr">
-    <w:p>
-      <w:r>
-        <w:rPr/>
-        <w:t>Confirm breaks</w:t>
-      </w:r>
-    </w:p>
-  </w:comment>
-  <w:comment w:author="treardon" w:date="2014-06-02T00:03:00Z" w:id="11" w:initials="tr">
-    <w:p>
-      <w:r>
-        <w:rPr/>
-        <w:t xml:space="preserve">Should be four cohorts, consistent with municipal projections report. </w:t>
-      </w:r>
-    </w:p>
-  </w:comment>
-  <w:comment w:author="treardon" w:date="2014-06-02T00:03:00Z" w:id="12" w:initials="tr">
-    <w:p>
-      <w:r>
-        <w:rPr/>
-        <w:t xml:space="preserve">I don’t buy this.  Boston’s housing stock is “relatively old” but I wouldn’t say the city is growing slowly now.  </w:t>
-      </w:r>
-    </w:p>
-  </w:comment>
-  <w:comment w:author="treardon" w:date="2014-06-02T00:03:00Z" w:id="13" w:initials="tr">
-    <w:p>
-      <w:r>
-        <w:rPr/>
-        <w:t xml:space="preserve">Maybe you could add one sentence describing the relationship “Cityfoo permitted a X% increase in the number of units each year, whereas demand is likely to grow by X% annually for the next two decades,” </w:t>
-      </w:r>
-    </w:p>
-  </w:comment>
-  <w:comment w:author="treardon" w:date="2014-06-02T00:03:00Z" w:id="14" w:initials="tr">
-    <w:p>
-      <w:r>
-        <w:rPr/>
-        <w:t xml:space="preserve">This could be seen as a little simplistic. Maybe a better introduction would admit how complicated the issue is and speak to the specific policy interests in affordability.  </w:t>
-      </w:r>
-    </w:p>
-  </w:comment>
-  <w:comment w:author="treardon" w:date="2014-06-02T00:03:00Z" w:id="15" w:initials="tr">
-    <w:p>
-      <w:r>
-        <w:rPr/>
-        <w:t>What about the three measures of affordability defined in the projections report: Cost Burden Gap, Fair Share Gap, and Demographic Demand</w:t>
-      </w:r>
-    </w:p>
-  </w:comment>
-  <w:comment w:author="treardon" w:date="2014-06-02T00:03:00Z" w:id="16" w:initials="tr">
-    <w:p>
-      <w:r>
-        <w:rPr/>
-        <w:t xml:space="preserve">Are you using region-specific income measures for each municipality? </w:t>
-      </w:r>
-    </w:p>
-  </w:comment>
-  <w:comment w:author="treardon" w:date="2014-06-02T00:03:00Z" w:id="17" w:initials="tr">
-    <w:p>
-      <w:r>
-        <w:rPr/>
-        <w:t xml:space="preserve">How many series?  Are non-CB households represented? </w:t>
-      </w:r>
-    </w:p>
-  </w:comment>
-  <w:comment w:author="treardon" w:date="2014-06-02T00:03:00Z" w:id="18" w:initials="tr">
-    <w:p>
-      <w:r>
-        <w:rPr/>
-        <w:t>The SHI includes the following types of units.</w:t>
-      </w:r>
-    </w:p>
-  </w:comment>
-  <w:comment w:author="treardon" w:date="2014-06-02T00:03:00Z" w:id="19" w:initials="tr">
-    <w:p>
-      <w:r>
-        <w:rPr/>
-        <w:t xml:space="preserve">What is the X axis? </w:t>
-      </w:r>
-    </w:p>
-  </w:comment>
+  <w:comment w:author="Mapcuser" w:date="2014-06-02T00:03:00Z" w:id="0" w:initials="M"/>
+  <w:comment w:author="Mapcuser" w:date="2014-06-02T00:03:00Z" w:id="1" w:initials="M"/>
+  <w:comment w:author="Mapcuser" w:date="2014-06-02T00:03:00Z" w:id="2" w:initials="M"/>
+  <w:comment w:author="Mapcuser" w:date="2014-06-02T00:03:00Z" w:id="3" w:initials="M"/>
+  <w:comment w:author="treardon" w:date="2014-06-02T00:03:00Z" w:id="4" w:initials="tr"/>
+  <w:comment w:author="treardon" w:date="2014-06-02T00:03:00Z" w:id="5" w:initials="tr"/>
+  <w:comment w:author="treardon" w:date="2014-06-02T00:03:00Z" w:id="6" w:initials="tr"/>
+  <w:comment w:author="treardon" w:date="2014-06-02T00:03:00Z" w:id="7" w:initials="tr"/>
+  <w:comment w:author="treardon" w:date="2014-06-02T00:03:00Z" w:id="8" w:initials="tr"/>
+  <w:comment w:author="treardon" w:date="2014-06-05T16:11:00Z" w:id="9" w:initials="tr"/>
+  <w:comment w:author="treardon" w:date="2014-06-02T00:03:00Z" w:id="10" w:initials="tr"/>
+  <w:comment w:author="treardon" w:date="2014-06-02T00:03:00Z" w:id="11" w:initials="tr"/>
+  <w:comment w:author="treardon" w:date="2014-06-02T00:03:00Z" w:id="12" w:initials="tr"/>
+  <w:comment w:author="treardon" w:date="2014-06-02T00:03:00Z" w:id="13" w:initials="tr"/>
+  <w:comment w:author="treardon" w:date="2014-06-02T00:03:00Z" w:id="14" w:initials="tr"/>
+  <w:comment w:author="treardon" w:date="2014-06-02T00:03:00Z" w:id="15" w:initials="tr"/>
+  <w:comment w:author="treardon" w:date="2014-06-02T00:03:00Z" w:id="16" w:initials="tr"/>
+  <w:comment w:author="treardon" w:date="2014-06-02T00:03:00Z" w:id="17" w:initials="tr"/>
+  <w:comment w:author="treardon" w:date="2014-06-02T00:03:00Z" w:id="18" w:initials="tr"/>
+  <w:comment w:author="treardon" w:date="2014-06-02T00:03:00Z" w:id="19" w:initials="tr"/>
 </w:comments>
 </file>
 
@@ -5040,12 +5181,6 @@
         <w:tab/>
       </w:r>
       <w:r>
-        <w:rPr>
-          <w:rStyle w:val="style41"/>
-        </w:rPr>
-        <w:tab/>
-      </w:r>
-      <w:r>
         <w:rPr/>
         <w:t xml:space="preserve"> Insert report title.  </w:t>
       </w:r>
@@ -5074,12 +5209,6 @@
           <w:rStyle w:val="style41"/>
         </w:rPr>
         <w:footnoteRef/>
-        <w:tab/>
-      </w:r>
-      <w:r>
-        <w:rPr>
-          <w:rStyle w:val="style41"/>
-        </w:rPr>
         <w:tab/>
       </w:r>
       <w:r>
@@ -5102,12 +5231,6 @@
         </w:rPr>
         <w:footnoteRef/>
         <w:tab/>
-      </w:r>
-      <w:r>
-        <w:rPr>
-          <w:rStyle w:val="style18"/>
-        </w:rPr>
-        <w:tab/>
         <w:tab/>
       </w:r>
       <w:r>
@@ -5131,12 +5254,6 @@
           <w:rStyle w:val="style18"/>
         </w:rPr>
         <w:footnoteRef/>
-        <w:tab/>
-      </w:r>
-      <w:r>
-        <w:rPr>
-          <w:rStyle w:val="style18"/>
-        </w:rPr>
         <w:tab/>
         <w:tab/>
       </w:r>
@@ -5196,12 +5313,6 @@
         </w:rPr>
         <w:footnoteRef/>
         <w:tab/>
-      </w:r>
-      <w:r>
-        <w:rPr>
-          <w:rStyle w:val="style18"/>
-        </w:rPr>
-        <w:tab/>
         <w:tab/>
       </w:r>
       <w:r>
@@ -5240,25 +5351,19 @@
         </w:rPr>
         <w:footnoteRef/>
         <w:tab/>
-      </w:r>
-      <w:r>
-        <w:rPr>
-          <w:rStyle w:val="style18"/>
-        </w:rPr>
-        <w:tab/>
         <w:tab/>
       </w:r>
       <w:r>
         <w:rPr/>
         <w:t xml:space="preserve">Reported building permits are an imperfect measure of housing growth. In some cases, they overestimate the net increase in housing units if not all permitted projects are ultimately constructed or if demolition of preexisting units is required. In other cases, they may underestimate new growth due to lack of reporting or because adaptive reuse is not captured in the data. From 2000 to 2010, reported building permits for </w:t>
       </w:r>
-      <w:del w:author="Unknown Author" w:date="2014-06-09T15:03:00Z" w:id="501">
+      <w:del w:author="Unknown Author" w:date="2014-06-09T15:03:00Z" w:id="525">
         <w:r>
           <w:rPr/>
           <w:delText>cityFoo</w:delText>
         </w:r>
       </w:del>
-      <w:ins w:author="Unknown Author" w:date="2014-06-09T15:03:00Z" w:id="502">
+      <w:ins w:author="Unknown Author" w:date="2014-06-09T15:03:00Z" w:id="526">
         <w:r>
           <w:rPr>
             <w:rFonts w:cs="Cambria" w:eastAsia="Arial Unicode MS"/>
@@ -5412,134 +5517,6 @@
   <w:abstractNum w:abstractNumId="2">
     <w:lvl w:ilvl="0">
       <w:start w:val="1"/>
-      <w:numFmt w:val="bullet"/>
-      <w:lvlText w:val=""/>
-      <w:lvlJc w:val="left"/>
-      <w:pPr>
-        <w:ind w:hanging="480" w:left="480"/>
-      </w:pPr>
-      <w:rPr>
-        <w:rFonts w:ascii="Symbol" w:cs="Symbol" w:hAnsi="Symbol" w:hint="default"/>
-      </w:rPr>
-    </w:lvl>
-    <w:lvl w:ilvl="1">
-      <w:start w:val="1"/>
-      <w:numFmt w:val="bullet"/>
-      <w:lvlText w:val=""/>
-      <w:lvlJc w:val="left"/>
-      <w:pPr>
-        <w:tabs>
-          <w:tab w:pos="720" w:val="num"/>
-        </w:tabs>
-        <w:ind w:hanging="480" w:left="1200"/>
-      </w:pPr>
-      <w:rPr>
-        <w:rFonts w:ascii="Symbol" w:cs="Symbol" w:hAnsi="Symbol" w:hint="default"/>
-      </w:rPr>
-    </w:lvl>
-    <w:lvl w:ilvl="2">
-      <w:start w:val="1"/>
-      <w:numFmt w:val="bullet"/>
-      <w:lvlText w:val=""/>
-      <w:lvlJc w:val="left"/>
-      <w:pPr>
-        <w:tabs>
-          <w:tab w:pos="1440" w:val="num"/>
-        </w:tabs>
-        <w:ind w:hanging="480" w:left="1920"/>
-      </w:pPr>
-      <w:rPr>
-        <w:rFonts w:ascii="Symbol" w:cs="Symbol" w:hAnsi="Symbol" w:hint="default"/>
-      </w:rPr>
-    </w:lvl>
-    <w:lvl w:ilvl="3">
-      <w:start w:val="1"/>
-      <w:numFmt w:val="bullet"/>
-      <w:lvlText w:val=""/>
-      <w:lvlJc w:val="left"/>
-      <w:pPr>
-        <w:tabs>
-          <w:tab w:pos="2160" w:val="num"/>
-        </w:tabs>
-        <w:ind w:hanging="480" w:left="2640"/>
-      </w:pPr>
-      <w:rPr>
-        <w:rFonts w:ascii="Symbol" w:cs="Symbol" w:hAnsi="Symbol" w:hint="default"/>
-      </w:rPr>
-    </w:lvl>
-    <w:lvl w:ilvl="4">
-      <w:start w:val="1"/>
-      <w:numFmt w:val="bullet"/>
-      <w:lvlText w:val=""/>
-      <w:lvlJc w:val="left"/>
-      <w:pPr>
-        <w:tabs>
-          <w:tab w:pos="2880" w:val="num"/>
-        </w:tabs>
-        <w:ind w:hanging="480" w:left="3360"/>
-      </w:pPr>
-      <w:rPr>
-        <w:rFonts w:ascii="Symbol" w:cs="Symbol" w:hAnsi="Symbol" w:hint="default"/>
-      </w:rPr>
-    </w:lvl>
-    <w:lvl w:ilvl="5">
-      <w:start w:val="1"/>
-      <w:numFmt w:val="bullet"/>
-      <w:lvlText w:val=""/>
-      <w:lvlJc w:val="left"/>
-      <w:pPr>
-        <w:tabs>
-          <w:tab w:pos="3600" w:val="num"/>
-        </w:tabs>
-        <w:ind w:hanging="480" w:left="4080"/>
-      </w:pPr>
-      <w:rPr>
-        <w:rFonts w:ascii="Symbol" w:cs="Symbol" w:hAnsi="Symbol" w:hint="default"/>
-      </w:rPr>
-    </w:lvl>
-    <w:lvl w:ilvl="6">
-      <w:start w:val="1"/>
-      <w:numFmt w:val="bullet"/>
-      <w:lvlText w:val=""/>
-      <w:lvlJc w:val="left"/>
-      <w:pPr>
-        <w:tabs>
-          <w:tab w:pos="4320" w:val="num"/>
-        </w:tabs>
-        <w:ind w:hanging="480" w:left="4800"/>
-      </w:pPr>
-      <w:rPr>
-        <w:rFonts w:ascii="Symbol" w:cs="Symbol" w:hAnsi="Symbol" w:hint="default"/>
-      </w:rPr>
-    </w:lvl>
-    <w:lvl w:ilvl="7">
-      <w:start w:val="1"/>
-      <w:numFmt w:val="decimal"/>
-      <w:lvlText w:val="%8."/>
-      <w:lvlJc w:val="left"/>
-      <w:pPr>
-        <w:tabs>
-          <w:tab w:pos="3240" w:val="num"/>
-        </w:tabs>
-        <w:ind w:hanging="360" w:left="3240"/>
-      </w:pPr>
-    </w:lvl>
-    <w:lvl w:ilvl="8">
-      <w:start w:val="1"/>
-      <w:numFmt w:val="decimal"/>
-      <w:lvlText w:val="%9."/>
-      <w:lvlJc w:val="left"/>
-      <w:pPr>
-        <w:tabs>
-          <w:tab w:pos="3600" w:val="num"/>
-        </w:tabs>
-        <w:ind w:hanging="360" w:left="3600"/>
-      </w:pPr>
-    </w:lvl>
-  </w:abstractNum>
-  <w:abstractNum w:abstractNumId="3">
-    <w:lvl w:ilvl="0">
-      <w:start w:val="1"/>
       <w:numFmt w:val="none"/>
       <w:suff w:val="nothing"/>
       <w:lvlText w:val=""/>
@@ -5661,9 +5638,6 @@
   </w:num>
   <w:num w:numId="2">
     <w:abstractNumId w:val="2"/>
-  </w:num>
-  <w:num w:numId="3">
-    <w:abstractNumId w:val="3"/>
   </w:num>
 </w:numbering>
 </file>
@@ -5676,6 +5650,9 @@
     <w:pPr>
       <w:widowControl/>
       <w:suppressAutoHyphens w:val="true"/>
+      <w:kinsoku w:val="true"/>
+      <w:overflowPunct w:val="true"/>
+      <w:autoSpaceDE w:val="true"/>
       <w:spacing w:after="180" w:before="180" w:line="276" w:lineRule="auto"/>
       <w:contextualSpacing w:val="false"/>
     </w:pPr>
@@ -6139,6 +6116,9 @@
       <w:keepLines/>
       <w:widowControl/>
       <w:suppressAutoHyphens w:val="true"/>
+      <w:kinsoku w:val="true"/>
+      <w:overflowPunct w:val="true"/>
+      <w:autoSpaceDE w:val="true"/>
       <w:spacing w:after="200" w:before="0" w:line="276" w:lineRule="auto"/>
       <w:contextualSpacing w:val="false"/>
       <w:jc w:val="center"/>
@@ -6159,6 +6139,9 @@
       <w:keepLines/>
       <w:widowControl/>
       <w:suppressAutoHyphens w:val="true"/>
+      <w:kinsoku w:val="true"/>
+      <w:overflowPunct w:val="true"/>
+      <w:autoSpaceDE w:val="true"/>
       <w:spacing w:after="200" w:before="0" w:line="276" w:lineRule="auto"/>
       <w:contextualSpacing w:val="false"/>
       <w:jc w:val="center"/>
@@ -6300,6 +6283,9 @@
     <w:pPr>
       <w:widowControl/>
       <w:suppressAutoHyphens w:val="true"/>
+      <w:kinsoku w:val="true"/>
+      <w:overflowPunct w:val="true"/>
+      <w:autoSpaceDE w:val="true"/>
       <w:spacing w:after="0" w:before="0" w:line="100" w:lineRule="atLeast"/>
       <w:contextualSpacing w:val="false"/>
     </w:pPr>

</xml_diff>

<commit_message>
Add insert-figure lines to Doc. Ensure figNum appears nowhere. Report is ready to go.
</commit_message>
<xml_diff>
--- a/lib/assets/template-2014-06-09.docx
+++ b/lib/assets/template-2014-06-09.docx
@@ -4,7 +4,7 @@
   <w:body>
     <w:p>
       <w:pPr>
-        <w:pStyle w:val="style56"/>
+        <w:pStyle w:val="style58"/>
         <w:spacing w:after="240" w:before="480"/>
         <w:contextualSpacing w:val="false"/>
         <w:jc w:val="left"/>
@@ -31,7 +31,7 @@
     </w:p>
     <w:p>
       <w:pPr>
-        <w:pStyle w:val="style56"/>
+        <w:pStyle w:val="style58"/>
         <w:spacing w:after="240" w:before="480"/>
         <w:contextualSpacing w:val="false"/>
         <w:jc w:val="left"/>
@@ -58,7 +58,7 @@
     </w:p>
     <w:p>
       <w:pPr>
-        <w:pStyle w:val="style56"/>
+        <w:pStyle w:val="style58"/>
         <w:spacing w:after="240" w:before="480"/>
         <w:contextualSpacing w:val="false"/>
         <w:jc w:val="left"/>
@@ -85,7 +85,7 @@
     </w:p>
     <w:p>
       <w:pPr>
-        <w:pStyle w:val="style56"/>
+        <w:pStyle w:val="style58"/>
         <w:spacing w:after="240" w:before="480"/>
         <w:contextualSpacing w:val="false"/>
         <w:jc w:val="left"/>
@@ -112,7 +112,7 @@
     </w:p>
     <w:p>
       <w:pPr>
-        <w:pStyle w:val="style56"/>
+        <w:pStyle w:val="style58"/>
         <w:spacing w:after="240" w:before="480"/>
         <w:contextualSpacing w:val="false"/>
         <w:jc w:val="left"/>
@@ -139,7 +139,7 @@
     </w:p>
     <w:p>
       <w:pPr>
-        <w:pStyle w:val="style56"/>
+        <w:pStyle w:val="style58"/>
         <w:spacing w:after="240" w:before="480"/>
         <w:contextualSpacing w:val="false"/>
         <w:jc w:val="left"/>
@@ -166,7 +166,7 @@
     </w:p>
     <w:p>
       <w:pPr>
-        <w:pStyle w:val="style56"/>
+        <w:pStyle w:val="style58"/>
         <w:spacing w:after="240" w:before="480"/>
         <w:contextualSpacing w:val="false"/>
         <w:jc w:val="left"/>
@@ -178,7 +178,7 @@
     </w:p>
     <w:p>
       <w:pPr>
-        <w:pStyle w:val="style56"/>
+        <w:pStyle w:val="style58"/>
         <w:spacing w:after="240" w:before="480"/>
         <w:contextualSpacing w:val="false"/>
         <w:jc w:val="left"/>
@@ -190,7 +190,7 @@
     </w:p>
     <w:p>
       <w:pPr>
-        <w:pStyle w:val="style56"/>
+        <w:pStyle w:val="style58"/>
         <w:spacing w:after="240" w:before="480"/>
         <w:contextualSpacing w:val="false"/>
         <w:jc w:val="left"/>
@@ -217,7 +217,7 @@
     </w:p>
     <w:p>
       <w:pPr>
-        <w:pStyle w:val="style56"/>
+        <w:pStyle w:val="style58"/>
         <w:spacing w:after="240" w:before="480"/>
         <w:contextualSpacing w:val="false"/>
         <w:jc w:val="left"/>
@@ -244,7 +244,7 @@
     </w:p>
     <w:p>
       <w:pPr>
-        <w:pStyle w:val="style56"/>
+        <w:pStyle w:val="style58"/>
         <w:spacing w:after="240" w:before="480"/>
         <w:contextualSpacing w:val="false"/>
         <w:jc w:val="left"/>
@@ -271,7 +271,7 @@
     </w:p>
     <w:p>
       <w:pPr>
-        <w:pStyle w:val="style56"/>
+        <w:pStyle w:val="style58"/>
         <w:spacing w:after="240" w:before="480"/>
         <w:contextualSpacing w:val="false"/>
         <w:jc w:val="left"/>
@@ -298,7 +298,7 @@
     </w:p>
     <w:p>
       <w:pPr>
-        <w:pStyle w:val="style56"/>
+        <w:pStyle w:val="style58"/>
         <w:spacing w:after="240" w:before="480"/>
         <w:contextualSpacing w:val="false"/>
         <w:jc w:val="left"/>
@@ -325,7 +325,7 @@
     </w:p>
     <w:p>
       <w:pPr>
-        <w:pStyle w:val="style56"/>
+        <w:pStyle w:val="style58"/>
         <w:spacing w:after="240" w:before="480"/>
         <w:contextualSpacing w:val="false"/>
         <w:jc w:val="left"/>
@@ -352,7 +352,7 @@
     </w:p>
     <w:p>
       <w:pPr>
-        <w:pStyle w:val="style56"/>
+        <w:pStyle w:val="style58"/>
         <w:spacing w:after="240" w:before="480"/>
         <w:contextualSpacing w:val="false"/>
         <w:jc w:val="left"/>
@@ -379,7 +379,7 @@
     </w:p>
     <w:p>
       <w:pPr>
-        <w:pStyle w:val="style56"/>
+        <w:pStyle w:val="style58"/>
         <w:spacing w:after="240" w:before="480"/>
         <w:contextualSpacing w:val="false"/>
         <w:jc w:val="left"/>
@@ -406,7 +406,7 @@
     </w:p>
     <w:p>
       <w:pPr>
-        <w:pStyle w:val="style56"/>
+        <w:pStyle w:val="style58"/>
         <w:spacing w:after="240" w:before="480"/>
         <w:contextualSpacing w:val="false"/>
         <w:jc w:val="left"/>
@@ -433,7 +433,7 @@
     </w:p>
     <w:p>
       <w:pPr>
-        <w:pStyle w:val="style56"/>
+        <w:pStyle w:val="style58"/>
         <w:spacing w:after="240" w:before="480"/>
         <w:contextualSpacing w:val="false"/>
         <w:jc w:val="left"/>
@@ -460,34 +460,72 @@
     </w:p>
     <w:p>
       <w:pPr>
-        <w:pStyle w:val="style56"/>
-        <w:spacing w:after="240" w:before="480"/>
-        <w:contextualSpacing w:val="false"/>
-        <w:jc w:val="left"/>
-        <w:rPr>
-          <w:rFonts w:ascii="Avenir Next" w:hAnsi="Avenir Next"/>
-          <w:b w:val="false"/>
-          <w:bCs w:val="false"/>
-          <w:color w:val="000000"/>
-          <w:sz w:val="24"/>
-          <w:szCs w:val="24"/>
-        </w:rPr>
-      </w:pPr>
-      <w:r>
-        <w:rPr>
-          <w:rFonts w:ascii="Avenir Next" w:hAnsi="Avenir Next"/>
-          <w:b w:val="false"/>
-          <w:bCs w:val="false"/>
-          <w:color w:val="000000"/>
-          <w:sz w:val="24"/>
-          <w:szCs w:val="24"/>
-        </w:rPr>
-        <w:t xml:space="preserve">[[Figure 1: Bar chart of population projections by age variable. Bars are filled by year. Age  variable mapped to x-axis. See ”Total Population by Age, 1990 - 2030”  in municipal projections. report. </w:t>
-      </w:r>
-    </w:p>
-    <w:p>
-      <w:pPr>
-        <w:pStyle w:val="style56"/>
+        <w:pStyle w:val="style58"/>
+        <w:spacing w:after="240" w:before="480"/>
+        <w:contextualSpacing w:val="false"/>
+        <w:jc w:val="left"/>
+        <w:rPr>
+          <w:rFonts w:ascii="Avenir Next" w:hAnsi="Avenir Next"/>
+          <w:b w:val="false"/>
+          <w:bCs w:val="false"/>
+          <w:color w:val="000000"/>
+          <w:sz w:val="24"/>
+          <w:szCs w:val="24"/>
+        </w:rPr>
+      </w:pPr>
+      <w:r>
+        <w:rPr>
+          <w:rFonts w:ascii="Avenir Next" w:hAnsi="Avenir Next"/>
+          <w:b w:val="false"/>
+          <w:bCs w:val="false"/>
+          <w:color w:val="000000"/>
+          <w:sz w:val="24"/>
+          <w:szCs w:val="24"/>
+        </w:rPr>
+        <w:t>[ Insert figure-1.png here. ]</w:t>
+      </w:r>
+    </w:p>
+    <w:p>
+      <w:pPr>
+        <w:pStyle w:val="style58"/>
+        <w:spacing w:after="240" w:before="480"/>
+        <w:contextualSpacing w:val="false"/>
+        <w:jc w:val="left"/>
+        <w:rPr>
+          <w:rFonts w:ascii="Avenir Next" w:hAnsi="Avenir Next"/>
+          <w:b w:val="false"/>
+          <w:bCs w:val="false"/>
+          <w:color w:val="000000"/>
+          <w:sz w:val="24"/>
+          <w:szCs w:val="24"/>
+        </w:rPr>
+      </w:pPr>
+      <w:r>
+        <w:rPr>
+          <w:rFonts w:ascii="Avenir Next" w:hAnsi="Avenir Next"/>
+          <w:b/>
+          <w:bCs/>
+          <w:color w:val="000000"/>
+          <w:sz w:val="24"/>
+          <w:szCs w:val="24"/>
+        </w:rPr>
+        <w:t>Figure 1</w:t>
+      </w:r>
+      <w:r>
+        <w:rPr>
+          <w:rFonts w:ascii="Avenir Next" w:hAnsi="Avenir Next"/>
+          <w:b w:val="false"/>
+          <w:bCs w:val="false"/>
+          <w:color w:val="000000"/>
+          <w:sz w:val="24"/>
+          <w:szCs w:val="24"/>
+        </w:rPr>
+        <w:t>. Population by Age Group, 2000-2030.</w:t>
+      </w:r>
+    </w:p>
+    <w:p>
+      <w:pPr>
+        <w:pStyle w:val="style58"/>
         <w:spacing w:after="240" w:before="480"/>
         <w:contextualSpacing w:val="false"/>
         <w:jc w:val="left"/>
@@ -499,31 +537,7 @@
     </w:p>
     <w:p>
       <w:pPr>
-        <w:pStyle w:val="style56"/>
-        <w:spacing w:after="240" w:before="480"/>
-        <w:contextualSpacing w:val="false"/>
-        <w:jc w:val="left"/>
-        <w:rPr/>
-      </w:pPr>
-      <w:r>
-        <w:rPr/>
-      </w:r>
-    </w:p>
-    <w:p>
-      <w:pPr>
-        <w:pStyle w:val="style56"/>
-        <w:spacing w:after="240" w:before="480"/>
-        <w:contextualSpacing w:val="false"/>
-        <w:jc w:val="left"/>
-        <w:rPr/>
-      </w:pPr>
-      <w:r>
-        <w:rPr/>
-      </w:r>
-    </w:p>
-    <w:p>
-      <w:pPr>
-        <w:pStyle w:val="style56"/>
+        <w:pStyle w:val="style58"/>
         <w:spacing w:after="240" w:before="480"/>
         <w:contextualSpacing w:val="false"/>
         <w:jc w:val="left"/>
@@ -550,7 +564,7 @@
     </w:p>
     <w:p>
       <w:pPr>
-        <w:pStyle w:val="style56"/>
+        <w:pStyle w:val="style58"/>
         <w:spacing w:after="240" w:before="480"/>
         <w:contextualSpacing w:val="false"/>
         <w:jc w:val="left"/>
@@ -577,84 +591,34 @@
     </w:p>
     <w:p>
       <w:pPr>
-        <w:pStyle w:val="style56"/>
-        <w:spacing w:after="240" w:before="480"/>
-        <w:contextualSpacing w:val="false"/>
-        <w:jc w:val="left"/>
-        <w:rPr>
-          <w:rFonts w:ascii="Avenir Next" w:hAnsi="Avenir Next"/>
-          <w:b w:val="false"/>
-          <w:bCs w:val="false"/>
-          <w:color w:val="000000"/>
-          <w:sz w:val="24"/>
-          <w:szCs w:val="24"/>
-        </w:rPr>
-      </w:pPr>
-      <w:r>
-        <w:rPr>
-          <w:rFonts w:ascii="Avenir Next" w:hAnsi="Avenir Next"/>
-          <w:b w:val="false"/>
-          <w:bCs w:val="false"/>
-          <w:color w:val="000000"/>
-          <w:sz w:val="24"/>
-          <w:szCs w:val="24"/>
-        </w:rPr>
-        <w:t>Massachusetts has grown more diverse since 2000. Between 2000 and 2010, the non-white population #{ Calc.new(@report.minor_00, @report.minor_10).percent_change_increase(tense: :past) }. Meanwhile, the white, non-Hispanic population #{ Calc.new(@report.whi_00, @report.nhwhi).percent_change_increase(tense: :past) }. Figure {figNum} shows the distribution of population by race in #{@report.muni} and its ten nearest neighbors.</w:t>
-      </w:r>
-    </w:p>
-    <w:p>
-      <w:pPr>
-        <w:pStyle w:val="style56"/>
-        <w:spacing w:after="240" w:before="480"/>
-        <w:contextualSpacing w:val="false"/>
-        <w:jc w:val="left"/>
-        <w:rPr>
-          <w:rFonts w:ascii="Avenir Next" w:hAnsi="Avenir Next"/>
-          <w:b w:val="false"/>
-          <w:bCs w:val="false"/>
-          <w:color w:val="000000"/>
-          <w:sz w:val="24"/>
-          <w:szCs w:val="24"/>
-        </w:rPr>
-      </w:pPr>
-      <w:r>
-        <w:rPr>
-          <w:rFonts w:ascii="Avenir Next" w:hAnsi="Avenir Next"/>
-          <w:b w:val="false"/>
-          <w:bCs w:val="false"/>
-          <w:color w:val="000000"/>
-          <w:sz w:val="24"/>
-          <w:szCs w:val="24"/>
-        </w:rPr>
-        <w:t xml:space="preserve"> </w:t>
-      </w:r>
-      <w:r>
-        <w:rPr>
-          <w:rFonts w:ascii="Avenir Next" w:hAnsi="Avenir Next"/>
-          <w:b w:val="false"/>
-          <w:bCs w:val="false"/>
-          <w:color w:val="000000"/>
-          <w:sz w:val="24"/>
-          <w:szCs w:val="24"/>
-        </w:rPr>
-        <w:t>[[Stacked bar chart that adds up to 100%. Bars are shaded by percent of population that is White, Black, Asian, Native American, Pacific Islander, Other, Two or More, and Hispanic. Bars correspond to #{@report.muni} and its nearest neighbors.]]</w:t>
-      </w:r>
-    </w:p>
-    <w:p>
-      <w:pPr>
-        <w:pStyle w:val="style56"/>
-        <w:spacing w:after="240" w:before="480"/>
-        <w:contextualSpacing w:val="false"/>
-        <w:jc w:val="left"/>
-        <w:rPr/>
-      </w:pPr>
-      <w:r>
-        <w:rPr/>
-      </w:r>
-    </w:p>
-    <w:p>
-      <w:pPr>
-        <w:pStyle w:val="style56"/>
+        <w:pStyle w:val="style58"/>
+        <w:spacing w:after="240" w:before="480"/>
+        <w:contextualSpacing w:val="false"/>
+        <w:jc w:val="left"/>
+        <w:rPr>
+          <w:rFonts w:ascii="Avenir Next" w:hAnsi="Avenir Next"/>
+          <w:b w:val="false"/>
+          <w:bCs w:val="false"/>
+          <w:color w:val="000000"/>
+          <w:sz w:val="24"/>
+          <w:szCs w:val="24"/>
+        </w:rPr>
+      </w:pPr>
+      <w:r>
+        <w:rPr>
+          <w:rFonts w:ascii="Avenir Next" w:hAnsi="Avenir Next"/>
+          <w:b w:val="false"/>
+          <w:bCs w:val="false"/>
+          <w:color w:val="000000"/>
+          <w:sz w:val="24"/>
+          <w:szCs w:val="24"/>
+        </w:rPr>
+        <w:t>Massachusetts has grown more diverse since 2000. Between 2000 and 2010, the non-white population #{ Calc.new(@report.minor_00, @report.minor_10).percent_change_increase(tense: :past) }. Meanwhile, the white, non-Hispanic population #{ Calc.new(@report.whi_00, @report.nhwhi).percent_change_increase(tense: :past) }.</w:t>
+      </w:r>
+    </w:p>
+    <w:p>
+      <w:pPr>
+        <w:pStyle w:val="style58"/>
         <w:spacing w:after="240" w:before="480"/>
         <w:contextualSpacing w:val="false"/>
         <w:jc w:val="left"/>
@@ -681,7 +645,7 @@
     </w:p>
     <w:p>
       <w:pPr>
-        <w:pStyle w:val="style56"/>
+        <w:pStyle w:val="style58"/>
         <w:spacing w:after="240" w:before="480"/>
         <w:contextualSpacing w:val="false"/>
         <w:jc w:val="left"/>
@@ -708,7 +672,7 @@
     </w:p>
     <w:p>
       <w:pPr>
-        <w:pStyle w:val="style56"/>
+        <w:pStyle w:val="style58"/>
         <w:spacing w:after="240" w:before="480"/>
         <w:contextualSpacing w:val="false"/>
         <w:jc w:val="left"/>
@@ -735,7 +699,7 @@
     </w:p>
     <w:p>
       <w:pPr>
-        <w:pStyle w:val="style56"/>
+        <w:pStyle w:val="style58"/>
         <w:numPr>
           <w:ilvl w:val="0"/>
           <w:numId w:val="2"/>
@@ -766,7 +730,7 @@
     </w:p>
     <w:p>
       <w:pPr>
-        <w:pStyle w:val="style56"/>
+        <w:pStyle w:val="style58"/>
         <w:numPr>
           <w:ilvl w:val="0"/>
           <w:numId w:val="2"/>
@@ -797,7 +761,7 @@
     </w:p>
     <w:p>
       <w:pPr>
-        <w:pStyle w:val="style56"/>
+        <w:pStyle w:val="style58"/>
         <w:numPr>
           <w:ilvl w:val="0"/>
           <w:numId w:val="2"/>
@@ -828,7 +792,7 @@
     </w:p>
     <w:p>
       <w:pPr>
-        <w:pStyle w:val="style56"/>
+        <w:pStyle w:val="style58"/>
         <w:numPr>
           <w:ilvl w:val="0"/>
           <w:numId w:val="2"/>
@@ -859,7 +823,7 @@
     </w:p>
     <w:p>
       <w:pPr>
-        <w:pStyle w:val="style56"/>
+        <w:pStyle w:val="style58"/>
         <w:numPr>
           <w:ilvl w:val="0"/>
           <w:numId w:val="2"/>
@@ -890,7 +854,7 @@
     </w:p>
     <w:p>
       <w:pPr>
-        <w:pStyle w:val="style56"/>
+        <w:pStyle w:val="style58"/>
         <w:numPr>
           <w:ilvl w:val="0"/>
           <w:numId w:val="2"/>
@@ -921,7 +885,7 @@
     </w:p>
     <w:p>
       <w:pPr>
-        <w:pStyle w:val="style56"/>
+        <w:pStyle w:val="style58"/>
         <w:spacing w:after="240" w:before="480"/>
         <w:contextualSpacing w:val="false"/>
         <w:jc w:val="left"/>
@@ -933,7 +897,7 @@
     </w:p>
     <w:p>
       <w:pPr>
-        <w:pStyle w:val="style56"/>
+        <w:pStyle w:val="style58"/>
         <w:numPr>
           <w:ilvl w:val="0"/>
           <w:numId w:val="2"/>
@@ -964,7 +928,7 @@
     </w:p>
     <w:p>
       <w:pPr>
-        <w:pStyle w:val="style56"/>
+        <w:pStyle w:val="style58"/>
         <w:numPr>
           <w:ilvl w:val="0"/>
           <w:numId w:val="2"/>
@@ -995,7 +959,7 @@
     </w:p>
     <w:p>
       <w:pPr>
-        <w:pStyle w:val="style56"/>
+        <w:pStyle w:val="style58"/>
         <w:numPr>
           <w:ilvl w:val="0"/>
           <w:numId w:val="2"/>
@@ -1026,7 +990,7 @@
     </w:p>
     <w:p>
       <w:pPr>
-        <w:pStyle w:val="style56"/>
+        <w:pStyle w:val="style58"/>
         <w:numPr>
           <w:ilvl w:val="0"/>
           <w:numId w:val="2"/>
@@ -1057,7 +1021,7 @@
     </w:p>
     <w:p>
       <w:pPr>
-        <w:pStyle w:val="style56"/>
+        <w:pStyle w:val="style58"/>
         <w:spacing w:after="240" w:before="480"/>
         <w:contextualSpacing w:val="false"/>
         <w:jc w:val="left"/>
@@ -1069,7 +1033,7 @@
     </w:p>
     <w:p>
       <w:pPr>
-        <w:pStyle w:val="style56"/>
+        <w:pStyle w:val="style58"/>
         <w:spacing w:after="240" w:before="480"/>
         <w:contextualSpacing w:val="false"/>
         <w:jc w:val="left"/>
@@ -1081,7 +1045,7 @@
     </w:p>
     <w:p>
       <w:pPr>
-        <w:pStyle w:val="style56"/>
+        <w:pStyle w:val="style58"/>
         <w:spacing w:after="240" w:before="480"/>
         <w:contextualSpacing w:val="false"/>
         <w:jc w:val="left"/>
@@ -1108,7 +1072,7 @@
     </w:p>
     <w:p>
       <w:pPr>
-        <w:pStyle w:val="style56"/>
+        <w:pStyle w:val="style58"/>
         <w:spacing w:after="240" w:before="480"/>
         <w:contextualSpacing w:val="false"/>
         <w:jc w:val="left"/>
@@ -1135,7 +1099,7 @@
     </w:p>
     <w:p>
       <w:pPr>
-        <w:pStyle w:val="style56"/>
+        <w:pStyle w:val="style58"/>
         <w:spacing w:after="240" w:before="480"/>
         <w:contextualSpacing w:val="false"/>
         <w:jc w:val="left"/>
@@ -1162,7 +1126,7 @@
     </w:p>
     <w:p>
       <w:pPr>
-        <w:pStyle w:val="style56"/>
+        <w:pStyle w:val="style58"/>
         <w:spacing w:after="240" w:before="480"/>
         <w:contextualSpacing w:val="false"/>
         <w:jc w:val="left"/>
@@ -1189,7 +1153,7 @@
     </w:p>
     <w:p>
       <w:pPr>
-        <w:pStyle w:val="style56"/>
+        <w:pStyle w:val="style58"/>
         <w:spacing w:after="240" w:before="480"/>
         <w:contextualSpacing w:val="false"/>
         <w:jc w:val="left"/>
@@ -1216,7 +1180,7 @@
     </w:p>
     <w:p>
       <w:pPr>
-        <w:pStyle w:val="style56"/>
+        <w:pStyle w:val="style58"/>
         <w:spacing w:after="240" w:before="480"/>
         <w:contextualSpacing w:val="false"/>
         <w:jc w:val="left"/>
@@ -1243,7 +1207,7 @@
     </w:p>
     <w:p>
       <w:pPr>
-        <w:pStyle w:val="style56"/>
+        <w:pStyle w:val="style58"/>
         <w:spacing w:after="240" w:before="480"/>
         <w:contextualSpacing w:val="false"/>
         <w:jc w:val="left"/>
@@ -1270,7 +1234,7 @@
     </w:p>
     <w:p>
       <w:pPr>
-        <w:pStyle w:val="style56"/>
+        <w:pStyle w:val="style58"/>
         <w:spacing w:after="240" w:before="480"/>
         <w:contextualSpacing w:val="false"/>
         <w:jc w:val="left"/>
@@ -1297,45 +1261,72 @@
     </w:p>
     <w:p>
       <w:pPr>
-        <w:pStyle w:val="style56"/>
-        <w:spacing w:after="240" w:before="480"/>
-        <w:contextualSpacing w:val="false"/>
-        <w:jc w:val="left"/>
-        <w:rPr>
-          <w:rFonts w:ascii="Avenir Next" w:hAnsi="Avenir Next"/>
-          <w:b w:val="false"/>
-          <w:bCs w:val="false"/>
-          <w:color w:val="000000"/>
-          <w:sz w:val="24"/>
-          <w:szCs w:val="24"/>
-        </w:rPr>
-      </w:pPr>
-      <w:r>
-        <w:rPr>
-          <w:rFonts w:ascii="Avenir Next" w:hAnsi="Avenir Next"/>
-          <w:b w:val="false"/>
-          <w:bCs w:val="false"/>
-          <w:color w:val="000000"/>
-          <w:sz w:val="24"/>
-          <w:szCs w:val="24"/>
-        </w:rPr>
-        <w:t xml:space="preserve"> </w:t>
-      </w:r>
-      <w:r>
-        <w:rPr>
-          <w:rFonts w:ascii="Avenir Next" w:hAnsi="Avenir Next"/>
-          <w:b w:val="false"/>
-          <w:bCs w:val="false"/>
-          <w:color w:val="000000"/>
-          <w:sz w:val="24"/>
-          <w:szCs w:val="24"/>
-        </w:rPr>
-        <w:t>[[Figure 2: Bar chart of household projections by age variable. Essentially identical to Figure 1.]]</w:t>
-      </w:r>
-    </w:p>
-    <w:p>
-      <w:pPr>
-        <w:pStyle w:val="style56"/>
+        <w:pStyle w:val="style58"/>
+        <w:spacing w:after="240" w:before="480"/>
+        <w:contextualSpacing w:val="false"/>
+        <w:jc w:val="left"/>
+        <w:rPr>
+          <w:rFonts w:ascii="Avenir Next" w:hAnsi="Avenir Next"/>
+          <w:b w:val="false"/>
+          <w:bCs w:val="false"/>
+          <w:color w:val="000000"/>
+          <w:sz w:val="24"/>
+          <w:szCs w:val="24"/>
+        </w:rPr>
+      </w:pPr>
+      <w:r>
+        <w:rPr>
+          <w:rFonts w:ascii="Avenir Next" w:hAnsi="Avenir Next"/>
+          <w:b w:val="false"/>
+          <w:bCs w:val="false"/>
+          <w:color w:val="000000"/>
+          <w:sz w:val="24"/>
+          <w:szCs w:val="24"/>
+        </w:rPr>
+        <w:t>[ Insert figure-2.png here. ]</w:t>
+      </w:r>
+    </w:p>
+    <w:p>
+      <w:pPr>
+        <w:pStyle w:val="style58"/>
+        <w:spacing w:after="240" w:before="480"/>
+        <w:contextualSpacing w:val="false"/>
+        <w:jc w:val="left"/>
+        <w:rPr>
+          <w:rFonts w:ascii="Avenir Next" w:hAnsi="Avenir Next"/>
+          <w:b w:val="false"/>
+          <w:bCs w:val="false"/>
+          <w:color w:val="000000"/>
+          <w:sz w:val="24"/>
+          <w:szCs w:val="24"/>
+        </w:rPr>
+      </w:pPr>
+      <w:r>
+        <w:rPr>
+          <w:rFonts w:ascii="Avenir Next" w:hAnsi="Avenir Next"/>
+          <w:b/>
+          <w:bCs/>
+          <w:color w:val="000000"/>
+          <w:sz w:val="24"/>
+          <w:szCs w:val="24"/>
+        </w:rPr>
+        <w:t>Figure 2</w:t>
+      </w:r>
+      <w:r>
+        <w:rPr>
+          <w:rFonts w:ascii="Avenir Next" w:hAnsi="Avenir Next"/>
+          <w:b w:val="false"/>
+          <w:bCs w:val="false"/>
+          <w:color w:val="000000"/>
+          <w:sz w:val="24"/>
+          <w:szCs w:val="24"/>
+        </w:rPr>
+        <w:t>. Households by Householder Age Cohort, 2010-2030.</w:t>
+      </w:r>
+    </w:p>
+    <w:p>
+      <w:pPr>
+        <w:pStyle w:val="style58"/>
         <w:spacing w:after="240" w:before="480"/>
         <w:contextualSpacing w:val="false"/>
         <w:jc w:val="left"/>
@@ -1362,7 +1353,7 @@
     </w:p>
     <w:p>
       <w:pPr>
-        <w:pStyle w:val="style56"/>
+        <w:pStyle w:val="style58"/>
         <w:spacing w:after="240" w:before="480"/>
         <w:contextualSpacing w:val="false"/>
         <w:jc w:val="left"/>
@@ -1389,7 +1380,7 @@
     </w:p>
     <w:p>
       <w:pPr>
-        <w:pStyle w:val="style56"/>
+        <w:pStyle w:val="style58"/>
         <w:spacing w:after="240" w:before="480"/>
         <w:contextualSpacing w:val="false"/>
         <w:jc w:val="left"/>
@@ -1416,7 +1407,7 @@
     </w:p>
     <w:p>
       <w:pPr>
-        <w:pStyle w:val="style56"/>
+        <w:pStyle w:val="style58"/>
         <w:spacing w:after="240" w:before="480"/>
         <w:contextualSpacing w:val="false"/>
         <w:jc w:val="left"/>
@@ -1443,72 +1434,121 @@
     </w:p>
     <w:p>
       <w:pPr>
-        <w:pStyle w:val="style56"/>
-        <w:spacing w:after="240" w:before="480"/>
-        <w:contextualSpacing w:val="false"/>
-        <w:jc w:val="left"/>
-        <w:rPr>
-          <w:rFonts w:ascii="Avenir Next" w:hAnsi="Avenir Next"/>
-          <w:b w:val="false"/>
-          <w:bCs w:val="false"/>
-          <w:color w:val="000000"/>
-          <w:sz w:val="24"/>
-          <w:szCs w:val="24"/>
-        </w:rPr>
-      </w:pPr>
-      <w:r>
-        <w:rPr>
-          <w:rFonts w:ascii="Avenir Next" w:hAnsi="Avenir Next"/>
-          <w:b w:val="false"/>
-          <w:bCs w:val="false"/>
-          <w:color w:val="000000"/>
-          <w:sz w:val="24"/>
-          <w:szCs w:val="24"/>
-        </w:rPr>
-        <w:t>Through 2020, new households headed by someone currently under the age of 35 will need an additional #{@report.hu1534_20} housing units.  Households headed by someone currently between the ages of 35 and 55 will demand #{ Calc.new(@report.hu3554_20).more } units. Householders currently over the age of 55 will need #{ Calc.new(@report.househld_55_pl_will_need).more } units than they do today. After accounting for the units freed up by departing seniors and the units needed to maintain a healthy vacancy rate, this translates into net demand for #{@report.net_demand_sf_2020} single family and #{@report.net_demand_mf_2020} multi-family units. Figure {figNum} breaks projected demand down by householder cohort, unit type, and tenure.</w:t>
-      </w:r>
-    </w:p>
-    <w:p>
-      <w:pPr>
-        <w:pStyle w:val="style56"/>
-        <w:spacing w:after="240" w:before="480"/>
-        <w:contextualSpacing w:val="false"/>
-        <w:jc w:val="left"/>
-        <w:rPr>
-          <w:rFonts w:ascii="Avenir Next" w:hAnsi="Avenir Next"/>
-          <w:b w:val="false"/>
-          <w:bCs w:val="false"/>
-          <w:color w:val="000000"/>
-          <w:sz w:val="24"/>
-          <w:szCs w:val="24"/>
-        </w:rPr>
-      </w:pPr>
-      <w:r>
-        <w:rPr>
-          <w:rFonts w:ascii="Avenir Next" w:hAnsi="Avenir Next"/>
-          <w:b w:val="false"/>
-          <w:bCs w:val="false"/>
-          <w:color w:val="000000"/>
-          <w:sz w:val="24"/>
-          <w:szCs w:val="24"/>
-        </w:rPr>
-        <w:t xml:space="preserve"> </w:t>
-      </w:r>
-      <w:r>
-        <w:rPr>
-          <w:rFonts w:ascii="Avenir Next" w:hAnsi="Avenir Next"/>
-          <w:b w:val="false"/>
-          <w:bCs w:val="false"/>
-          <w:color w:val="000000"/>
-          <w:sz w:val="24"/>
-          <w:szCs w:val="24"/>
-        </w:rPr>
-        <w:t>[[Figure {figNum}: Bar chart of housing unit demand by cohort: 2010 through 2030. Age breaks on the x-axis: 15 - 34, 35-54, 55 - 74, and 75+. Bars are stacked and colored by unit type and tenure (single family rental and owner, and multifamily rental and owner. See figure Housing Unit Demand by Cohort, 2010 - 2020 in Abington HPP report.]]</w:t>
-      </w:r>
-    </w:p>
-    <w:p>
-      <w:pPr>
-        <w:pStyle w:val="style56"/>
+        <w:pStyle w:val="style58"/>
+        <w:spacing w:after="240" w:before="480"/>
+        <w:contextualSpacing w:val="false"/>
+        <w:jc w:val="left"/>
+        <w:rPr>
+          <w:rFonts w:ascii="Avenir Next" w:hAnsi="Avenir Next"/>
+          <w:b w:val="false"/>
+          <w:bCs w:val="false"/>
+          <w:color w:val="000000"/>
+          <w:sz w:val="24"/>
+          <w:szCs w:val="24"/>
+        </w:rPr>
+      </w:pPr>
+      <w:r>
+        <w:rPr>
+          <w:rFonts w:ascii="Avenir Next" w:hAnsi="Avenir Next"/>
+          <w:b w:val="false"/>
+          <w:bCs w:val="false"/>
+          <w:color w:val="000000"/>
+          <w:sz w:val="24"/>
+          <w:szCs w:val="24"/>
+        </w:rPr>
+        <w:t xml:space="preserve">Through 2020, new households headed by someone currently under the age of 35 will need an additional #{@report.hu1534_20} housing units.  Households headed by someone currently between the ages of 35 and 55 will demand #{ Calc.new(@report.hu3554_20).more } units. Householders currently over the age of 55 will need #{ Calc.new(@report.househld_55_pl_will_need).more } units than they do today. After accounting for the units freed up by departing seniors and the units needed to maintain a healthy vacancy rate, this translates into net demand for #{@report.net_demand_sf_2020} single family and #{@report.net_demand_mf_2020} multi-family units. Figure </w:t>
+      </w:r>
+      <w:r>
+        <w:rPr>
+          <w:rFonts w:ascii="Avenir Next" w:hAnsi="Avenir Next"/>
+          <w:b w:val="false"/>
+          <w:bCs w:val="false"/>
+          <w:color w:val="000000"/>
+          <w:sz w:val="24"/>
+          <w:szCs w:val="24"/>
+        </w:rPr>
+        <w:t>3</w:t>
+      </w:r>
+      <w:r>
+        <w:rPr>
+          <w:rFonts w:ascii="Avenir Next" w:hAnsi="Avenir Next"/>
+          <w:b w:val="false"/>
+          <w:bCs w:val="false"/>
+          <w:color w:val="000000"/>
+          <w:sz w:val="24"/>
+          <w:szCs w:val="24"/>
+        </w:rPr>
+        <w:t xml:space="preserve"> breaks projected demand down by householder cohort, unit type, and tenure.</w:t>
+      </w:r>
+    </w:p>
+    <w:p>
+      <w:pPr>
+        <w:pStyle w:val="style58"/>
+        <w:spacing w:after="240" w:before="480"/>
+        <w:contextualSpacing w:val="false"/>
+        <w:jc w:val="left"/>
+        <w:rPr>
+          <w:rFonts w:ascii="Avenir Next" w:hAnsi="Avenir Next"/>
+          <w:b w:val="false"/>
+          <w:bCs w:val="false"/>
+          <w:color w:val="000000"/>
+          <w:sz w:val="24"/>
+          <w:szCs w:val="24"/>
+        </w:rPr>
+      </w:pPr>
+      <w:r>
+        <w:rPr>
+          <w:rFonts w:ascii="Avenir Next" w:hAnsi="Avenir Next"/>
+          <w:b w:val="false"/>
+          <w:bCs w:val="false"/>
+          <w:color w:val="000000"/>
+          <w:sz w:val="24"/>
+          <w:szCs w:val="24"/>
+        </w:rPr>
+        <w:t>[ Insert figure-3.png here. ]</w:t>
+      </w:r>
+    </w:p>
+    <w:p>
+      <w:pPr>
+        <w:pStyle w:val="style58"/>
+        <w:spacing w:after="240" w:before="480"/>
+        <w:contextualSpacing w:val="false"/>
+        <w:jc w:val="left"/>
+        <w:rPr>
+          <w:rFonts w:ascii="Avenir Next" w:hAnsi="Avenir Next"/>
+          <w:b w:val="false"/>
+          <w:bCs w:val="false"/>
+          <w:color w:val="000000"/>
+          <w:sz w:val="24"/>
+          <w:szCs w:val="24"/>
+        </w:rPr>
+      </w:pPr>
+      <w:r>
+        <w:rPr>
+          <w:rFonts w:ascii="Avenir Next" w:hAnsi="Avenir Next"/>
+          <w:b/>
+          <w:bCs/>
+          <w:color w:val="000000"/>
+          <w:sz w:val="24"/>
+          <w:szCs w:val="24"/>
+        </w:rPr>
+        <w:t>Figure 3</w:t>
+      </w:r>
+      <w:r>
+        <w:rPr>
+          <w:rFonts w:ascii="Avenir Next" w:hAnsi="Avenir Next"/>
+          <w:b w:val="false"/>
+          <w:bCs w:val="false"/>
+          <w:color w:val="000000"/>
+          <w:sz w:val="24"/>
+          <w:szCs w:val="24"/>
+        </w:rPr>
+        <w:t>. Projected Household Demand by Age Cohort, Unit Type, and Tenure.</w:t>
+      </w:r>
+    </w:p>
+    <w:p>
+      <w:pPr>
+        <w:pStyle w:val="style58"/>
         <w:spacing w:after="240" w:before="480"/>
         <w:contextualSpacing w:val="false"/>
         <w:jc w:val="left"/>
@@ -1535,7 +1575,7 @@
     </w:p>
     <w:p>
       <w:pPr>
-        <w:pStyle w:val="style56"/>
+        <w:pStyle w:val="style58"/>
         <w:spacing w:after="240" w:before="480"/>
         <w:contextualSpacing w:val="false"/>
         <w:jc w:val="left"/>
@@ -1562,7 +1602,7 @@
     </w:p>
     <w:p>
       <w:pPr>
-        <w:pStyle w:val="style56"/>
+        <w:pStyle w:val="style58"/>
         <w:spacing w:after="240" w:before="480"/>
         <w:contextualSpacing w:val="false"/>
         <w:jc w:val="left"/>
@@ -1589,7 +1629,7 @@
     </w:p>
     <w:p>
       <w:pPr>
-        <w:pStyle w:val="style56"/>
+        <w:pStyle w:val="style58"/>
         <w:spacing w:after="240" w:before="480"/>
         <w:contextualSpacing w:val="false"/>
         <w:jc w:val="left"/>
@@ -1616,7 +1656,7 @@
     </w:p>
     <w:p>
       <w:pPr>
-        <w:pStyle w:val="style56"/>
+        <w:pStyle w:val="style58"/>
         <w:spacing w:after="240" w:before="480"/>
         <w:contextualSpacing w:val="false"/>
         <w:jc w:val="left"/>
@@ -1643,7 +1683,7 @@
     </w:p>
     <w:p>
       <w:pPr>
-        <w:pStyle w:val="style56"/>
+        <w:pStyle w:val="style58"/>
         <w:spacing w:after="240" w:before="480"/>
         <w:contextualSpacing w:val="false"/>
         <w:jc w:val="left"/>
@@ -1670,7 +1710,7 @@
     </w:p>
     <w:p>
       <w:pPr>
-        <w:pStyle w:val="style56"/>
+        <w:pStyle w:val="style58"/>
         <w:spacing w:after="240" w:before="480"/>
         <w:contextualSpacing w:val="false"/>
         <w:jc w:val="left"/>
@@ -1697,7 +1737,7 @@
     </w:p>
     <w:p>
       <w:pPr>
-        <w:pStyle w:val="style56"/>
+        <w:pStyle w:val="style58"/>
         <w:spacing w:after="240" w:before="480"/>
         <w:contextualSpacing w:val="false"/>
         <w:jc w:val="left"/>
@@ -1719,66 +1759,50 @@
           <w:sz w:val="34"/>
           <w:szCs w:val="34"/>
         </w:rPr>
-        <w:t>Housing Permits</w:t>
-      </w:r>
-    </w:p>
-    <w:p>
-      <w:pPr>
-        <w:pStyle w:val="style56"/>
-        <w:spacing w:after="240" w:before="480"/>
-        <w:contextualSpacing w:val="false"/>
-        <w:jc w:val="left"/>
-        <w:rPr>
-          <w:rFonts w:ascii="Avenir Next" w:hAnsi="Avenir Next"/>
-          <w:b w:val="false"/>
-          <w:bCs w:val="false"/>
-          <w:color w:val="000000"/>
-          <w:sz w:val="28"/>
-          <w:szCs w:val="28"/>
-        </w:rPr>
-      </w:pPr>
-      <w:r>
-        <w:rPr>
-          <w:rFonts w:ascii="Avenir Next" w:hAnsi="Avenir Next"/>
-          <w:b w:val="false"/>
-          <w:bCs w:val="false"/>
-          <w:color w:val="000000"/>
-          <w:sz w:val="28"/>
-          <w:szCs w:val="28"/>
-        </w:rPr>
-        <w:t>Subtopic: 2000 – 2012</w:t>
-      </w:r>
-    </w:p>
-    <w:p>
-      <w:pPr>
-        <w:pStyle w:val="style56"/>
-        <w:spacing w:after="240" w:before="480"/>
-        <w:contextualSpacing w:val="false"/>
-        <w:jc w:val="left"/>
-        <w:rPr>
-          <w:rFonts w:ascii="Avenir Next" w:hAnsi="Avenir Next"/>
-          <w:b w:val="false"/>
-          <w:bCs w:val="false"/>
-          <w:color w:val="000000"/>
-          <w:sz w:val="24"/>
-          <w:szCs w:val="24"/>
-        </w:rPr>
-      </w:pPr>
-      <w:r>
-        <w:rPr>
-          <w:rFonts w:ascii="Avenir Next" w:hAnsi="Avenir Next"/>
-          <w:b w:val="false"/>
-          <w:bCs w:val="false"/>
-          <w:color w:val="000000"/>
-          <w:sz w:val="24"/>
-          <w:szCs w:val="24"/>
-        </w:rPr>
-        <w:t>One way to measure whether or not a municipality is on track to meet future demand is to compare recent permitting activity to future projected demand. If annual permitting for single or multifamily housing units is historically lower than projected annual demand, this indicates a need to increase the rate of single or multifamily permitting in the future.1 From 2000 to 2012, #{@report.muni} permitted #{@report.sf_units12} single family and #{@report.mf_units12} multifamily housing units annually, as seen in {figNum}.  By comparison, #{@report.muni} faces an annual projected demand of #{@report.sf_demand_2020_ann} single family units and #{@report.mf_demand_2020_ann} multifamily units.</w:t>
-      </w:r>
-    </w:p>
-    <w:p>
-      <w:pPr>
-        <w:pStyle w:val="style56"/>
+        <w:t>Housing Permit</w:t>
+      </w:r>
+      <w:r>
+        <w:rPr>
+          <w:rFonts w:ascii="Avenir Next" w:hAnsi="Avenir Next"/>
+          <w:b w:val="false"/>
+          <w:bCs w:val="false"/>
+          <w:color w:val="000000"/>
+          <w:sz w:val="34"/>
+          <w:szCs w:val="34"/>
+        </w:rPr>
+        <w:t>s 2000-2012</w:t>
+      </w:r>
+    </w:p>
+    <w:p>
+      <w:pPr>
+        <w:pStyle w:val="style58"/>
+        <w:spacing w:after="240" w:before="480"/>
+        <w:contextualSpacing w:val="false"/>
+        <w:jc w:val="left"/>
+        <w:rPr>
+          <w:rFonts w:ascii="Avenir Next" w:hAnsi="Avenir Next"/>
+          <w:b w:val="false"/>
+          <w:bCs w:val="false"/>
+          <w:color w:val="000000"/>
+          <w:sz w:val="24"/>
+          <w:szCs w:val="24"/>
+        </w:rPr>
+      </w:pPr>
+      <w:r>
+        <w:rPr>
+          <w:rFonts w:ascii="Avenir Next" w:hAnsi="Avenir Next"/>
+          <w:b w:val="false"/>
+          <w:bCs w:val="false"/>
+          <w:color w:val="000000"/>
+          <w:sz w:val="24"/>
+          <w:szCs w:val="24"/>
+        </w:rPr>
+        <w:t>One way to measure whether or not a municipality is on track to meet future demand is to compare recent permitting activity to future projected demand. If annual permitting for single or multifamily housing units is historically lower than projected annual demand, this indicates a need to increase the rate of single or multifamily permitting in the future.1 From 2000 to 2012, #{@report.muni} permitted #{@report.sf_units12} single family and #{@report.mf_units12} multifamily housing units annually. By comparison, #{@report.muni} faces an annual projected demand of #{@report.sf_demand_2020_ann} single family units and #{@report.mf_demand_2020_ann} multifamily units.</w:t>
+      </w:r>
+    </w:p>
+    <w:p>
+      <w:pPr>
+        <w:pStyle w:val="style58"/>
         <w:spacing w:after="240" w:before="480"/>
         <w:contextualSpacing w:val="false"/>
         <w:jc w:val="left"/>
@@ -1790,57 +1814,7 @@
     </w:p>
     <w:p>
       <w:pPr>
-        <w:pStyle w:val="style56"/>
-        <w:spacing w:after="240" w:before="480"/>
-        <w:contextualSpacing w:val="false"/>
-        <w:jc w:val="left"/>
-        <w:rPr>
-          <w:rFonts w:ascii="Avenir Next" w:hAnsi="Avenir Next"/>
-          <w:b w:val="false"/>
-          <w:bCs w:val="false"/>
-          <w:color w:val="000000"/>
-          <w:sz w:val="24"/>
-          <w:szCs w:val="24"/>
-        </w:rPr>
-      </w:pPr>
-      <w:r>
-        <w:rPr>
-          <w:rFonts w:ascii="Avenir Next" w:hAnsi="Avenir Next"/>
-          <w:b w:val="false"/>
-          <w:bCs w:val="false"/>
-          <w:color w:val="000000"/>
-          <w:sz w:val="24"/>
-          <w:szCs w:val="24"/>
-        </w:rPr>
-        <w:t xml:space="preserve"> </w:t>
-      </w:r>
-      <w:r>
-        <w:rPr>
-          <w:rFonts w:ascii="Avenir Next" w:hAnsi="Avenir Next"/>
-          <w:b w:val="false"/>
-          <w:bCs w:val="false"/>
-          <w:color w:val="000000"/>
-          <w:sz w:val="24"/>
-          <w:szCs w:val="24"/>
-        </w:rPr>
-        <w:t>[[Line graph with permitted single family and multifamily units per year from 2000 to 2013. Overall horizontal lines to indicate the average annual demand for new single family and multifamily units. These may also work better as separate graphs, especially in communities with historically low multifamily permitting.]]</w:t>
-      </w:r>
-    </w:p>
-    <w:p>
-      <w:pPr>
-        <w:pStyle w:val="style56"/>
-        <w:spacing w:after="240" w:before="480"/>
-        <w:contextualSpacing w:val="false"/>
-        <w:jc w:val="left"/>
-        <w:rPr/>
-      </w:pPr>
-      <w:r>
-        <w:rPr/>
-      </w:r>
-    </w:p>
-    <w:p>
-      <w:pPr>
-        <w:pStyle w:val="style56"/>
+        <w:pStyle w:val="style58"/>
         <w:spacing w:after="240" w:before="480"/>
         <w:contextualSpacing w:val="false"/>
         <w:jc w:val="left"/>
@@ -1867,7 +1841,7 @@
     </w:p>
     <w:p>
       <w:pPr>
-        <w:pStyle w:val="style56"/>
+        <w:pStyle w:val="style58"/>
         <w:spacing w:after="240" w:before="480"/>
         <w:contextualSpacing w:val="false"/>
         <w:jc w:val="left"/>
@@ -1894,7 +1868,7 @@
     </w:p>
     <w:p>
       <w:pPr>
-        <w:pStyle w:val="style56"/>
+        <w:pStyle w:val="style58"/>
         <w:spacing w:after="240" w:before="480"/>
         <w:contextualSpacing w:val="false"/>
         <w:jc w:val="left"/>
@@ -1921,7 +1895,7 @@
     </w:p>
     <w:p>
       <w:pPr>
-        <w:pStyle w:val="style56"/>
+        <w:pStyle w:val="style58"/>
         <w:numPr>
           <w:ilvl w:val="0"/>
           <w:numId w:val="1"/>
@@ -1963,7 +1937,7 @@
     </w:p>
     <w:p>
       <w:pPr>
-        <w:pStyle w:val="style56"/>
+        <w:pStyle w:val="style58"/>
         <w:numPr>
           <w:ilvl w:val="0"/>
           <w:numId w:val="1"/>
@@ -2005,7 +1979,7 @@
     </w:p>
     <w:p>
       <w:pPr>
-        <w:pStyle w:val="style56"/>
+        <w:pStyle w:val="style58"/>
         <w:numPr>
           <w:ilvl w:val="0"/>
           <w:numId w:val="1"/>
@@ -2047,7 +2021,7 @@
     </w:p>
     <w:p>
       <w:pPr>
-        <w:pStyle w:val="style56"/>
+        <w:pStyle w:val="style58"/>
         <w:numPr>
           <w:ilvl w:val="0"/>
           <w:numId w:val="1"/>
@@ -2078,7 +2052,7 @@
     </w:p>
     <w:p>
       <w:pPr>
-        <w:pStyle w:val="style56"/>
+        <w:pStyle w:val="style58"/>
         <w:spacing w:after="240" w:before="480"/>
         <w:contextualSpacing w:val="false"/>
         <w:jc w:val="left"/>
@@ -2090,7 +2064,7 @@
     </w:p>
     <w:p>
       <w:pPr>
-        <w:pStyle w:val="style56"/>
+        <w:pStyle w:val="style58"/>
         <w:spacing w:after="240" w:before="480"/>
         <w:contextualSpacing w:val="false"/>
         <w:jc w:val="left"/>
@@ -2117,7 +2091,7 @@
     </w:p>
     <w:p>
       <w:pPr>
-        <w:pStyle w:val="style56"/>
+        <w:pStyle w:val="style58"/>
         <w:spacing w:after="240" w:before="480"/>
         <w:contextualSpacing w:val="false"/>
         <w:jc w:val="left"/>
@@ -2144,7 +2118,7 @@
     </w:p>
     <w:p>
       <w:pPr>
-        <w:pStyle w:val="style56"/>
+        <w:pStyle w:val="style58"/>
         <w:spacing w:after="240" w:before="480"/>
         <w:contextualSpacing w:val="false"/>
         <w:jc w:val="left"/>
@@ -2182,94 +2156,34 @@
     </w:p>
     <w:p>
       <w:pPr>
-        <w:pStyle w:val="style56"/>
-        <w:spacing w:after="240" w:before="480"/>
-        <w:contextualSpacing w:val="false"/>
-        <w:jc w:val="left"/>
-        <w:rPr>
-          <w:rFonts w:ascii="Avenir Next" w:hAnsi="Avenir Next"/>
-          <w:b w:val="false"/>
-          <w:bCs w:val="false"/>
-          <w:color w:val="000000"/>
-          <w:sz w:val="24"/>
-          <w:szCs w:val="24"/>
-        </w:rPr>
-      </w:pPr>
-      <w:r>
-        <w:rPr>
-          <w:rFonts w:ascii="Avenir Next" w:hAnsi="Avenir Next"/>
-          <w:b w:val="false"/>
-          <w:bCs w:val="false"/>
-          <w:color w:val="000000"/>
-          <w:sz w:val="24"/>
-          <w:szCs w:val="24"/>
-        </w:rPr>
-        <w:t xml:space="preserve">In #{@report.muni}, #{@report.amiu30p}%, #{@report.ami3050p}%, and #{@report.ami5080p}% of households are extremely low, very low, and low income, respectively. This means that </w:t>
-      </w:r>
-      <w:r>
-        <w:rPr>
-          <w:rFonts w:ascii="Avenir Next" w:hAnsi="Avenir Next"/>
-          <w:b w:val="false"/>
-          <w:bCs w:val="false"/>
-          <w:color w:val="000000"/>
-          <w:sz w:val="24"/>
-          <w:szCs w:val="24"/>
-        </w:rPr>
-        <w:t xml:space="preserve">#{@report.amiu30p+@report.ami3050p+@report.ami5080p} </w:t>
-      </w:r>
-      <w:r>
-        <w:rPr>
-          <w:rFonts w:ascii="Avenir Next" w:hAnsi="Avenir Next"/>
-          <w:b w:val="false"/>
-          <w:bCs w:val="false"/>
-          <w:color w:val="000000"/>
-          <w:sz w:val="24"/>
-          <w:szCs w:val="24"/>
-        </w:rPr>
-        <w:t>percent of all households qualify for federal and state affordable housing programs based on household income.</w:t>
-      </w:r>
-    </w:p>
-    <w:p>
-      <w:pPr>
-        <w:pStyle w:val="style56"/>
-        <w:spacing w:after="240" w:before="480"/>
-        <w:contextualSpacing w:val="false"/>
-        <w:jc w:val="left"/>
-        <w:rPr>
-          <w:rFonts w:ascii="Avenir Next" w:hAnsi="Avenir Next"/>
-          <w:b w:val="false"/>
-          <w:bCs w:val="false"/>
-          <w:color w:val="000000"/>
-          <w:sz w:val="24"/>
-          <w:szCs w:val="24"/>
-        </w:rPr>
-      </w:pPr>
-      <w:r>
-        <w:rPr>
-          <w:rFonts w:ascii="Avenir Next" w:hAnsi="Avenir Next"/>
-          <w:b w:val="false"/>
-          <w:bCs w:val="false"/>
-          <w:color w:val="000000"/>
-          <w:sz w:val="24"/>
-          <w:szCs w:val="24"/>
-        </w:rPr>
-        <w:t xml:space="preserve"> </w:t>
-      </w:r>
-      <w:r>
-        <w:rPr>
-          <w:rFonts w:ascii="Avenir Next" w:hAnsi="Avenir Next"/>
-          <w:b w:val="false"/>
-          <w:bCs w:val="false"/>
-          <w:color w:val="000000"/>
-          <w:sz w:val="24"/>
-          <w:szCs w:val="24"/>
-        </w:rPr>
-        <w:t>[[Bar graph of household projections by household income. Similar to household by age, expect bars will be filed in according to income.]]</w:t>
-      </w:r>
-    </w:p>
-    <w:p>
-      <w:pPr>
-        <w:pStyle w:val="style56"/>
+        <w:pStyle w:val="style58"/>
+        <w:spacing w:after="240" w:before="480"/>
+        <w:contextualSpacing w:val="false"/>
+        <w:jc w:val="left"/>
+        <w:rPr>
+          <w:rFonts w:ascii="Avenir Next" w:hAnsi="Avenir Next"/>
+          <w:b w:val="false"/>
+          <w:bCs w:val="false"/>
+          <w:color w:val="000000"/>
+          <w:sz w:val="24"/>
+          <w:szCs w:val="24"/>
+        </w:rPr>
+      </w:pPr>
+      <w:r>
+        <w:rPr>
+          <w:rFonts w:ascii="Avenir Next" w:hAnsi="Avenir Next"/>
+          <w:b w:val="false"/>
+          <w:bCs w:val="false"/>
+          <w:color w:val="000000"/>
+          <w:sz w:val="24"/>
+          <w:szCs w:val="24"/>
+        </w:rPr>
+        <w:t>In #{@report.muni}, #{@report.amiu30p}%, #{@report.ami3050p}%, and #{@report.ami5080p}% of households are extremely low, very low, and low income, respectively. This means that #{@report.amiu30p+@report.ami3050p+@report.ami5080p} percent of all households qualify for federal and state affordable housing programs based on household income.</w:t>
+      </w:r>
+    </w:p>
+    <w:p>
+      <w:pPr>
+        <w:pStyle w:val="style58"/>
         <w:spacing w:after="240" w:before="480"/>
         <w:contextualSpacing w:val="false"/>
         <w:jc w:val="left"/>
@@ -2296,7 +2210,7 @@
     </w:p>
     <w:p>
       <w:pPr>
-        <w:pStyle w:val="style56"/>
+        <w:pStyle w:val="style58"/>
         <w:spacing w:after="240" w:before="480"/>
         <w:contextualSpacing w:val="false"/>
         <w:jc w:val="left"/>
@@ -2323,7 +2237,7 @@
     </w:p>
     <w:p>
       <w:pPr>
-        <w:pStyle w:val="style56"/>
+        <w:pStyle w:val="style58"/>
         <w:spacing w:after="240" w:before="480"/>
         <w:contextualSpacing w:val="false"/>
         <w:jc w:val="left"/>
@@ -2350,7 +2264,7 @@
     </w:p>
     <w:p>
       <w:pPr>
-        <w:pStyle w:val="style56"/>
+        <w:pStyle w:val="style58"/>
         <w:spacing w:after="240" w:before="480"/>
         <w:contextualSpacing w:val="false"/>
         <w:jc w:val="left"/>
@@ -2377,7 +2291,7 @@
     </w:p>
     <w:p>
       <w:pPr>
-        <w:pStyle w:val="style56"/>
+        <w:pStyle w:val="style58"/>
         <w:spacing w:after="240" w:before="480"/>
         <w:contextualSpacing w:val="false"/>
         <w:jc w:val="left"/>
@@ -2404,61 +2318,121 @@
     </w:p>
     <w:p>
       <w:pPr>
-        <w:pStyle w:val="style56"/>
-        <w:spacing w:after="240" w:before="480"/>
-        <w:contextualSpacing w:val="false"/>
-        <w:jc w:val="left"/>
-        <w:rPr>
-          <w:rFonts w:ascii="Avenir Next" w:hAnsi="Avenir Next"/>
-          <w:b w:val="false"/>
-          <w:bCs w:val="false"/>
-          <w:color w:val="000000"/>
-          <w:sz w:val="24"/>
-          <w:szCs w:val="24"/>
-        </w:rPr>
-      </w:pPr>
-      <w:r>
-        <w:rPr>
-          <w:rFonts w:ascii="Avenir Next" w:hAnsi="Avenir Next"/>
-          <w:b w:val="false"/>
-          <w:bCs w:val="false"/>
-          <w:color w:val="000000"/>
-          <w:sz w:val="24"/>
-          <w:szCs w:val="24"/>
-        </w:rPr>
-        <w:t>As expected, cost burden is also more common among low income households. Statewide, #{@report.state.eli_cbp}% of all extremely low income households, #{@report.state.vli_cbp}% of very low income households, and #{@report.state.li_cbp}% of low income households are cost burdened, versus #{@report.hi_cbp}% of households with incomes above 100% AMI. Figure {figNum} shows the percent of #{@report.muni} households that are cost burdened and severely cost burdened by income level.</w:t>
-      </w:r>
-    </w:p>
-    <w:p>
-      <w:pPr>
-        <w:pStyle w:val="style56"/>
-        <w:spacing w:after="240" w:before="480"/>
-        <w:contextualSpacing w:val="false"/>
-        <w:jc w:val="left"/>
-        <w:rPr>
-          <w:rFonts w:ascii="Avenir Next" w:hAnsi="Avenir Next"/>
-          <w:b w:val="false"/>
-          <w:bCs w:val="false"/>
-          <w:color w:val="000000"/>
-          <w:sz w:val="24"/>
-          <w:szCs w:val="24"/>
-        </w:rPr>
-      </w:pPr>
-      <w:r>
-        <w:rPr>
-          <w:rFonts w:ascii="Avenir Next" w:hAnsi="Avenir Next"/>
-          <w:b w:val="false"/>
-          <w:bCs w:val="false"/>
-          <w:color w:val="000000"/>
-          <w:sz w:val="24"/>
-          <w:szCs w:val="24"/>
-        </w:rPr>
-        <w:t>[[cost burden by income graph. Colors correspond to income category, y-axis corresponds to percent of total households, x-axis corresponds to municipality.]]</w:t>
-      </w:r>
-    </w:p>
-    <w:p>
-      <w:pPr>
-        <w:pStyle w:val="style56"/>
+        <w:pStyle w:val="style58"/>
+        <w:spacing w:after="240" w:before="480"/>
+        <w:contextualSpacing w:val="false"/>
+        <w:jc w:val="left"/>
+        <w:rPr>
+          <w:rFonts w:ascii="Avenir Next" w:hAnsi="Avenir Next"/>
+          <w:b w:val="false"/>
+          <w:bCs w:val="false"/>
+          <w:color w:val="000000"/>
+          <w:sz w:val="24"/>
+          <w:szCs w:val="24"/>
+        </w:rPr>
+      </w:pPr>
+      <w:r>
+        <w:rPr>
+          <w:rFonts w:ascii="Avenir Next" w:hAnsi="Avenir Next"/>
+          <w:b w:val="false"/>
+          <w:bCs w:val="false"/>
+          <w:color w:val="000000"/>
+          <w:sz w:val="24"/>
+          <w:szCs w:val="24"/>
+        </w:rPr>
+        <w:t xml:space="preserve">As expected, cost burden is also more common among low income households. Statewide, #{@report.state.eli_cbp}% of all extremely low income households, #{@report.state.vli_cbp}% of very low income households, and #{@report.state.li_cbp}% of low income households are cost burdened, versus #{@report.hi_cbp}% of households with incomes above 100% AMI. Figure </w:t>
+      </w:r>
+      <w:r>
+        <w:rPr>
+          <w:rFonts w:ascii="Avenir Next" w:hAnsi="Avenir Next"/>
+          <w:b w:val="false"/>
+          <w:bCs w:val="false"/>
+          <w:color w:val="000000"/>
+          <w:sz w:val="24"/>
+          <w:szCs w:val="24"/>
+        </w:rPr>
+        <w:t>4</w:t>
+      </w:r>
+      <w:r>
+        <w:rPr>
+          <w:rFonts w:ascii="Avenir Next" w:hAnsi="Avenir Next"/>
+          <w:b w:val="false"/>
+          <w:bCs w:val="false"/>
+          <w:color w:val="000000"/>
+          <w:sz w:val="24"/>
+          <w:szCs w:val="24"/>
+        </w:rPr>
+        <w:t xml:space="preserve"> shows the percent of #{@report.muni} households that are cost burdened and severely cost burdened by income level.</w:t>
+      </w:r>
+    </w:p>
+    <w:p>
+      <w:pPr>
+        <w:pStyle w:val="style58"/>
+        <w:spacing w:after="240" w:before="480"/>
+        <w:contextualSpacing w:val="false"/>
+        <w:jc w:val="left"/>
+        <w:rPr>
+          <w:rFonts w:ascii="Avenir Next" w:hAnsi="Avenir Next"/>
+          <w:b w:val="false"/>
+          <w:bCs w:val="false"/>
+          <w:color w:val="000000"/>
+          <w:sz w:val="24"/>
+          <w:szCs w:val="24"/>
+        </w:rPr>
+      </w:pPr>
+      <w:r>
+        <w:rPr>
+          <w:rFonts w:ascii="Avenir Next" w:hAnsi="Avenir Next"/>
+          <w:b w:val="false"/>
+          <w:bCs w:val="false"/>
+          <w:color w:val="000000"/>
+          <w:sz w:val="24"/>
+          <w:szCs w:val="24"/>
+        </w:rPr>
+        <w:t>[ Insert figure-4.png here. ]</w:t>
+      </w:r>
+    </w:p>
+    <w:p>
+      <w:pPr>
+        <w:pStyle w:val="style58"/>
+        <w:spacing w:after="240" w:before="480"/>
+        <w:contextualSpacing w:val="false"/>
+        <w:jc w:val="left"/>
+        <w:rPr>
+          <w:rFonts w:ascii="Avenir Next" w:hAnsi="Avenir Next"/>
+          <w:b w:val="false"/>
+          <w:bCs w:val="false"/>
+          <w:color w:val="000000"/>
+          <w:sz w:val="24"/>
+          <w:szCs w:val="24"/>
+        </w:rPr>
+      </w:pPr>
+      <w:r>
+        <w:rPr>
+          <w:rFonts w:ascii="Avenir Next" w:hAnsi="Avenir Next"/>
+          <w:b/>
+          <w:bCs/>
+          <w:color w:val="000000"/>
+          <w:sz w:val="24"/>
+          <w:szCs w:val="24"/>
+        </w:rPr>
+        <w:t>Figure 4</w:t>
+      </w:r>
+      <w:r>
+        <w:rPr>
+          <w:rFonts w:ascii="Avenir Next" w:hAnsi="Avenir Next"/>
+          <w:b w:val="false"/>
+          <w:bCs w:val="false"/>
+          <w:color w:val="000000"/>
+          <w:sz w:val="24"/>
+          <w:szCs w:val="24"/>
+        </w:rPr>
+        <w:t>. Percent of Households in #{@report.muni} Cost-Burdened, by Income Level.</w:t>
+      </w:r>
+    </w:p>
+    <w:p>
+      <w:pPr>
+        <w:pStyle w:val="style58"/>
         <w:spacing w:after="240" w:before="480"/>
         <w:contextualSpacing w:val="false"/>
         <w:jc w:val="left"/>
@@ -2485,7 +2459,7 @@
     </w:p>
     <w:p>
       <w:pPr>
-        <w:pStyle w:val="style56"/>
+        <w:pStyle w:val="style58"/>
         <w:spacing w:after="240" w:before="480"/>
         <w:contextualSpacing w:val="false"/>
         <w:jc w:val="left"/>
@@ -2512,7 +2486,7 @@
     </w:p>
     <w:p>
       <w:pPr>
-        <w:pStyle w:val="style56"/>
+        <w:pStyle w:val="style58"/>
         <w:spacing w:after="240" w:before="480"/>
         <w:contextualSpacing w:val="false"/>
         <w:jc w:val="left"/>
@@ -2539,7 +2513,7 @@
     </w:p>
     <w:p>
       <w:pPr>
-        <w:pStyle w:val="style56"/>
+        <w:pStyle w:val="style58"/>
         <w:spacing w:after="240" w:before="480"/>
         <w:contextualSpacing w:val="false"/>
         <w:jc w:val="left"/>
@@ -2566,72 +2540,121 @@
     </w:p>
     <w:p>
       <w:pPr>
-        <w:pStyle w:val="style56"/>
-        <w:spacing w:after="240" w:before="480"/>
-        <w:contextualSpacing w:val="false"/>
-        <w:jc w:val="left"/>
-        <w:rPr>
-          <w:rFonts w:ascii="Avenir Next" w:hAnsi="Avenir Next"/>
-          <w:b w:val="false"/>
-          <w:bCs w:val="false"/>
-          <w:color w:val="000000"/>
-          <w:sz w:val="24"/>
-          <w:szCs w:val="24"/>
-        </w:rPr>
-      </w:pPr>
-      <w:r>
-        <w:rPr>
-          <w:rFonts w:ascii="Avenir Next" w:hAnsi="Avenir Next"/>
-          <w:b w:val="false"/>
-          <w:bCs w:val="false"/>
-          <w:color w:val="000000"/>
-          <w:sz w:val="24"/>
-          <w:szCs w:val="24"/>
-        </w:rPr>
-        <w:t>Statewide, #{@report.state.average_shi_p}% of housing units are on the SHI, and 12 percent of municipalities meet their 10% requirement under Chapter 40B. Figure {figNum} shows the percent of SHI unit within #{@report.muni} and its nearest neighbors.</w:t>
-      </w:r>
-    </w:p>
-    <w:p>
-      <w:pPr>
-        <w:pStyle w:val="style56"/>
-        <w:spacing w:after="240" w:before="480"/>
-        <w:contextualSpacing w:val="false"/>
-        <w:jc w:val="left"/>
-        <w:rPr>
-          <w:rFonts w:ascii="Avenir Next" w:hAnsi="Avenir Next"/>
-          <w:b w:val="false"/>
-          <w:bCs w:val="false"/>
-          <w:color w:val="000000"/>
-          <w:sz w:val="24"/>
-          <w:szCs w:val="24"/>
-        </w:rPr>
-      </w:pPr>
-      <w:r>
-        <w:rPr>
-          <w:rFonts w:ascii="Avenir Next" w:hAnsi="Avenir Next"/>
-          <w:b w:val="false"/>
-          <w:bCs w:val="false"/>
-          <w:color w:val="000000"/>
-          <w:sz w:val="24"/>
-          <w:szCs w:val="24"/>
-        </w:rPr>
-        <w:t xml:space="preserve"> </w:t>
-      </w:r>
-      <w:r>
-        <w:rPr>
-          <w:rFonts w:ascii="Avenir Next" w:hAnsi="Avenir Next"/>
-          <w:b w:val="false"/>
-          <w:bCs w:val="false"/>
-          <w:color w:val="000000"/>
-          <w:sz w:val="24"/>
-          <w:szCs w:val="24"/>
-        </w:rPr>
-        <w:t>[[Bar chart of percent SHI units for #{@report.muni} and nearest neighborhoods.]]</w:t>
-      </w:r>
-    </w:p>
-    <w:p>
-      <w:pPr>
-        <w:pStyle w:val="style56"/>
+        <w:pStyle w:val="style58"/>
+        <w:spacing w:after="240" w:before="480"/>
+        <w:contextualSpacing w:val="false"/>
+        <w:jc w:val="left"/>
+        <w:rPr>
+          <w:rFonts w:ascii="Avenir Next" w:hAnsi="Avenir Next"/>
+          <w:b w:val="false"/>
+          <w:bCs w:val="false"/>
+          <w:color w:val="000000"/>
+          <w:sz w:val="24"/>
+          <w:szCs w:val="24"/>
+        </w:rPr>
+      </w:pPr>
+      <w:r>
+        <w:rPr>
+          <w:rFonts w:ascii="Avenir Next" w:hAnsi="Avenir Next"/>
+          <w:b w:val="false"/>
+          <w:bCs w:val="false"/>
+          <w:color w:val="000000"/>
+          <w:sz w:val="24"/>
+          <w:szCs w:val="24"/>
+        </w:rPr>
+        <w:t xml:space="preserve">Statewide, #{@report.state.average_shi_p}% of housing units are on the SHI, and 12 percent of municipalities meet their 10% requirement under Chapter 40B. Figure </w:t>
+      </w:r>
+      <w:r>
+        <w:rPr>
+          <w:rFonts w:ascii="Avenir Next" w:hAnsi="Avenir Next"/>
+          <w:b w:val="false"/>
+          <w:bCs w:val="false"/>
+          <w:color w:val="000000"/>
+          <w:sz w:val="24"/>
+          <w:szCs w:val="24"/>
+        </w:rPr>
+        <w:t>5</w:t>
+      </w:r>
+      <w:r>
+        <w:rPr>
+          <w:rFonts w:ascii="Avenir Next" w:hAnsi="Avenir Next"/>
+          <w:b w:val="false"/>
+          <w:bCs w:val="false"/>
+          <w:color w:val="000000"/>
+          <w:sz w:val="24"/>
+          <w:szCs w:val="24"/>
+        </w:rPr>
+        <w:t xml:space="preserve"> shows the percent of SHI unit within #{@report.muni} and its nearest neighbors.</w:t>
+      </w:r>
+    </w:p>
+    <w:p>
+      <w:pPr>
+        <w:pStyle w:val="style58"/>
+        <w:spacing w:after="240" w:before="480"/>
+        <w:contextualSpacing w:val="false"/>
+        <w:jc w:val="left"/>
+        <w:rPr>
+          <w:rFonts w:ascii="Avenir Next" w:hAnsi="Avenir Next"/>
+          <w:b w:val="false"/>
+          <w:bCs w:val="false"/>
+          <w:color w:val="000000"/>
+          <w:sz w:val="24"/>
+          <w:szCs w:val="24"/>
+        </w:rPr>
+      </w:pPr>
+      <w:r>
+        <w:rPr>
+          <w:rFonts w:ascii="Avenir Next" w:hAnsi="Avenir Next"/>
+          <w:b w:val="false"/>
+          <w:bCs w:val="false"/>
+          <w:color w:val="000000"/>
+          <w:sz w:val="24"/>
+          <w:szCs w:val="24"/>
+        </w:rPr>
+        <w:t>[ Insert figure-5.png here. ]</w:t>
+      </w:r>
+    </w:p>
+    <w:p>
+      <w:pPr>
+        <w:pStyle w:val="style58"/>
+        <w:spacing w:after="240" w:before="480"/>
+        <w:contextualSpacing w:val="false"/>
+        <w:jc w:val="left"/>
+        <w:rPr>
+          <w:rFonts w:ascii="Avenir Next" w:hAnsi="Avenir Next"/>
+          <w:b w:val="false"/>
+          <w:bCs w:val="false"/>
+          <w:color w:val="000000"/>
+          <w:sz w:val="24"/>
+          <w:szCs w:val="24"/>
+        </w:rPr>
+      </w:pPr>
+      <w:r>
+        <w:rPr>
+          <w:rFonts w:ascii="Avenir Next" w:hAnsi="Avenir Next"/>
+          <w:b/>
+          <w:bCs/>
+          <w:color w:val="000000"/>
+          <w:sz w:val="24"/>
+          <w:szCs w:val="24"/>
+        </w:rPr>
+        <w:t>Figure 5</w:t>
+      </w:r>
+      <w:r>
+        <w:rPr>
+          <w:rFonts w:ascii="Avenir Next" w:hAnsi="Avenir Next"/>
+          <w:b w:val="false"/>
+          <w:bCs w:val="false"/>
+          <w:color w:val="000000"/>
+          <w:sz w:val="24"/>
+          <w:szCs w:val="24"/>
+        </w:rPr>
+        <w:t>. Percent SHI Units for #{@report.muni} and Nearest Neighboring Municipalities.</w:t>
+      </w:r>
+    </w:p>
+    <w:p>
+      <w:pPr>
+        <w:pStyle w:val="style58"/>
         <w:spacing w:after="240" w:before="480"/>
         <w:contextualSpacing w:val="false"/>
         <w:jc w:val="left"/>
@@ -2658,99 +2681,181 @@
     </w:p>
     <w:p>
       <w:pPr>
-        <w:pStyle w:val="style56"/>
-        <w:spacing w:after="240" w:before="480"/>
-        <w:contextualSpacing w:val="false"/>
-        <w:jc w:val="left"/>
-        <w:rPr>
-          <w:rFonts w:ascii="Avenir Next" w:hAnsi="Avenir Next"/>
-          <w:b w:val="false"/>
-          <w:bCs w:val="false"/>
-          <w:color w:val="000000"/>
-          <w:sz w:val="24"/>
-          <w:szCs w:val="24"/>
-        </w:rPr>
-      </w:pPr>
-      <w:r>
-        <w:rPr>
-          <w:rFonts w:ascii="Avenir Next" w:hAnsi="Avenir Next"/>
-          <w:b w:val="false"/>
-          <w:bCs w:val="false"/>
-          <w:color w:val="000000"/>
-          <w:sz w:val="24"/>
-          <w:szCs w:val="24"/>
-        </w:rPr>
-        <w:t>Owner-occupied cost burden estimates reflect the housing costs of current owner households, not the prices that aspiring homeowners face in the current housing market. If prices have risen recently, new entrants my find themselves with fewer options of higher risk of cost burden than their counterparts who have been in the area for some time. To estimate how affordable recent sale prices are to low income families, we use 2000 to 2012 sales data from the Massachusetts parcel file Figure {figNum} shows the percent of single family home sales since 2000 that are affordable by household income.</w:t>
-      </w:r>
-    </w:p>
-    <w:p>
-      <w:pPr>
-        <w:pStyle w:val="style56"/>
-        <w:spacing w:after="240" w:before="480"/>
-        <w:contextualSpacing w:val="false"/>
-        <w:jc w:val="left"/>
-        <w:rPr>
-          <w:rFonts w:ascii="Avenir Next" w:hAnsi="Avenir Next"/>
-          <w:b w:val="false"/>
-          <w:bCs w:val="false"/>
-          <w:color w:val="000000"/>
-          <w:sz w:val="24"/>
-          <w:szCs w:val="24"/>
-        </w:rPr>
-      </w:pPr>
-      <w:r>
-        <w:rPr>
-          <w:rFonts w:ascii="Avenir Next" w:hAnsi="Avenir Next"/>
-          <w:b w:val="false"/>
-          <w:bCs w:val="false"/>
-          <w:color w:val="000000"/>
-          <w:sz w:val="24"/>
-          <w:szCs w:val="24"/>
-        </w:rPr>
-        <w:t>[Note: If a graph does not appear below, then #{@report.muni} either does not have data on sale price or sale date in the Massachusetts parcel file, or the data is in a non-standard format.]</w:t>
-      </w:r>
-    </w:p>
-    <w:p>
-      <w:pPr>
-        <w:pStyle w:val="style56"/>
-        <w:spacing w:after="240" w:before="480"/>
-        <w:contextualSpacing w:val="false"/>
-        <w:jc w:val="left"/>
-        <w:rPr>
-          <w:rFonts w:ascii="Avenir Next" w:hAnsi="Avenir Next"/>
-          <w:b w:val="false"/>
-          <w:bCs w:val="false"/>
-          <w:color w:val="000000"/>
-          <w:sz w:val="24"/>
-          <w:szCs w:val="24"/>
-        </w:rPr>
-      </w:pPr>
-      <w:r>
-        <w:rPr>
-          <w:rFonts w:ascii="Avenir Next" w:hAnsi="Avenir Next"/>
-          <w:b w:val="false"/>
-          <w:bCs w:val="false"/>
-          <w:color w:val="000000"/>
-          <w:sz w:val="24"/>
-          <w:szCs w:val="24"/>
-        </w:rPr>
-        <w:t xml:space="preserve"> </w:t>
-      </w:r>
-      <w:r>
-        <w:rPr>
-          <w:rFonts w:ascii="Avenir Next" w:hAnsi="Avenir Next"/>
-          <w:b w:val="false"/>
-          <w:bCs w:val="false"/>
-          <w:color w:val="000000"/>
-          <w:sz w:val="24"/>
-          <w:szCs w:val="24"/>
-        </w:rPr>
-        <w:t>[[Line graph. y-axis is percent of home sales/condo sales since 2000 that are affordable to households at each income level. Vertical lines show low income household cutoff and median households income.]]</w:t>
-      </w:r>
-    </w:p>
-    <w:p>
-      <w:pPr>
-        <w:pStyle w:val="style56"/>
+        <w:pStyle w:val="style58"/>
+        <w:spacing w:after="240" w:before="480"/>
+        <w:contextualSpacing w:val="false"/>
+        <w:jc w:val="left"/>
+        <w:rPr>
+          <w:rFonts w:ascii="Avenir Next" w:hAnsi="Avenir Next"/>
+          <w:b w:val="false"/>
+          <w:bCs w:val="false"/>
+          <w:color w:val="000000"/>
+          <w:sz w:val="24"/>
+          <w:szCs w:val="24"/>
+        </w:rPr>
+      </w:pPr>
+      <w:r>
+        <w:rPr>
+          <w:rFonts w:ascii="Avenir Next" w:hAnsi="Avenir Next"/>
+          <w:b w:val="false"/>
+          <w:bCs w:val="false"/>
+          <w:color w:val="000000"/>
+          <w:sz w:val="24"/>
+          <w:szCs w:val="24"/>
+        </w:rPr>
+        <w:t xml:space="preserve">Owner-occupied cost burden estimates reflect the housing costs of current owner households, not the prices that aspiring homeowners face in the current housing market. If prices have risen recently, new entrants my find themselves with fewer options of higher risk of cost burden than their counterparts who have been in the area for some time. To estimate how affordable recent sale prices are to low income families, we use 2000 to 2012 sales data from the Massachusetts parcel file Figure </w:t>
+      </w:r>
+      <w:r>
+        <w:rPr>
+          <w:rFonts w:ascii="Avenir Next" w:hAnsi="Avenir Next"/>
+          <w:b w:val="false"/>
+          <w:bCs w:val="false"/>
+          <w:color w:val="000000"/>
+          <w:sz w:val="24"/>
+          <w:szCs w:val="24"/>
+        </w:rPr>
+        <w:t>6</w:t>
+      </w:r>
+      <w:r>
+        <w:rPr>
+          <w:rFonts w:ascii="Avenir Next" w:hAnsi="Avenir Next"/>
+          <w:b w:val="false"/>
+          <w:bCs w:val="false"/>
+          <w:color w:val="000000"/>
+          <w:sz w:val="24"/>
+          <w:szCs w:val="24"/>
+        </w:rPr>
+        <w:t xml:space="preserve"> shows the percent of single family home sales since 2000 that are affordable by household income.</w:t>
+      </w:r>
+    </w:p>
+    <w:p>
+      <w:pPr>
+        <w:pStyle w:val="style58"/>
+        <w:spacing w:after="240" w:before="480"/>
+        <w:contextualSpacing w:val="false"/>
+        <w:jc w:val="left"/>
+        <w:rPr>
+          <w:rFonts w:ascii="Avenir Next" w:hAnsi="Avenir Next"/>
+          <w:b w:val="false"/>
+          <w:bCs w:val="false"/>
+          <w:color w:val="000000"/>
+          <w:sz w:val="24"/>
+          <w:szCs w:val="24"/>
+        </w:rPr>
+      </w:pPr>
+      <w:r>
+        <w:rPr>
+          <w:rFonts w:ascii="Avenir Next" w:hAnsi="Avenir Next"/>
+          <w:b w:val="false"/>
+          <w:bCs w:val="false"/>
+          <w:color w:val="000000"/>
+          <w:sz w:val="24"/>
+          <w:szCs w:val="24"/>
+        </w:rPr>
+        <w:t>(</w:t>
+      </w:r>
+      <w:r>
+        <w:rPr>
+          <w:rFonts w:ascii="Avenir Next" w:hAnsi="Avenir Next"/>
+          <w:b/>
+          <w:bCs/>
+          <w:color w:val="000000"/>
+          <w:sz w:val="24"/>
+          <w:szCs w:val="24"/>
+        </w:rPr>
+        <w:t>Note</w:t>
+      </w:r>
+      <w:r>
+        <w:rPr>
+          <w:rFonts w:ascii="Avenir Next" w:hAnsi="Avenir Next"/>
+          <w:b w:val="false"/>
+          <w:bCs w:val="false"/>
+          <w:color w:val="000000"/>
+          <w:sz w:val="24"/>
+          <w:szCs w:val="24"/>
+        </w:rPr>
+        <w:t xml:space="preserve">: </w:t>
+      </w:r>
+      <w:r>
+        <w:rPr>
+          <w:rFonts w:ascii="Avenir Next" w:hAnsi="Avenir Next"/>
+          <w:b w:val="false"/>
+          <w:bCs w:val="false"/>
+          <w:color w:val="000000"/>
+          <w:sz w:val="24"/>
+          <w:szCs w:val="24"/>
+        </w:rPr>
+        <w:t>If a graph does not appear below, then there is no data on sale price or sale date for #{@report.muni} in the Massachusetts parcel data, or the data is in a non-standard format.)</w:t>
+      </w:r>
+    </w:p>
+    <w:p>
+      <w:pPr>
+        <w:pStyle w:val="style58"/>
+        <w:spacing w:after="240" w:before="480"/>
+        <w:contextualSpacing w:val="false"/>
+        <w:jc w:val="left"/>
+        <w:rPr>
+          <w:rFonts w:ascii="Avenir Next" w:hAnsi="Avenir Next"/>
+          <w:b w:val="false"/>
+          <w:bCs w:val="false"/>
+          <w:color w:val="000000"/>
+          <w:sz w:val="24"/>
+          <w:szCs w:val="24"/>
+        </w:rPr>
+      </w:pPr>
+      <w:r>
+        <w:rPr>
+          <w:rFonts w:ascii="Avenir Next" w:hAnsi="Avenir Next"/>
+          <w:b w:val="false"/>
+          <w:bCs w:val="false"/>
+          <w:color w:val="000000"/>
+          <w:sz w:val="24"/>
+          <w:szCs w:val="24"/>
+        </w:rPr>
+        <w:t>[ Insert figure-6.png here. ]</w:t>
+      </w:r>
+    </w:p>
+    <w:p>
+      <w:pPr>
+        <w:pStyle w:val="style58"/>
+        <w:spacing w:after="240" w:before="480"/>
+        <w:contextualSpacing w:val="false"/>
+        <w:jc w:val="left"/>
+        <w:rPr>
+          <w:rFonts w:ascii="Avenir Next" w:hAnsi="Avenir Next"/>
+          <w:b w:val="false"/>
+          <w:bCs w:val="false"/>
+          <w:color w:val="000000"/>
+          <w:sz w:val="24"/>
+          <w:szCs w:val="24"/>
+        </w:rPr>
+      </w:pPr>
+      <w:r>
+        <w:rPr>
+          <w:rFonts w:ascii="Avenir Next" w:hAnsi="Avenir Next"/>
+          <w:b/>
+          <w:bCs/>
+          <w:color w:val="000000"/>
+          <w:sz w:val="24"/>
+          <w:szCs w:val="24"/>
+        </w:rPr>
+        <w:t>Figure 6</w:t>
+      </w:r>
+      <w:r>
+        <w:rPr>
+          <w:rFonts w:ascii="Avenir Next" w:hAnsi="Avenir Next"/>
+          <w:b w:val="false"/>
+          <w:bCs w:val="false"/>
+          <w:color w:val="000000"/>
+          <w:sz w:val="24"/>
+          <w:szCs w:val="24"/>
+        </w:rPr>
+        <w:t>. Percent of Single Family Home Sales, Affordable by Household Income (2000-present).</w:t>
+      </w:r>
+    </w:p>
+    <w:p>
+      <w:pPr>
+        <w:pStyle w:val="style58"/>
         <w:spacing w:after="240" w:before="480"/>
         <w:contextualSpacing w:val="false"/>
         <w:jc w:val="left"/>
@@ -2777,7 +2882,7 @@
     </w:p>
     <w:p>
       <w:pPr>
-        <w:pStyle w:val="style56"/>
+        <w:pStyle w:val="style58"/>
         <w:spacing w:after="240" w:before="480"/>
         <w:contextualSpacing w:val="false"/>
         <w:jc w:val="left"/>
@@ -2804,7 +2909,7 @@
     </w:p>
     <w:p>
       <w:pPr>
-        <w:pStyle w:val="style56"/>
+        <w:pStyle w:val="style58"/>
         <w:spacing w:after="240" w:before="480"/>
         <w:contextualSpacing w:val="false"/>
         <w:jc w:val="left"/>
@@ -3268,7 +3373,7 @@
     <w:pPr>
       <w:widowControl/>
       <w:suppressAutoHyphens w:val="true"/>
-      <w:overflowPunct w:val="false"/>
+      <w:overflowPunct w:val="true"/>
       <w:spacing w:after="180" w:before="180" w:line="276" w:lineRule="auto"/>
       <w:contextualSpacing w:val="false"/>
     </w:pPr>
@@ -3641,10 +3746,24 @@
       <w:rFonts w:cs="OpenSymbol"/>
     </w:rPr>
   </w:style>
-  <w:style w:styleId="style49" w:type="paragraph">
+  <w:style w:styleId="style49" w:type="character">
+    <w:name w:val="ListLabel 6"/>
+    <w:next w:val="style49"/>
+    <w:rPr>
+      <w:rFonts w:cs="Symbol"/>
+    </w:rPr>
+  </w:style>
+  <w:style w:styleId="style50" w:type="character">
+    <w:name w:val="ListLabel 7"/>
+    <w:next w:val="style50"/>
+    <w:rPr>
+      <w:rFonts w:cs="OpenSymbol"/>
+    </w:rPr>
+  </w:style>
+  <w:style w:styleId="style51" w:type="paragraph">
     <w:name w:val="Heading"/>
     <w:basedOn w:val="style0"/>
-    <w:next w:val="style50"/>
+    <w:next w:val="style52"/>
     <w:pPr>
       <w:keepNext/>
       <w:spacing w:after="120" w:before="240"/>
@@ -3656,50 +3775,25 @@
       <w:szCs w:val="28"/>
     </w:rPr>
   </w:style>
-  <w:style w:styleId="style50" w:type="paragraph">
+  <w:style w:styleId="style52" w:type="paragraph">
     <w:name w:val="Text Body"/>
     <w:basedOn w:val="style0"/>
-    <w:next w:val="style50"/>
+    <w:next w:val="style52"/>
     <w:pPr>
       <w:spacing w:after="120" w:before="0"/>
       <w:contextualSpacing w:val="false"/>
     </w:pPr>
     <w:rPr/>
   </w:style>
-  <w:style w:styleId="style51" w:type="paragraph">
+  <w:style w:styleId="style53" w:type="paragraph">
     <w:name w:val="List"/>
-    <w:basedOn w:val="style50"/>
-    <w:next w:val="style51"/>
+    <w:basedOn w:val="style52"/>
+    <w:next w:val="style53"/>
     <w:pPr/>
     <w:rPr/>
   </w:style>
-  <w:style w:styleId="style52" w:type="paragraph">
+  <w:style w:styleId="style54" w:type="paragraph">
     <w:name w:val="Caption"/>
-    <w:basedOn w:val="style0"/>
-    <w:next w:val="style52"/>
-    <w:pPr>
-      <w:suppressLineNumbers/>
-      <w:spacing w:after="120" w:before="120"/>
-      <w:contextualSpacing w:val="false"/>
-    </w:pPr>
-    <w:rPr>
-      <w:i/>
-      <w:iCs/>
-      <w:sz w:val="24"/>
-      <w:szCs w:val="24"/>
-    </w:rPr>
-  </w:style>
-  <w:style w:styleId="style53" w:type="paragraph">
-    <w:name w:val="Index"/>
-    <w:basedOn w:val="style0"/>
-    <w:next w:val="style53"/>
-    <w:pPr>
-      <w:suppressLineNumbers/>
-    </w:pPr>
-    <w:rPr/>
-  </w:style>
-  <w:style w:styleId="style54" w:type="paragraph">
-    <w:name w:val="caption"/>
     <w:basedOn w:val="style0"/>
     <w:next w:val="style54"/>
     <w:pPr>
@@ -3710,22 +3804,47 @@
     <w:rPr>
       <w:i/>
       <w:iCs/>
+      <w:sz w:val="24"/>
+      <w:szCs w:val="24"/>
     </w:rPr>
   </w:style>
   <w:style w:styleId="style55" w:type="paragraph">
+    <w:name w:val="Index"/>
+    <w:basedOn w:val="style0"/>
+    <w:next w:val="style55"/>
+    <w:pPr>
+      <w:suppressLineNumbers/>
+    </w:pPr>
+    <w:rPr/>
+  </w:style>
+  <w:style w:styleId="style56" w:type="paragraph">
+    <w:name w:val="caption"/>
+    <w:basedOn w:val="style0"/>
+    <w:next w:val="style56"/>
+    <w:pPr>
+      <w:suppressLineNumbers/>
+      <w:spacing w:after="120" w:before="120"/>
+      <w:contextualSpacing w:val="false"/>
+    </w:pPr>
+    <w:rPr>
+      <w:i/>
+      <w:iCs/>
+    </w:rPr>
+  </w:style>
+  <w:style w:styleId="style57" w:type="paragraph">
     <w:name w:val="Compact"/>
     <w:basedOn w:val="style0"/>
-    <w:next w:val="style55"/>
+    <w:next w:val="style57"/>
     <w:pPr>
       <w:spacing w:after="36" w:before="36"/>
       <w:contextualSpacing w:val="false"/>
     </w:pPr>
     <w:rPr/>
   </w:style>
-  <w:style w:styleId="style56" w:type="paragraph">
+  <w:style w:styleId="style58" w:type="paragraph">
     <w:name w:val="Title"/>
     <w:basedOn w:val="style0"/>
-    <w:next w:val="style56"/>
+    <w:next w:val="style58"/>
     <w:pPr>
       <w:keepNext/>
       <w:keepLines/>
@@ -3742,15 +3861,15 @@
       <w:szCs w:val="36"/>
     </w:rPr>
   </w:style>
-  <w:style w:styleId="style57" w:type="paragraph">
+  <w:style w:styleId="style59" w:type="paragraph">
     <w:name w:val="Authors"/>
-    <w:next w:val="style57"/>
+    <w:next w:val="style59"/>
     <w:pPr>
       <w:keepNext/>
       <w:keepLines/>
       <w:widowControl/>
       <w:suppressAutoHyphens w:val="true"/>
-      <w:overflowPunct w:val="false"/>
+      <w:overflowPunct w:val="true"/>
       <w:spacing w:after="200" w:before="0" w:line="276" w:lineRule="auto"/>
       <w:contextualSpacing w:val="false"/>
       <w:jc w:val="center"/>
@@ -3763,15 +3882,15 @@
       <w:lang w:bidi="ar-SA" w:eastAsia="en-US" w:val="en-US"/>
     </w:rPr>
   </w:style>
-  <w:style w:styleId="style58" w:type="paragraph">
+  <w:style w:styleId="style60" w:type="paragraph">
     <w:name w:val="Date"/>
-    <w:next w:val="style58"/>
+    <w:next w:val="style60"/>
     <w:pPr>
       <w:keepNext/>
       <w:keepLines/>
       <w:widowControl/>
       <w:suppressAutoHyphens w:val="true"/>
-      <w:overflowPunct w:val="false"/>
+      <w:overflowPunct w:val="true"/>
       <w:spacing w:after="200" w:before="0" w:line="276" w:lineRule="auto"/>
       <w:contextualSpacing w:val="false"/>
       <w:jc w:val="center"/>
@@ -3784,10 +3903,10 @@
       <w:lang w:bidi="ar-SA" w:eastAsia="en-US" w:val="en-US"/>
     </w:rPr>
   </w:style>
-  <w:style w:styleId="style59" w:type="paragraph">
+  <w:style w:styleId="style61" w:type="paragraph">
     <w:name w:val="Block Quote"/>
     <w:basedOn w:val="style0"/>
-    <w:next w:val="style59"/>
+    <w:next w:val="style61"/>
     <w:pPr>
       <w:spacing w:after="100" w:before="100"/>
       <w:contextualSpacing w:val="false"/>
@@ -3799,17 +3918,17 @@
       <w:szCs w:val="20"/>
     </w:rPr>
   </w:style>
-  <w:style w:styleId="style60" w:type="paragraph">
+  <w:style w:styleId="style62" w:type="paragraph">
     <w:name w:val="Footnote"/>
     <w:basedOn w:val="style0"/>
-    <w:next w:val="style60"/>
+    <w:next w:val="style62"/>
     <w:pPr/>
     <w:rPr/>
   </w:style>
-  <w:style w:styleId="style61" w:type="paragraph">
+  <w:style w:styleId="style63" w:type="paragraph">
     <w:name w:val="Definition Term"/>
     <w:basedOn w:val="style0"/>
-    <w:next w:val="style61"/>
+    <w:next w:val="style63"/>
     <w:pPr>
       <w:keepNext/>
       <w:keepLines/>
@@ -3820,17 +3939,17 @@
       <w:b/>
     </w:rPr>
   </w:style>
-  <w:style w:styleId="style62" w:type="paragraph">
+  <w:style w:styleId="style64" w:type="paragraph">
     <w:name w:val="Definition"/>
     <w:basedOn w:val="style0"/>
-    <w:next w:val="style62"/>
+    <w:next w:val="style64"/>
     <w:pPr/>
     <w:rPr/>
   </w:style>
-  <w:style w:styleId="style63" w:type="paragraph">
+  <w:style w:styleId="style65" w:type="paragraph">
     <w:name w:val="Table Caption"/>
     <w:basedOn w:val="style0"/>
-    <w:next w:val="style63"/>
+    <w:next w:val="style65"/>
     <w:pPr>
       <w:spacing w:after="120" w:before="0"/>
       <w:contextualSpacing w:val="false"/>
@@ -3839,10 +3958,10 @@
       <w:i/>
     </w:rPr>
   </w:style>
-  <w:style w:styleId="style64" w:type="paragraph">
+  <w:style w:styleId="style66" w:type="paragraph">
     <w:name w:val="Image Caption"/>
     <w:basedOn w:val="style0"/>
-    <w:next w:val="style64"/>
+    <w:next w:val="style66"/>
     <w:pPr>
       <w:spacing w:after="120" w:before="0"/>
       <w:contextualSpacing w:val="false"/>
@@ -3851,17 +3970,17 @@
       <w:i/>
     </w:rPr>
   </w:style>
-  <w:style w:styleId="style65" w:type="paragraph">
+  <w:style w:styleId="style67" w:type="paragraph">
     <w:name w:val="Source Code"/>
     <w:basedOn w:val="style0"/>
-    <w:next w:val="style65"/>
+    <w:next w:val="style67"/>
     <w:pPr/>
     <w:rPr/>
   </w:style>
-  <w:style w:styleId="style66" w:type="paragraph">
+  <w:style w:styleId="style68" w:type="paragraph">
     <w:name w:val="annotation text"/>
     <w:basedOn w:val="style0"/>
-    <w:next w:val="style66"/>
+    <w:next w:val="style68"/>
     <w:pPr>
       <w:spacing w:line="100" w:lineRule="atLeast"/>
     </w:pPr>
@@ -3870,20 +3989,20 @@
       <w:szCs w:val="20"/>
     </w:rPr>
   </w:style>
-  <w:style w:styleId="style67" w:type="paragraph">
+  <w:style w:styleId="style69" w:type="paragraph">
     <w:name w:val="annotation subject"/>
-    <w:basedOn w:val="style66"/>
-    <w:next w:val="style67"/>
+    <w:basedOn w:val="style68"/>
+    <w:next w:val="style69"/>
     <w:pPr/>
     <w:rPr>
       <w:b/>
       <w:bCs/>
     </w:rPr>
   </w:style>
-  <w:style w:styleId="style68" w:type="paragraph">
+  <w:style w:styleId="style70" w:type="paragraph">
     <w:name w:val="Balloon Text"/>
     <w:basedOn w:val="style0"/>
-    <w:next w:val="style68"/>
+    <w:next w:val="style70"/>
     <w:pPr>
       <w:spacing w:after="0" w:before="0" w:line="100" w:lineRule="atLeast"/>
       <w:contextualSpacing w:val="false"/>
@@ -3894,10 +4013,10 @@
       <w:szCs w:val="16"/>
     </w:rPr>
   </w:style>
-  <w:style w:styleId="style69" w:type="paragraph">
+  <w:style w:styleId="style71" w:type="paragraph">
     <w:name w:val="footnote text"/>
     <w:basedOn w:val="style0"/>
-    <w:next w:val="style69"/>
+    <w:next w:val="style71"/>
     <w:pPr>
       <w:spacing w:after="0" w:before="0" w:line="100" w:lineRule="atLeast"/>
       <w:contextualSpacing w:val="false"/>
@@ -3907,13 +4026,13 @@
       <w:szCs w:val="20"/>
     </w:rPr>
   </w:style>
-  <w:style w:styleId="style70" w:type="paragraph">
+  <w:style w:styleId="style72" w:type="paragraph">
     <w:name w:val="Revision"/>
-    <w:next w:val="style70"/>
+    <w:next w:val="style72"/>
     <w:pPr>
       <w:widowControl/>
       <w:suppressAutoHyphens w:val="true"/>
-      <w:overflowPunct w:val="false"/>
+      <w:overflowPunct w:val="true"/>
       <w:spacing w:after="0" w:before="0" w:line="100" w:lineRule="atLeast"/>
       <w:contextualSpacing w:val="false"/>
     </w:pPr>
@@ -3925,17 +4044,17 @@
       <w:lang w:bidi="ar-SA" w:eastAsia="en-US" w:val="en-US"/>
     </w:rPr>
   </w:style>
-  <w:style w:styleId="style71" w:type="paragraph">
+  <w:style w:styleId="style73" w:type="paragraph">
     <w:name w:val="Quotations"/>
     <w:basedOn w:val="style0"/>
-    <w:next w:val="style71"/>
+    <w:next w:val="style73"/>
     <w:pPr/>
     <w:rPr/>
   </w:style>
-  <w:style w:styleId="style72" w:type="paragraph">
+  <w:style w:styleId="style74" w:type="paragraph">
     <w:name w:val="Subtitle"/>
-    <w:basedOn w:val="style49"/>
-    <w:next w:val="style72"/>
+    <w:basedOn w:val="style51"/>
+    <w:next w:val="style74"/>
     <w:pPr>
       <w:jc w:val="left"/>
     </w:pPr>

</xml_diff>

<commit_message>
Report is in a good place. Proofreading needed.
</commit_message>
<xml_diff>
--- a/lib/assets/template-2014-06-09.docx
+++ b/lib/assets/template-2014-06-09.docx
@@ -4,7 +4,7 @@
   <w:body>
     <w:p>
       <w:pPr>
-        <w:pStyle w:val="style58"/>
+        <w:pStyle w:val="style60"/>
         <w:spacing w:after="240" w:before="480"/>
         <w:contextualSpacing w:val="false"/>
         <w:jc w:val="left"/>
@@ -31,7 +31,7 @@
     </w:p>
     <w:p>
       <w:pPr>
-        <w:pStyle w:val="style58"/>
+        <w:pStyle w:val="style60"/>
         <w:spacing w:after="240" w:before="480"/>
         <w:contextualSpacing w:val="false"/>
         <w:jc w:val="left"/>
@@ -58,7 +58,7 @@
     </w:p>
     <w:p>
       <w:pPr>
-        <w:pStyle w:val="style58"/>
+        <w:pStyle w:val="style60"/>
         <w:spacing w:after="240" w:before="480"/>
         <w:contextualSpacing w:val="false"/>
         <w:jc w:val="left"/>
@@ -85,7 +85,7 @@
     </w:p>
     <w:p>
       <w:pPr>
-        <w:pStyle w:val="style58"/>
+        <w:pStyle w:val="style60"/>
         <w:spacing w:after="240" w:before="480"/>
         <w:contextualSpacing w:val="false"/>
         <w:jc w:val="left"/>
@@ -112,7 +112,7 @@
     </w:p>
     <w:p>
       <w:pPr>
-        <w:pStyle w:val="style58"/>
+        <w:pStyle w:val="style60"/>
         <w:spacing w:after="240" w:before="480"/>
         <w:contextualSpacing w:val="false"/>
         <w:jc w:val="left"/>
@@ -139,7 +139,7 @@
     </w:p>
     <w:p>
       <w:pPr>
-        <w:pStyle w:val="style58"/>
+        <w:pStyle w:val="style60"/>
         <w:spacing w:after="240" w:before="480"/>
         <w:contextualSpacing w:val="false"/>
         <w:jc w:val="left"/>
@@ -166,7 +166,7 @@
     </w:p>
     <w:p>
       <w:pPr>
-        <w:pStyle w:val="style58"/>
+        <w:pStyle w:val="style60"/>
         <w:spacing w:after="240" w:before="480"/>
         <w:contextualSpacing w:val="false"/>
         <w:jc w:val="left"/>
@@ -178,7 +178,7 @@
     </w:p>
     <w:p>
       <w:pPr>
-        <w:pStyle w:val="style58"/>
+        <w:pStyle w:val="style60"/>
         <w:spacing w:after="240" w:before="480"/>
         <w:contextualSpacing w:val="false"/>
         <w:jc w:val="left"/>
@@ -190,7 +190,7 @@
     </w:p>
     <w:p>
       <w:pPr>
-        <w:pStyle w:val="style58"/>
+        <w:pStyle w:val="style60"/>
         <w:spacing w:after="240" w:before="480"/>
         <w:contextualSpacing w:val="false"/>
         <w:jc w:val="left"/>
@@ -217,7 +217,7 @@
     </w:p>
     <w:p>
       <w:pPr>
-        <w:pStyle w:val="style58"/>
+        <w:pStyle w:val="style60"/>
         <w:spacing w:after="240" w:before="480"/>
         <w:contextualSpacing w:val="false"/>
         <w:jc w:val="left"/>
@@ -244,7 +244,7 @@
     </w:p>
     <w:p>
       <w:pPr>
-        <w:pStyle w:val="style58"/>
+        <w:pStyle w:val="style60"/>
         <w:spacing w:after="240" w:before="480"/>
         <w:contextualSpacing w:val="false"/>
         <w:jc w:val="left"/>
@@ -271,7 +271,7 @@
     </w:p>
     <w:p>
       <w:pPr>
-        <w:pStyle w:val="style58"/>
+        <w:pStyle w:val="style60"/>
         <w:spacing w:after="240" w:before="480"/>
         <w:contextualSpacing w:val="false"/>
         <w:jc w:val="left"/>
@@ -298,7 +298,7 @@
     </w:p>
     <w:p>
       <w:pPr>
-        <w:pStyle w:val="style58"/>
+        <w:pStyle w:val="style60"/>
         <w:spacing w:after="240" w:before="480"/>
         <w:contextualSpacing w:val="false"/>
         <w:jc w:val="left"/>
@@ -325,7 +325,7 @@
     </w:p>
     <w:p>
       <w:pPr>
-        <w:pStyle w:val="style58"/>
+        <w:pStyle w:val="style60"/>
         <w:spacing w:after="240" w:before="480"/>
         <w:contextualSpacing w:val="false"/>
         <w:jc w:val="left"/>
@@ -352,7 +352,7 @@
     </w:p>
     <w:p>
       <w:pPr>
-        <w:pStyle w:val="style58"/>
+        <w:pStyle w:val="style60"/>
         <w:spacing w:after="240" w:before="480"/>
         <w:contextualSpacing w:val="false"/>
         <w:jc w:val="left"/>
@@ -379,7 +379,7 @@
     </w:p>
     <w:p>
       <w:pPr>
-        <w:pStyle w:val="style58"/>
+        <w:pStyle w:val="style60"/>
         <w:spacing w:after="240" w:before="480"/>
         <w:contextualSpacing w:val="false"/>
         <w:jc w:val="left"/>
@@ -406,7 +406,7 @@
     </w:p>
     <w:p>
       <w:pPr>
-        <w:pStyle w:val="style58"/>
+        <w:pStyle w:val="style60"/>
         <w:spacing w:after="240" w:before="480"/>
         <w:contextualSpacing w:val="false"/>
         <w:jc w:val="left"/>
@@ -433,7 +433,7 @@
     </w:p>
     <w:p>
       <w:pPr>
-        <w:pStyle w:val="style58"/>
+        <w:pStyle w:val="style60"/>
         <w:spacing w:after="240" w:before="480"/>
         <w:contextualSpacing w:val="false"/>
         <w:jc w:val="left"/>
@@ -460,7 +460,7 @@
     </w:p>
     <w:p>
       <w:pPr>
-        <w:pStyle w:val="style58"/>
+        <w:pStyle w:val="style60"/>
         <w:spacing w:after="240" w:before="480"/>
         <w:contextualSpacing w:val="false"/>
         <w:jc w:val="left"/>
@@ -487,7 +487,7 @@
     </w:p>
     <w:p>
       <w:pPr>
-        <w:pStyle w:val="style58"/>
+        <w:pStyle w:val="style60"/>
         <w:spacing w:after="240" w:before="480"/>
         <w:contextualSpacing w:val="false"/>
         <w:jc w:val="left"/>
@@ -525,7 +525,7 @@
     </w:p>
     <w:p>
       <w:pPr>
-        <w:pStyle w:val="style58"/>
+        <w:pStyle w:val="style60"/>
         <w:spacing w:after="240" w:before="480"/>
         <w:contextualSpacing w:val="false"/>
         <w:jc w:val="left"/>
@@ -537,7 +537,7 @@
     </w:p>
     <w:p>
       <w:pPr>
-        <w:pStyle w:val="style58"/>
+        <w:pStyle w:val="style60"/>
         <w:spacing w:after="240" w:before="480"/>
         <w:contextualSpacing w:val="false"/>
         <w:jc w:val="left"/>
@@ -564,7 +564,7 @@
     </w:p>
     <w:p>
       <w:pPr>
-        <w:pStyle w:val="style58"/>
+        <w:pStyle w:val="style60"/>
         <w:spacing w:after="240" w:before="480"/>
         <w:contextualSpacing w:val="false"/>
         <w:jc w:val="left"/>
@@ -591,7 +591,7 @@
     </w:p>
     <w:p>
       <w:pPr>
-        <w:pStyle w:val="style58"/>
+        <w:pStyle w:val="style60"/>
         <w:spacing w:after="240" w:before="480"/>
         <w:contextualSpacing w:val="false"/>
         <w:jc w:val="left"/>
@@ -618,7 +618,7 @@
     </w:p>
     <w:p>
       <w:pPr>
-        <w:pStyle w:val="style58"/>
+        <w:pStyle w:val="style60"/>
         <w:spacing w:after="240" w:before="480"/>
         <w:contextualSpacing w:val="false"/>
         <w:jc w:val="left"/>
@@ -645,7 +645,7 @@
     </w:p>
     <w:p>
       <w:pPr>
-        <w:pStyle w:val="style58"/>
+        <w:pStyle w:val="style60"/>
         <w:spacing w:after="240" w:before="480"/>
         <w:contextualSpacing w:val="false"/>
         <w:jc w:val="left"/>
@@ -672,7 +672,7 @@
     </w:p>
     <w:p>
       <w:pPr>
-        <w:pStyle w:val="style58"/>
+        <w:pStyle w:val="style60"/>
         <w:spacing w:after="240" w:before="480"/>
         <w:contextualSpacing w:val="false"/>
         <w:jc w:val="left"/>
@@ -699,7 +699,7 @@
     </w:p>
     <w:p>
       <w:pPr>
-        <w:pStyle w:val="style58"/>
+        <w:pStyle w:val="style60"/>
         <w:numPr>
           <w:ilvl w:val="0"/>
           <w:numId w:val="2"/>
@@ -730,7 +730,7 @@
     </w:p>
     <w:p>
       <w:pPr>
-        <w:pStyle w:val="style58"/>
+        <w:pStyle w:val="style60"/>
         <w:numPr>
           <w:ilvl w:val="0"/>
           <w:numId w:val="2"/>
@@ -761,7 +761,7 @@
     </w:p>
     <w:p>
       <w:pPr>
-        <w:pStyle w:val="style58"/>
+        <w:pStyle w:val="style60"/>
         <w:numPr>
           <w:ilvl w:val="0"/>
           <w:numId w:val="2"/>
@@ -792,7 +792,7 @@
     </w:p>
     <w:p>
       <w:pPr>
-        <w:pStyle w:val="style58"/>
+        <w:pStyle w:val="style60"/>
         <w:numPr>
           <w:ilvl w:val="0"/>
           <w:numId w:val="2"/>
@@ -823,7 +823,7 @@
     </w:p>
     <w:p>
       <w:pPr>
-        <w:pStyle w:val="style58"/>
+        <w:pStyle w:val="style60"/>
         <w:numPr>
           <w:ilvl w:val="0"/>
           <w:numId w:val="2"/>
@@ -854,7 +854,7 @@
     </w:p>
     <w:p>
       <w:pPr>
-        <w:pStyle w:val="style58"/>
+        <w:pStyle w:val="style60"/>
         <w:numPr>
           <w:ilvl w:val="0"/>
           <w:numId w:val="2"/>
@@ -885,7 +885,7 @@
     </w:p>
     <w:p>
       <w:pPr>
-        <w:pStyle w:val="style58"/>
+        <w:pStyle w:val="style60"/>
         <w:spacing w:after="240" w:before="480"/>
         <w:contextualSpacing w:val="false"/>
         <w:jc w:val="left"/>
@@ -897,7 +897,7 @@
     </w:p>
     <w:p>
       <w:pPr>
-        <w:pStyle w:val="style58"/>
+        <w:pStyle w:val="style60"/>
         <w:numPr>
           <w:ilvl w:val="0"/>
           <w:numId w:val="2"/>
@@ -928,7 +928,7 @@
     </w:p>
     <w:p>
       <w:pPr>
-        <w:pStyle w:val="style58"/>
+        <w:pStyle w:val="style60"/>
         <w:numPr>
           <w:ilvl w:val="0"/>
           <w:numId w:val="2"/>
@@ -959,7 +959,7 @@
     </w:p>
     <w:p>
       <w:pPr>
-        <w:pStyle w:val="style58"/>
+        <w:pStyle w:val="style60"/>
         <w:numPr>
           <w:ilvl w:val="0"/>
           <w:numId w:val="2"/>
@@ -990,7 +990,7 @@
     </w:p>
     <w:p>
       <w:pPr>
-        <w:pStyle w:val="style58"/>
+        <w:pStyle w:val="style60"/>
         <w:numPr>
           <w:ilvl w:val="0"/>
           <w:numId w:val="2"/>
@@ -1021,7 +1021,7 @@
     </w:p>
     <w:p>
       <w:pPr>
-        <w:pStyle w:val="style58"/>
+        <w:pStyle w:val="style60"/>
         <w:spacing w:after="240" w:before="480"/>
         <w:contextualSpacing w:val="false"/>
         <w:jc w:val="left"/>
@@ -1033,7 +1033,7 @@
     </w:p>
     <w:p>
       <w:pPr>
-        <w:pStyle w:val="style58"/>
+        <w:pStyle w:val="style60"/>
         <w:spacing w:after="240" w:before="480"/>
         <w:contextualSpacing w:val="false"/>
         <w:jc w:val="left"/>
@@ -1045,7 +1045,7 @@
     </w:p>
     <w:p>
       <w:pPr>
-        <w:pStyle w:val="style58"/>
+        <w:pStyle w:val="style60"/>
         <w:spacing w:after="240" w:before="480"/>
         <w:contextualSpacing w:val="false"/>
         <w:jc w:val="left"/>
@@ -1072,7 +1072,7 @@
     </w:p>
     <w:p>
       <w:pPr>
-        <w:pStyle w:val="style58"/>
+        <w:pStyle w:val="style60"/>
         <w:spacing w:after="240" w:before="480"/>
         <w:contextualSpacing w:val="false"/>
         <w:jc w:val="left"/>
@@ -1099,7 +1099,7 @@
     </w:p>
     <w:p>
       <w:pPr>
-        <w:pStyle w:val="style58"/>
+        <w:pStyle w:val="style60"/>
         <w:spacing w:after="240" w:before="480"/>
         <w:contextualSpacing w:val="false"/>
         <w:jc w:val="left"/>
@@ -1126,7 +1126,7 @@
     </w:p>
     <w:p>
       <w:pPr>
-        <w:pStyle w:val="style58"/>
+        <w:pStyle w:val="style60"/>
         <w:spacing w:after="240" w:before="480"/>
         <w:contextualSpacing w:val="false"/>
         <w:jc w:val="left"/>
@@ -1153,7 +1153,7 @@
     </w:p>
     <w:p>
       <w:pPr>
-        <w:pStyle w:val="style58"/>
+        <w:pStyle w:val="style60"/>
         <w:spacing w:after="240" w:before="480"/>
         <w:contextualSpacing w:val="false"/>
         <w:jc w:val="left"/>
@@ -1180,7 +1180,7 @@
     </w:p>
     <w:p>
       <w:pPr>
-        <w:pStyle w:val="style58"/>
+        <w:pStyle w:val="style60"/>
         <w:spacing w:after="240" w:before="480"/>
         <w:contextualSpacing w:val="false"/>
         <w:jc w:val="left"/>
@@ -1207,7 +1207,7 @@
     </w:p>
     <w:p>
       <w:pPr>
-        <w:pStyle w:val="style58"/>
+        <w:pStyle w:val="style60"/>
         <w:spacing w:after="240" w:before="480"/>
         <w:contextualSpacing w:val="false"/>
         <w:jc w:val="left"/>
@@ -1234,7 +1234,7 @@
     </w:p>
     <w:p>
       <w:pPr>
-        <w:pStyle w:val="style58"/>
+        <w:pStyle w:val="style60"/>
         <w:spacing w:after="240" w:before="480"/>
         <w:contextualSpacing w:val="false"/>
         <w:jc w:val="left"/>
@@ -1261,7 +1261,7 @@
     </w:p>
     <w:p>
       <w:pPr>
-        <w:pStyle w:val="style58"/>
+        <w:pStyle w:val="style60"/>
         <w:spacing w:after="240" w:before="480"/>
         <w:contextualSpacing w:val="false"/>
         <w:jc w:val="left"/>
@@ -1288,7 +1288,7 @@
     </w:p>
     <w:p>
       <w:pPr>
-        <w:pStyle w:val="style58"/>
+        <w:pStyle w:val="style60"/>
         <w:spacing w:after="240" w:before="480"/>
         <w:contextualSpacing w:val="false"/>
         <w:jc w:val="left"/>
@@ -1326,7 +1326,7 @@
     </w:p>
     <w:p>
       <w:pPr>
-        <w:pStyle w:val="style58"/>
+        <w:pStyle w:val="style60"/>
         <w:spacing w:after="240" w:before="480"/>
         <w:contextualSpacing w:val="false"/>
         <w:jc w:val="left"/>
@@ -1353,7 +1353,7 @@
     </w:p>
     <w:p>
       <w:pPr>
-        <w:pStyle w:val="style58"/>
+        <w:pStyle w:val="style60"/>
         <w:spacing w:after="240" w:before="480"/>
         <w:contextualSpacing w:val="false"/>
         <w:jc w:val="left"/>
@@ -1380,7 +1380,7 @@
     </w:p>
     <w:p>
       <w:pPr>
-        <w:pStyle w:val="style58"/>
+        <w:pStyle w:val="style60"/>
         <w:spacing w:after="240" w:before="480"/>
         <w:contextualSpacing w:val="false"/>
         <w:jc w:val="left"/>
@@ -1407,7 +1407,7 @@
     </w:p>
     <w:p>
       <w:pPr>
-        <w:pStyle w:val="style58"/>
+        <w:pStyle w:val="style60"/>
         <w:spacing w:after="240" w:before="480"/>
         <w:contextualSpacing w:val="false"/>
         <w:jc w:val="left"/>
@@ -1434,56 +1434,34 @@
     </w:p>
     <w:p>
       <w:pPr>
-        <w:pStyle w:val="style58"/>
-        <w:spacing w:after="240" w:before="480"/>
-        <w:contextualSpacing w:val="false"/>
-        <w:jc w:val="left"/>
-        <w:rPr>
-          <w:rFonts w:ascii="Avenir Next" w:hAnsi="Avenir Next"/>
-          <w:b w:val="false"/>
-          <w:bCs w:val="false"/>
-          <w:color w:val="000000"/>
-          <w:sz w:val="24"/>
-          <w:szCs w:val="24"/>
-        </w:rPr>
-      </w:pPr>
-      <w:r>
-        <w:rPr>
-          <w:rFonts w:ascii="Avenir Next" w:hAnsi="Avenir Next"/>
-          <w:b w:val="false"/>
-          <w:bCs w:val="false"/>
-          <w:color w:val="000000"/>
-          <w:sz w:val="24"/>
-          <w:szCs w:val="24"/>
-        </w:rPr>
-        <w:t xml:space="preserve">Through 2020, new households headed by someone currently under the age of 35 will need an additional #{@report.hu1534_20} housing units.  Households headed by someone currently between the ages of 35 and 55 will demand #{ Calc.new(@report.hu3554_20).more } units. Householders currently over the age of 55 will need #{ Calc.new(@report.househld_55_pl_will_need).more } units than they do today. After accounting for the units freed up by departing seniors and the units needed to maintain a healthy vacancy rate, this translates into net demand for #{@report.net_demand_sf_2020} single family and #{@report.net_demand_mf_2020} multi-family units. Figure </w:t>
-      </w:r>
-      <w:r>
-        <w:rPr>
-          <w:rFonts w:ascii="Avenir Next" w:hAnsi="Avenir Next"/>
-          <w:b w:val="false"/>
-          <w:bCs w:val="false"/>
-          <w:color w:val="000000"/>
-          <w:sz w:val="24"/>
-          <w:szCs w:val="24"/>
-        </w:rPr>
-        <w:t>3</w:t>
-      </w:r>
-      <w:r>
-        <w:rPr>
-          <w:rFonts w:ascii="Avenir Next" w:hAnsi="Avenir Next"/>
-          <w:b w:val="false"/>
-          <w:bCs w:val="false"/>
-          <w:color w:val="000000"/>
-          <w:sz w:val="24"/>
-          <w:szCs w:val="24"/>
-        </w:rPr>
-        <w:t xml:space="preserve"> breaks projected demand down by householder cohort, unit type, and tenure.</w:t>
-      </w:r>
-    </w:p>
-    <w:p>
-      <w:pPr>
-        <w:pStyle w:val="style58"/>
+        <w:pStyle w:val="style60"/>
+        <w:spacing w:after="240" w:before="480"/>
+        <w:contextualSpacing w:val="false"/>
+        <w:jc w:val="left"/>
+        <w:rPr>
+          <w:rFonts w:ascii="Avenir Next" w:hAnsi="Avenir Next"/>
+          <w:b w:val="false"/>
+          <w:bCs w:val="false"/>
+          <w:color w:val="000000"/>
+          <w:sz w:val="24"/>
+          <w:szCs w:val="24"/>
+        </w:rPr>
+      </w:pPr>
+      <w:r>
+        <w:rPr>
+          <w:rFonts w:ascii="Avenir Next" w:hAnsi="Avenir Next"/>
+          <w:b w:val="false"/>
+          <w:bCs w:val="false"/>
+          <w:color w:val="000000"/>
+          <w:sz w:val="24"/>
+          <w:szCs w:val="24"/>
+        </w:rPr>
+        <w:t>Through 2020, new households headed by someone currently under the age of 35 will need an additional #{@report.hu1534_20} housing units.  Households headed by someone currently between the ages of 35 and 55 will demand #{ Calc.new(@report.hu3554_20).more } units. Householders currently over the age of 55 will need #{ Calc.new(@report.househld_55_pl_will_need).more } units than they do today. After accounting for the units freed up by departing seniors and the units needed to maintain a healthy vacancy rate, this translates into net demand for #{@report.net_demand_sf_2020} single family and #{@report.net_demand_mf_2020} multi-family units. Figure 3 breaks projected demand down by householder cohort, unit type, and tenure.</w:t>
+      </w:r>
+    </w:p>
+    <w:p>
+      <w:pPr>
+        <w:pStyle w:val="style60"/>
         <w:spacing w:after="240" w:before="480"/>
         <w:contextualSpacing w:val="false"/>
         <w:jc w:val="left"/>
@@ -1510,7 +1488,7 @@
     </w:p>
     <w:p>
       <w:pPr>
-        <w:pStyle w:val="style58"/>
+        <w:pStyle w:val="style60"/>
         <w:spacing w:after="240" w:before="480"/>
         <w:contextualSpacing w:val="false"/>
         <w:jc w:val="left"/>
@@ -1548,7 +1526,7 @@
     </w:p>
     <w:p>
       <w:pPr>
-        <w:pStyle w:val="style58"/>
+        <w:pStyle w:val="style60"/>
         <w:spacing w:after="240" w:before="480"/>
         <w:contextualSpacing w:val="false"/>
         <w:jc w:val="left"/>
@@ -1575,7 +1553,7 @@
     </w:p>
     <w:p>
       <w:pPr>
-        <w:pStyle w:val="style58"/>
+        <w:pStyle w:val="style60"/>
         <w:spacing w:after="240" w:before="480"/>
         <w:contextualSpacing w:val="false"/>
         <w:jc w:val="left"/>
@@ -1602,7 +1580,7 @@
     </w:p>
     <w:p>
       <w:pPr>
-        <w:pStyle w:val="style58"/>
+        <w:pStyle w:val="style60"/>
         <w:spacing w:after="240" w:before="480"/>
         <w:contextualSpacing w:val="false"/>
         <w:jc w:val="left"/>
@@ -1629,7 +1607,7 @@
     </w:p>
     <w:p>
       <w:pPr>
-        <w:pStyle w:val="style58"/>
+        <w:pStyle w:val="style60"/>
         <w:spacing w:after="240" w:before="480"/>
         <w:contextualSpacing w:val="false"/>
         <w:jc w:val="left"/>
@@ -1656,7 +1634,7 @@
     </w:p>
     <w:p>
       <w:pPr>
-        <w:pStyle w:val="style58"/>
+        <w:pStyle w:val="style60"/>
         <w:spacing w:after="240" w:before="480"/>
         <w:contextualSpacing w:val="false"/>
         <w:jc w:val="left"/>
@@ -1683,7 +1661,7 @@
     </w:p>
     <w:p>
       <w:pPr>
-        <w:pStyle w:val="style58"/>
+        <w:pStyle w:val="style60"/>
         <w:spacing w:after="240" w:before="480"/>
         <w:contextualSpacing w:val="false"/>
         <w:jc w:val="left"/>
@@ -1710,7 +1688,7 @@
     </w:p>
     <w:p>
       <w:pPr>
-        <w:pStyle w:val="style58"/>
+        <w:pStyle w:val="style60"/>
         <w:spacing w:after="240" w:before="480"/>
         <w:contextualSpacing w:val="false"/>
         <w:jc w:val="left"/>
@@ -1737,7 +1715,7 @@
     </w:p>
     <w:p>
       <w:pPr>
-        <w:pStyle w:val="style58"/>
+        <w:pStyle w:val="style60"/>
         <w:spacing w:after="240" w:before="480"/>
         <w:contextualSpacing w:val="false"/>
         <w:jc w:val="left"/>
@@ -1759,23 +1737,12 @@
           <w:sz w:val="34"/>
           <w:szCs w:val="34"/>
         </w:rPr>
-        <w:t>Housing Permit</w:t>
-      </w:r>
-      <w:r>
-        <w:rPr>
-          <w:rFonts w:ascii="Avenir Next" w:hAnsi="Avenir Next"/>
-          <w:b w:val="false"/>
-          <w:bCs w:val="false"/>
-          <w:color w:val="000000"/>
-          <w:sz w:val="34"/>
-          <w:szCs w:val="34"/>
-        </w:rPr>
-        <w:t>s 2000-2012</w:t>
-      </w:r>
-    </w:p>
-    <w:p>
-      <w:pPr>
-        <w:pStyle w:val="style58"/>
+        <w:t>Housing Permits 2000-2012</w:t>
+      </w:r>
+    </w:p>
+    <w:p>
+      <w:pPr>
+        <w:pStyle w:val="style60"/>
         <w:spacing w:after="240" w:before="480"/>
         <w:contextualSpacing w:val="false"/>
         <w:jc w:val="left"/>
@@ -1802,7 +1769,7 @@
     </w:p>
     <w:p>
       <w:pPr>
-        <w:pStyle w:val="style58"/>
+        <w:pStyle w:val="style60"/>
         <w:spacing w:after="240" w:before="480"/>
         <w:contextualSpacing w:val="false"/>
         <w:jc w:val="left"/>
@@ -1814,7 +1781,7 @@
     </w:p>
     <w:p>
       <w:pPr>
-        <w:pStyle w:val="style58"/>
+        <w:pStyle w:val="style60"/>
         <w:spacing w:after="240" w:before="480"/>
         <w:contextualSpacing w:val="false"/>
         <w:jc w:val="left"/>
@@ -1841,7 +1808,7 @@
     </w:p>
     <w:p>
       <w:pPr>
-        <w:pStyle w:val="style58"/>
+        <w:pStyle w:val="style60"/>
         <w:spacing w:after="240" w:before="480"/>
         <w:contextualSpacing w:val="false"/>
         <w:jc w:val="left"/>
@@ -1868,7 +1835,7 @@
     </w:p>
     <w:p>
       <w:pPr>
-        <w:pStyle w:val="style58"/>
+        <w:pStyle w:val="style60"/>
         <w:spacing w:after="240" w:before="480"/>
         <w:contextualSpacing w:val="false"/>
         <w:jc w:val="left"/>
@@ -1895,7 +1862,7 @@
     </w:p>
     <w:p>
       <w:pPr>
-        <w:pStyle w:val="style58"/>
+        <w:pStyle w:val="style60"/>
         <w:numPr>
           <w:ilvl w:val="0"/>
           <w:numId w:val="1"/>
@@ -1937,7 +1904,7 @@
     </w:p>
     <w:p>
       <w:pPr>
-        <w:pStyle w:val="style58"/>
+        <w:pStyle w:val="style60"/>
         <w:numPr>
           <w:ilvl w:val="0"/>
           <w:numId w:val="1"/>
@@ -1979,7 +1946,7 @@
     </w:p>
     <w:p>
       <w:pPr>
-        <w:pStyle w:val="style58"/>
+        <w:pStyle w:val="style60"/>
         <w:numPr>
           <w:ilvl w:val="0"/>
           <w:numId w:val="1"/>
@@ -2021,7 +1988,7 @@
     </w:p>
     <w:p>
       <w:pPr>
-        <w:pStyle w:val="style58"/>
+        <w:pStyle w:val="style60"/>
         <w:numPr>
           <w:ilvl w:val="0"/>
           <w:numId w:val="1"/>
@@ -2052,7 +2019,7 @@
     </w:p>
     <w:p>
       <w:pPr>
-        <w:pStyle w:val="style58"/>
+        <w:pStyle w:val="style60"/>
         <w:spacing w:after="240" w:before="480"/>
         <w:contextualSpacing w:val="false"/>
         <w:jc w:val="left"/>
@@ -2064,7 +2031,7 @@
     </w:p>
     <w:p>
       <w:pPr>
-        <w:pStyle w:val="style58"/>
+        <w:pStyle w:val="style60"/>
         <w:spacing w:after="240" w:before="480"/>
         <w:contextualSpacing w:val="false"/>
         <w:jc w:val="left"/>
@@ -2091,7 +2058,7 @@
     </w:p>
     <w:p>
       <w:pPr>
-        <w:pStyle w:val="style58"/>
+        <w:pStyle w:val="style60"/>
         <w:spacing w:after="240" w:before="480"/>
         <w:contextualSpacing w:val="false"/>
         <w:jc w:val="left"/>
@@ -2118,7 +2085,7 @@
     </w:p>
     <w:p>
       <w:pPr>
-        <w:pStyle w:val="style58"/>
+        <w:pStyle w:val="style60"/>
         <w:spacing w:after="240" w:before="480"/>
         <w:contextualSpacing w:val="false"/>
         <w:jc w:val="left"/>
@@ -2156,7 +2123,7 @@
     </w:p>
     <w:p>
       <w:pPr>
-        <w:pStyle w:val="style58"/>
+        <w:pStyle w:val="style60"/>
         <w:spacing w:after="240" w:before="480"/>
         <w:contextualSpacing w:val="false"/>
         <w:jc w:val="left"/>
@@ -2183,7 +2150,7 @@
     </w:p>
     <w:p>
       <w:pPr>
-        <w:pStyle w:val="style58"/>
+        <w:pStyle w:val="style60"/>
         <w:spacing w:after="240" w:before="480"/>
         <w:contextualSpacing w:val="false"/>
         <w:jc w:val="left"/>
@@ -2210,7 +2177,7 @@
     </w:p>
     <w:p>
       <w:pPr>
-        <w:pStyle w:val="style58"/>
+        <w:pStyle w:val="style60"/>
         <w:spacing w:after="240" w:before="480"/>
         <w:contextualSpacing w:val="false"/>
         <w:jc w:val="left"/>
@@ -2237,7 +2204,7 @@
     </w:p>
     <w:p>
       <w:pPr>
-        <w:pStyle w:val="style58"/>
+        <w:pStyle w:val="style60"/>
         <w:spacing w:after="240" w:before="480"/>
         <w:contextualSpacing w:val="false"/>
         <w:jc w:val="left"/>
@@ -2264,7 +2231,7 @@
     </w:p>
     <w:p>
       <w:pPr>
-        <w:pStyle w:val="style58"/>
+        <w:pStyle w:val="style60"/>
         <w:spacing w:after="240" w:before="480"/>
         <w:contextualSpacing w:val="false"/>
         <w:jc w:val="left"/>
@@ -2291,7 +2258,7 @@
     </w:p>
     <w:p>
       <w:pPr>
-        <w:pStyle w:val="style58"/>
+        <w:pStyle w:val="style60"/>
         <w:spacing w:after="240" w:before="480"/>
         <w:contextualSpacing w:val="false"/>
         <w:jc w:val="left"/>
@@ -2318,56 +2285,34 @@
     </w:p>
     <w:p>
       <w:pPr>
-        <w:pStyle w:val="style58"/>
-        <w:spacing w:after="240" w:before="480"/>
-        <w:contextualSpacing w:val="false"/>
-        <w:jc w:val="left"/>
-        <w:rPr>
-          <w:rFonts w:ascii="Avenir Next" w:hAnsi="Avenir Next"/>
-          <w:b w:val="false"/>
-          <w:bCs w:val="false"/>
-          <w:color w:val="000000"/>
-          <w:sz w:val="24"/>
-          <w:szCs w:val="24"/>
-        </w:rPr>
-      </w:pPr>
-      <w:r>
-        <w:rPr>
-          <w:rFonts w:ascii="Avenir Next" w:hAnsi="Avenir Next"/>
-          <w:b w:val="false"/>
-          <w:bCs w:val="false"/>
-          <w:color w:val="000000"/>
-          <w:sz w:val="24"/>
-          <w:szCs w:val="24"/>
-        </w:rPr>
-        <w:t xml:space="preserve">As expected, cost burden is also more common among low income households. Statewide, #{@report.state.eli_cbp}% of all extremely low income households, #{@report.state.vli_cbp}% of very low income households, and #{@report.state.li_cbp}% of low income households are cost burdened, versus #{@report.hi_cbp}% of households with incomes above 100% AMI. Figure </w:t>
-      </w:r>
-      <w:r>
-        <w:rPr>
-          <w:rFonts w:ascii="Avenir Next" w:hAnsi="Avenir Next"/>
-          <w:b w:val="false"/>
-          <w:bCs w:val="false"/>
-          <w:color w:val="000000"/>
-          <w:sz w:val="24"/>
-          <w:szCs w:val="24"/>
-        </w:rPr>
-        <w:t>4</w:t>
-      </w:r>
-      <w:r>
-        <w:rPr>
-          <w:rFonts w:ascii="Avenir Next" w:hAnsi="Avenir Next"/>
-          <w:b w:val="false"/>
-          <w:bCs w:val="false"/>
-          <w:color w:val="000000"/>
-          <w:sz w:val="24"/>
-          <w:szCs w:val="24"/>
-        </w:rPr>
-        <w:t xml:space="preserve"> shows the percent of #{@report.muni} households that are cost burdened and severely cost burdened by income level.</w:t>
-      </w:r>
-    </w:p>
-    <w:p>
-      <w:pPr>
-        <w:pStyle w:val="style58"/>
+        <w:pStyle w:val="style60"/>
+        <w:spacing w:after="240" w:before="480"/>
+        <w:contextualSpacing w:val="false"/>
+        <w:jc w:val="left"/>
+        <w:rPr>
+          <w:rFonts w:ascii="Avenir Next" w:hAnsi="Avenir Next"/>
+          <w:b w:val="false"/>
+          <w:bCs w:val="false"/>
+          <w:color w:val="000000"/>
+          <w:sz w:val="24"/>
+          <w:szCs w:val="24"/>
+        </w:rPr>
+      </w:pPr>
+      <w:r>
+        <w:rPr>
+          <w:rFonts w:ascii="Avenir Next" w:hAnsi="Avenir Next"/>
+          <w:b w:val="false"/>
+          <w:bCs w:val="false"/>
+          <w:color w:val="000000"/>
+          <w:sz w:val="24"/>
+          <w:szCs w:val="24"/>
+        </w:rPr>
+        <w:t>As expected, cost burden is also more common among low income households. Statewide, #{@report.state.eli_cbp}% of all extremely low income households, #{@report.state.vli_cbp}% of very low income households, and #{@report.state.li_cbp}% of low income households are cost burdened, versus #{@report.hi_cbp}% of households with incomes above 100% AMI. Figure 4 shows the percent of #{@report.muni} households that are cost burdened and severely cost burdened by income level.</w:t>
+      </w:r>
+    </w:p>
+    <w:p>
+      <w:pPr>
+        <w:pStyle w:val="style60"/>
         <w:spacing w:after="240" w:before="480"/>
         <w:contextualSpacing w:val="false"/>
         <w:jc w:val="left"/>
@@ -2394,7 +2339,7 @@
     </w:p>
     <w:p>
       <w:pPr>
-        <w:pStyle w:val="style58"/>
+        <w:pStyle w:val="style60"/>
         <w:spacing w:after="240" w:before="480"/>
         <w:contextualSpacing w:val="false"/>
         <w:jc w:val="left"/>
@@ -2432,7 +2377,7 @@
     </w:p>
     <w:p>
       <w:pPr>
-        <w:pStyle w:val="style58"/>
+        <w:pStyle w:val="style60"/>
         <w:spacing w:after="240" w:before="480"/>
         <w:contextualSpacing w:val="false"/>
         <w:jc w:val="left"/>
@@ -2459,7 +2404,7 @@
     </w:p>
     <w:p>
       <w:pPr>
-        <w:pStyle w:val="style58"/>
+        <w:pStyle w:val="style60"/>
         <w:spacing w:after="240" w:before="480"/>
         <w:contextualSpacing w:val="false"/>
         <w:jc w:val="left"/>
@@ -2486,7 +2431,7 @@
     </w:p>
     <w:p>
       <w:pPr>
-        <w:pStyle w:val="style58"/>
+        <w:pStyle w:val="style60"/>
         <w:spacing w:after="240" w:before="480"/>
         <w:contextualSpacing w:val="false"/>
         <w:jc w:val="left"/>
@@ -2513,7 +2458,7 @@
     </w:p>
     <w:p>
       <w:pPr>
-        <w:pStyle w:val="style58"/>
+        <w:pStyle w:val="style60"/>
         <w:spacing w:after="240" w:before="480"/>
         <w:contextualSpacing w:val="false"/>
         <w:jc w:val="left"/>
@@ -2540,56 +2485,34 @@
     </w:p>
     <w:p>
       <w:pPr>
-        <w:pStyle w:val="style58"/>
-        <w:spacing w:after="240" w:before="480"/>
-        <w:contextualSpacing w:val="false"/>
-        <w:jc w:val="left"/>
-        <w:rPr>
-          <w:rFonts w:ascii="Avenir Next" w:hAnsi="Avenir Next"/>
-          <w:b w:val="false"/>
-          <w:bCs w:val="false"/>
-          <w:color w:val="000000"/>
-          <w:sz w:val="24"/>
-          <w:szCs w:val="24"/>
-        </w:rPr>
-      </w:pPr>
-      <w:r>
-        <w:rPr>
-          <w:rFonts w:ascii="Avenir Next" w:hAnsi="Avenir Next"/>
-          <w:b w:val="false"/>
-          <w:bCs w:val="false"/>
-          <w:color w:val="000000"/>
-          <w:sz w:val="24"/>
-          <w:szCs w:val="24"/>
-        </w:rPr>
-        <w:t xml:space="preserve">Statewide, #{@report.state.average_shi_p}% of housing units are on the SHI, and 12 percent of municipalities meet their 10% requirement under Chapter 40B. Figure </w:t>
-      </w:r>
-      <w:r>
-        <w:rPr>
-          <w:rFonts w:ascii="Avenir Next" w:hAnsi="Avenir Next"/>
-          <w:b w:val="false"/>
-          <w:bCs w:val="false"/>
-          <w:color w:val="000000"/>
-          <w:sz w:val="24"/>
-          <w:szCs w:val="24"/>
-        </w:rPr>
-        <w:t>5</w:t>
-      </w:r>
-      <w:r>
-        <w:rPr>
-          <w:rFonts w:ascii="Avenir Next" w:hAnsi="Avenir Next"/>
-          <w:b w:val="false"/>
-          <w:bCs w:val="false"/>
-          <w:color w:val="000000"/>
-          <w:sz w:val="24"/>
-          <w:szCs w:val="24"/>
-        </w:rPr>
-        <w:t xml:space="preserve"> shows the percent of SHI unit within #{@report.muni} and its nearest neighbors.</w:t>
-      </w:r>
-    </w:p>
-    <w:p>
-      <w:pPr>
-        <w:pStyle w:val="style58"/>
+        <w:pStyle w:val="style60"/>
+        <w:spacing w:after="240" w:before="480"/>
+        <w:contextualSpacing w:val="false"/>
+        <w:jc w:val="left"/>
+        <w:rPr>
+          <w:rFonts w:ascii="Avenir Next" w:hAnsi="Avenir Next"/>
+          <w:b w:val="false"/>
+          <w:bCs w:val="false"/>
+          <w:color w:val="000000"/>
+          <w:sz w:val="24"/>
+          <w:szCs w:val="24"/>
+        </w:rPr>
+      </w:pPr>
+      <w:r>
+        <w:rPr>
+          <w:rFonts w:ascii="Avenir Next" w:hAnsi="Avenir Next"/>
+          <w:b w:val="false"/>
+          <w:bCs w:val="false"/>
+          <w:color w:val="000000"/>
+          <w:sz w:val="24"/>
+          <w:szCs w:val="24"/>
+        </w:rPr>
+        <w:t>Statewide, #{@report.state.average_shi_p}% of housing units are on the SHI, and 12 percent of municipalities meet their 10% requirement under Chapter 40B. Figure 5 shows the percent of SHI unit within #{@report.muni} and its nearest neighbors.</w:t>
+      </w:r>
+    </w:p>
+    <w:p>
+      <w:pPr>
+        <w:pStyle w:val="style60"/>
         <w:spacing w:after="240" w:before="480"/>
         <w:contextualSpacing w:val="false"/>
         <w:jc w:val="left"/>
@@ -2616,7 +2539,7 @@
     </w:p>
     <w:p>
       <w:pPr>
-        <w:pStyle w:val="style58"/>
+        <w:pStyle w:val="style60"/>
         <w:spacing w:after="240" w:before="480"/>
         <w:contextualSpacing w:val="false"/>
         <w:jc w:val="left"/>
@@ -2654,7 +2577,7 @@
     </w:p>
     <w:p>
       <w:pPr>
-        <w:pStyle w:val="style58"/>
+        <w:pStyle w:val="style60"/>
         <w:spacing w:after="240" w:before="480"/>
         <w:contextualSpacing w:val="false"/>
         <w:jc w:val="left"/>
@@ -2681,56 +2604,34 @@
     </w:p>
     <w:p>
       <w:pPr>
-        <w:pStyle w:val="style58"/>
-        <w:spacing w:after="240" w:before="480"/>
-        <w:contextualSpacing w:val="false"/>
-        <w:jc w:val="left"/>
-        <w:rPr>
-          <w:rFonts w:ascii="Avenir Next" w:hAnsi="Avenir Next"/>
-          <w:b w:val="false"/>
-          <w:bCs w:val="false"/>
-          <w:color w:val="000000"/>
-          <w:sz w:val="24"/>
-          <w:szCs w:val="24"/>
-        </w:rPr>
-      </w:pPr>
-      <w:r>
-        <w:rPr>
-          <w:rFonts w:ascii="Avenir Next" w:hAnsi="Avenir Next"/>
-          <w:b w:val="false"/>
-          <w:bCs w:val="false"/>
-          <w:color w:val="000000"/>
-          <w:sz w:val="24"/>
-          <w:szCs w:val="24"/>
-        </w:rPr>
-        <w:t xml:space="preserve">Owner-occupied cost burden estimates reflect the housing costs of current owner households, not the prices that aspiring homeowners face in the current housing market. If prices have risen recently, new entrants my find themselves with fewer options of higher risk of cost burden than their counterparts who have been in the area for some time. To estimate how affordable recent sale prices are to low income families, we use 2000 to 2012 sales data from the Massachusetts parcel file Figure </w:t>
-      </w:r>
-      <w:r>
-        <w:rPr>
-          <w:rFonts w:ascii="Avenir Next" w:hAnsi="Avenir Next"/>
-          <w:b w:val="false"/>
-          <w:bCs w:val="false"/>
-          <w:color w:val="000000"/>
-          <w:sz w:val="24"/>
-          <w:szCs w:val="24"/>
-        </w:rPr>
-        <w:t>6</w:t>
-      </w:r>
-      <w:r>
-        <w:rPr>
-          <w:rFonts w:ascii="Avenir Next" w:hAnsi="Avenir Next"/>
-          <w:b w:val="false"/>
-          <w:bCs w:val="false"/>
-          <w:color w:val="000000"/>
-          <w:sz w:val="24"/>
-          <w:szCs w:val="24"/>
-        </w:rPr>
-        <w:t xml:space="preserve"> shows the percent of single family home sales since 2000 that are affordable by household income.</w:t>
-      </w:r>
-    </w:p>
-    <w:p>
-      <w:pPr>
-        <w:pStyle w:val="style58"/>
+        <w:pStyle w:val="style60"/>
+        <w:spacing w:after="240" w:before="480"/>
+        <w:contextualSpacing w:val="false"/>
+        <w:jc w:val="left"/>
+        <w:rPr>
+          <w:rFonts w:ascii="Avenir Next" w:hAnsi="Avenir Next"/>
+          <w:b w:val="false"/>
+          <w:bCs w:val="false"/>
+          <w:color w:val="000000"/>
+          <w:sz w:val="24"/>
+          <w:szCs w:val="24"/>
+        </w:rPr>
+      </w:pPr>
+      <w:r>
+        <w:rPr>
+          <w:rFonts w:ascii="Avenir Next" w:hAnsi="Avenir Next"/>
+          <w:b w:val="false"/>
+          <w:bCs w:val="false"/>
+          <w:color w:val="000000"/>
+          <w:sz w:val="24"/>
+          <w:szCs w:val="24"/>
+        </w:rPr>
+        <w:t>Owner-occupied cost burden estimates reflect the housing costs of current owner households, not the prices that aspiring homeowners face in the current housing market. If prices have risen recently, new entrants my find themselves with fewer options of higher risk of cost burden than their counterparts who have been in the area for some time. To estimate how affordable recent sale prices are to low income families, we use 2000 to 2012 sales data from the Massachusetts parcel file Figure 6 shows the percent of single family home sales since 2000 that are affordable by household income.</w:t>
+      </w:r>
+    </w:p>
+    <w:p>
+      <w:pPr>
+        <w:pStyle w:val="style60"/>
         <w:spacing w:after="240" w:before="480"/>
         <w:contextualSpacing w:val="false"/>
         <w:jc w:val="left"/>
@@ -2774,23 +2675,12 @@
           <w:sz w:val="24"/>
           <w:szCs w:val="24"/>
         </w:rPr>
-        <w:t xml:space="preserve">: </w:t>
-      </w:r>
-      <w:r>
-        <w:rPr>
-          <w:rFonts w:ascii="Avenir Next" w:hAnsi="Avenir Next"/>
-          <w:b w:val="false"/>
-          <w:bCs w:val="false"/>
-          <w:color w:val="000000"/>
-          <w:sz w:val="24"/>
-          <w:szCs w:val="24"/>
-        </w:rPr>
-        <w:t>If a graph does not appear below, then there is no data on sale price or sale date for #{@report.muni} in the Massachusetts parcel data, or the data is in a non-standard format.)</w:t>
-      </w:r>
-    </w:p>
-    <w:p>
-      <w:pPr>
-        <w:pStyle w:val="style58"/>
+        <w:t>: If a graph does not appear below, then there is no data on sale price or sale date for #{@report.muni} in the Massachusetts parcel data, or the data is in a non-standard format.)</w:t>
+      </w:r>
+    </w:p>
+    <w:p>
+      <w:pPr>
+        <w:pStyle w:val="style60"/>
         <w:spacing w:after="240" w:before="480"/>
         <w:contextualSpacing w:val="false"/>
         <w:jc w:val="left"/>
@@ -2817,7 +2707,7 @@
     </w:p>
     <w:p>
       <w:pPr>
-        <w:pStyle w:val="style58"/>
+        <w:pStyle w:val="style60"/>
         <w:spacing w:after="240" w:before="480"/>
         <w:contextualSpacing w:val="false"/>
         <w:jc w:val="left"/>
@@ -2855,7 +2745,7 @@
     </w:p>
     <w:p>
       <w:pPr>
-        <w:pStyle w:val="style58"/>
+        <w:pStyle w:val="style60"/>
         <w:spacing w:after="240" w:before="480"/>
         <w:contextualSpacing w:val="false"/>
         <w:jc w:val="left"/>
@@ -2882,67 +2772,40 @@
     </w:p>
     <w:p>
       <w:pPr>
-        <w:pStyle w:val="style58"/>
-        <w:spacing w:after="240" w:before="480"/>
-        <w:contextualSpacing w:val="false"/>
-        <w:jc w:val="left"/>
-        <w:rPr>
-          <w:rFonts w:ascii="Avenir Next" w:hAnsi="Avenir Next"/>
-          <w:b w:val="false"/>
-          <w:bCs w:val="false"/>
-          <w:color w:val="000000"/>
-          <w:sz w:val="24"/>
-          <w:szCs w:val="24"/>
-        </w:rPr>
-      </w:pPr>
-      <w:r>
-        <w:rPr>
-          <w:rFonts w:ascii="Avenir Next" w:hAnsi="Avenir Next"/>
-          <w:b w:val="false"/>
-          <w:bCs w:val="false"/>
-          <w:color w:val="000000"/>
-          <w:sz w:val="24"/>
-          <w:szCs w:val="24"/>
-        </w:rPr>
-        <w:t>Units that are affordable to low income households are not necessarily occupied by low income households. This mismatch between households’ incomes and the units they occupy can exacerbate affordability problems. To measure the extent to which affordability is a supply problem versus a distribution problem, we calculate the affordability gap. The gap is the difference between the number of households at a given income level and the number of units affordable to households at that income level. A positive gap indicates a shortage of units at a given income level, even if households and units were perfectly matched by incomes and costs. Table tableNum shows the gap #{@report.muni} renter and owner households face at 50% AMI, 50 to 80% AMI, and above 80% AMI.</w:t>
-      </w:r>
-    </w:p>
-    <w:p>
-      <w:pPr>
-        <w:pStyle w:val="style58"/>
-        <w:spacing w:after="240" w:before="480"/>
-        <w:contextualSpacing w:val="false"/>
-        <w:jc w:val="left"/>
-        <w:rPr>
-          <w:rFonts w:ascii="Avenir Next" w:hAnsi="Avenir Next"/>
-          <w:b w:val="false"/>
-          <w:bCs w:val="false"/>
-          <w:color w:val="000000"/>
-          <w:sz w:val="24"/>
-          <w:szCs w:val="24"/>
-        </w:rPr>
-      </w:pPr>
-      <w:r>
-        <w:rPr>
-          <w:rFonts w:ascii="Avenir Next" w:hAnsi="Avenir Next"/>
-          <w:b w:val="false"/>
-          <w:bCs w:val="false"/>
-          <w:color w:val="000000"/>
-          <w:sz w:val="24"/>
-          <w:szCs w:val="24"/>
-        </w:rPr>
-        <w:t xml:space="preserve"> </w:t>
-      </w:r>
-      <w:r>
-        <w:rPr>
-          <w:rFonts w:ascii="Avenir Next" w:hAnsi="Avenir Next"/>
-          <w:b w:val="false"/>
-          <w:bCs w:val="false"/>
-          <w:color w:val="000000"/>
-          <w:sz w:val="24"/>
-          <w:szCs w:val="24"/>
-        </w:rPr>
-        <w:t>[[Table based on Table 17 in Everett Housing Production Plan.]]</w:t>
+        <w:pStyle w:val="style60"/>
+        <w:spacing w:after="240" w:before="480"/>
+        <w:contextualSpacing w:val="false"/>
+        <w:jc w:val="left"/>
+        <w:rPr>
+          <w:rFonts w:ascii="Avenir Next" w:hAnsi="Avenir Next"/>
+          <w:b w:val="false"/>
+          <w:bCs w:val="false"/>
+          <w:color w:val="000000"/>
+          <w:sz w:val="24"/>
+          <w:szCs w:val="24"/>
+        </w:rPr>
+      </w:pPr>
+      <w:r>
+        <w:rPr>
+          <w:rFonts w:ascii="Avenir Next" w:hAnsi="Avenir Next"/>
+          <w:b w:val="false"/>
+          <w:bCs w:val="false"/>
+          <w:color w:val="000000"/>
+          <w:sz w:val="24"/>
+          <w:szCs w:val="24"/>
+        </w:rPr>
+        <w:t>Units that are affordable to low income households are not necessarily occupied by low income households. This mismatch between households’ incomes and the units they occupy can exacerbate affordability problems. To measure the extent to which affordability is a supply problem versus a distribution problem, we calculate the affordability gap. The gap is the difference between the number of households at a given income level and the number of units affordable to households at that income level. A positive gap indicates a shortage of units at a given income level, even if households and units were perfectly matched by incomes and costs.</w:t>
+      </w:r>
+      <w:r>
+        <w:rPr>
+          <w:rFonts w:ascii="Avenir Next" w:hAnsi="Avenir Next"/>
+          <w:b w:val="false"/>
+          <w:bCs w:val="false"/>
+          <w:color w:val="000000"/>
+          <w:sz w:val="24"/>
+          <w:szCs w:val="24"/>
+        </w:rPr>
+        <w:t xml:space="preserve"> #{@report.muni} households at less than  50% AMI, 50 to 80% AMI, and above 80% AMI, face affordability gaps of #{@report.affgapvli}, #{@report.affgapli}, and #{@report.affgapmod}, respectively.</w:t>
       </w:r>
     </w:p>
     <w:sectPr>
@@ -3373,7 +3236,7 @@
     <w:pPr>
       <w:widowControl/>
       <w:suppressAutoHyphens w:val="true"/>
-      <w:overflowPunct w:val="true"/>
+      <w:overflowPunct w:val="false"/>
       <w:spacing w:after="180" w:before="180" w:line="276" w:lineRule="auto"/>
       <w:contextualSpacing w:val="false"/>
     </w:pPr>
@@ -3760,10 +3623,24 @@
       <w:rFonts w:cs="OpenSymbol"/>
     </w:rPr>
   </w:style>
-  <w:style w:styleId="style51" w:type="paragraph">
+  <w:style w:styleId="style51" w:type="character">
+    <w:name w:val="ListLabel 8"/>
+    <w:next w:val="style51"/>
+    <w:rPr>
+      <w:rFonts w:cs="Symbol"/>
+    </w:rPr>
+  </w:style>
+  <w:style w:styleId="style52" w:type="character">
+    <w:name w:val="ListLabel 9"/>
+    <w:next w:val="style52"/>
+    <w:rPr>
+      <w:rFonts w:cs="OpenSymbol"/>
+    </w:rPr>
+  </w:style>
+  <w:style w:styleId="style53" w:type="paragraph">
     <w:name w:val="Heading"/>
     <w:basedOn w:val="style0"/>
-    <w:next w:val="style52"/>
+    <w:next w:val="style54"/>
     <w:pPr>
       <w:keepNext/>
       <w:spacing w:after="120" w:before="240"/>
@@ -3775,50 +3652,25 @@
       <w:szCs w:val="28"/>
     </w:rPr>
   </w:style>
-  <w:style w:styleId="style52" w:type="paragraph">
+  <w:style w:styleId="style54" w:type="paragraph">
     <w:name w:val="Text Body"/>
     <w:basedOn w:val="style0"/>
-    <w:next w:val="style52"/>
+    <w:next w:val="style54"/>
     <w:pPr>
       <w:spacing w:after="120" w:before="0"/>
       <w:contextualSpacing w:val="false"/>
     </w:pPr>
     <w:rPr/>
   </w:style>
-  <w:style w:styleId="style53" w:type="paragraph">
+  <w:style w:styleId="style55" w:type="paragraph">
     <w:name w:val="List"/>
-    <w:basedOn w:val="style52"/>
-    <w:next w:val="style53"/>
+    <w:basedOn w:val="style54"/>
+    <w:next w:val="style55"/>
     <w:pPr/>
     <w:rPr/>
   </w:style>
-  <w:style w:styleId="style54" w:type="paragraph">
+  <w:style w:styleId="style56" w:type="paragraph">
     <w:name w:val="Caption"/>
-    <w:basedOn w:val="style0"/>
-    <w:next w:val="style54"/>
-    <w:pPr>
-      <w:suppressLineNumbers/>
-      <w:spacing w:after="120" w:before="120"/>
-      <w:contextualSpacing w:val="false"/>
-    </w:pPr>
-    <w:rPr>
-      <w:i/>
-      <w:iCs/>
-      <w:sz w:val="24"/>
-      <w:szCs w:val="24"/>
-    </w:rPr>
-  </w:style>
-  <w:style w:styleId="style55" w:type="paragraph">
-    <w:name w:val="Index"/>
-    <w:basedOn w:val="style0"/>
-    <w:next w:val="style55"/>
-    <w:pPr>
-      <w:suppressLineNumbers/>
-    </w:pPr>
-    <w:rPr/>
-  </w:style>
-  <w:style w:styleId="style56" w:type="paragraph">
-    <w:name w:val="caption"/>
     <w:basedOn w:val="style0"/>
     <w:next w:val="style56"/>
     <w:pPr>
@@ -3829,22 +3681,47 @@
     <w:rPr>
       <w:i/>
       <w:iCs/>
+      <w:sz w:val="24"/>
+      <w:szCs w:val="24"/>
     </w:rPr>
   </w:style>
   <w:style w:styleId="style57" w:type="paragraph">
+    <w:name w:val="Index"/>
+    <w:basedOn w:val="style0"/>
+    <w:next w:val="style57"/>
+    <w:pPr>
+      <w:suppressLineNumbers/>
+    </w:pPr>
+    <w:rPr/>
+  </w:style>
+  <w:style w:styleId="style58" w:type="paragraph">
+    <w:name w:val="caption"/>
+    <w:basedOn w:val="style0"/>
+    <w:next w:val="style58"/>
+    <w:pPr>
+      <w:suppressLineNumbers/>
+      <w:spacing w:after="120" w:before="120"/>
+      <w:contextualSpacing w:val="false"/>
+    </w:pPr>
+    <w:rPr>
+      <w:i/>
+      <w:iCs/>
+    </w:rPr>
+  </w:style>
+  <w:style w:styleId="style59" w:type="paragraph">
     <w:name w:val="Compact"/>
     <w:basedOn w:val="style0"/>
-    <w:next w:val="style57"/>
+    <w:next w:val="style59"/>
     <w:pPr>
       <w:spacing w:after="36" w:before="36"/>
       <w:contextualSpacing w:val="false"/>
     </w:pPr>
     <w:rPr/>
   </w:style>
-  <w:style w:styleId="style58" w:type="paragraph">
+  <w:style w:styleId="style60" w:type="paragraph">
     <w:name w:val="Title"/>
     <w:basedOn w:val="style0"/>
-    <w:next w:val="style58"/>
+    <w:next w:val="style60"/>
     <w:pPr>
       <w:keepNext/>
       <w:keepLines/>
@@ -3861,15 +3738,15 @@
       <w:szCs w:val="36"/>
     </w:rPr>
   </w:style>
-  <w:style w:styleId="style59" w:type="paragraph">
+  <w:style w:styleId="style61" w:type="paragraph">
     <w:name w:val="Authors"/>
-    <w:next w:val="style59"/>
+    <w:next w:val="style61"/>
     <w:pPr>
       <w:keepNext/>
       <w:keepLines/>
       <w:widowControl/>
       <w:suppressAutoHyphens w:val="true"/>
-      <w:overflowPunct w:val="true"/>
+      <w:overflowPunct w:val="false"/>
       <w:spacing w:after="200" w:before="0" w:line="276" w:lineRule="auto"/>
       <w:contextualSpacing w:val="false"/>
       <w:jc w:val="center"/>
@@ -3882,15 +3759,15 @@
       <w:lang w:bidi="ar-SA" w:eastAsia="en-US" w:val="en-US"/>
     </w:rPr>
   </w:style>
-  <w:style w:styleId="style60" w:type="paragraph">
+  <w:style w:styleId="style62" w:type="paragraph">
     <w:name w:val="Date"/>
-    <w:next w:val="style60"/>
+    <w:next w:val="style62"/>
     <w:pPr>
       <w:keepNext/>
       <w:keepLines/>
       <w:widowControl/>
       <w:suppressAutoHyphens w:val="true"/>
-      <w:overflowPunct w:val="true"/>
+      <w:overflowPunct w:val="false"/>
       <w:spacing w:after="200" w:before="0" w:line="276" w:lineRule="auto"/>
       <w:contextualSpacing w:val="false"/>
       <w:jc w:val="center"/>
@@ -3903,10 +3780,10 @@
       <w:lang w:bidi="ar-SA" w:eastAsia="en-US" w:val="en-US"/>
     </w:rPr>
   </w:style>
-  <w:style w:styleId="style61" w:type="paragraph">
+  <w:style w:styleId="style63" w:type="paragraph">
     <w:name w:val="Block Quote"/>
     <w:basedOn w:val="style0"/>
-    <w:next w:val="style61"/>
+    <w:next w:val="style63"/>
     <w:pPr>
       <w:spacing w:after="100" w:before="100"/>
       <w:contextualSpacing w:val="false"/>
@@ -3918,17 +3795,17 @@
       <w:szCs w:val="20"/>
     </w:rPr>
   </w:style>
-  <w:style w:styleId="style62" w:type="paragraph">
+  <w:style w:styleId="style64" w:type="paragraph">
     <w:name w:val="Footnote"/>
     <w:basedOn w:val="style0"/>
-    <w:next w:val="style62"/>
+    <w:next w:val="style64"/>
     <w:pPr/>
     <w:rPr/>
   </w:style>
-  <w:style w:styleId="style63" w:type="paragraph">
+  <w:style w:styleId="style65" w:type="paragraph">
     <w:name w:val="Definition Term"/>
     <w:basedOn w:val="style0"/>
-    <w:next w:val="style63"/>
+    <w:next w:val="style65"/>
     <w:pPr>
       <w:keepNext/>
       <w:keepLines/>
@@ -3939,17 +3816,17 @@
       <w:b/>
     </w:rPr>
   </w:style>
-  <w:style w:styleId="style64" w:type="paragraph">
+  <w:style w:styleId="style66" w:type="paragraph">
     <w:name w:val="Definition"/>
     <w:basedOn w:val="style0"/>
-    <w:next w:val="style64"/>
+    <w:next w:val="style66"/>
     <w:pPr/>
     <w:rPr/>
   </w:style>
-  <w:style w:styleId="style65" w:type="paragraph">
+  <w:style w:styleId="style67" w:type="paragraph">
     <w:name w:val="Table Caption"/>
     <w:basedOn w:val="style0"/>
-    <w:next w:val="style65"/>
+    <w:next w:val="style67"/>
     <w:pPr>
       <w:spacing w:after="120" w:before="0"/>
       <w:contextualSpacing w:val="false"/>
@@ -3958,10 +3835,10 @@
       <w:i/>
     </w:rPr>
   </w:style>
-  <w:style w:styleId="style66" w:type="paragraph">
+  <w:style w:styleId="style68" w:type="paragraph">
     <w:name w:val="Image Caption"/>
     <w:basedOn w:val="style0"/>
-    <w:next w:val="style66"/>
+    <w:next w:val="style68"/>
     <w:pPr>
       <w:spacing w:after="120" w:before="0"/>
       <w:contextualSpacing w:val="false"/>
@@ -3970,17 +3847,17 @@
       <w:i/>
     </w:rPr>
   </w:style>
-  <w:style w:styleId="style67" w:type="paragraph">
+  <w:style w:styleId="style69" w:type="paragraph">
     <w:name w:val="Source Code"/>
     <w:basedOn w:val="style0"/>
-    <w:next w:val="style67"/>
+    <w:next w:val="style69"/>
     <w:pPr/>
     <w:rPr/>
   </w:style>
-  <w:style w:styleId="style68" w:type="paragraph">
+  <w:style w:styleId="style70" w:type="paragraph">
     <w:name w:val="annotation text"/>
     <w:basedOn w:val="style0"/>
-    <w:next w:val="style68"/>
+    <w:next w:val="style70"/>
     <w:pPr>
       <w:spacing w:line="100" w:lineRule="atLeast"/>
     </w:pPr>
@@ -3989,20 +3866,20 @@
       <w:szCs w:val="20"/>
     </w:rPr>
   </w:style>
-  <w:style w:styleId="style69" w:type="paragraph">
+  <w:style w:styleId="style71" w:type="paragraph">
     <w:name w:val="annotation subject"/>
-    <w:basedOn w:val="style68"/>
-    <w:next w:val="style69"/>
+    <w:basedOn w:val="style70"/>
+    <w:next w:val="style71"/>
     <w:pPr/>
     <w:rPr>
       <w:b/>
       <w:bCs/>
     </w:rPr>
   </w:style>
-  <w:style w:styleId="style70" w:type="paragraph">
+  <w:style w:styleId="style72" w:type="paragraph">
     <w:name w:val="Balloon Text"/>
     <w:basedOn w:val="style0"/>
-    <w:next w:val="style70"/>
+    <w:next w:val="style72"/>
     <w:pPr>
       <w:spacing w:after="0" w:before="0" w:line="100" w:lineRule="atLeast"/>
       <w:contextualSpacing w:val="false"/>
@@ -4013,10 +3890,10 @@
       <w:szCs w:val="16"/>
     </w:rPr>
   </w:style>
-  <w:style w:styleId="style71" w:type="paragraph">
+  <w:style w:styleId="style73" w:type="paragraph">
     <w:name w:val="footnote text"/>
     <w:basedOn w:val="style0"/>
-    <w:next w:val="style71"/>
+    <w:next w:val="style73"/>
     <w:pPr>
       <w:spacing w:after="0" w:before="0" w:line="100" w:lineRule="atLeast"/>
       <w:contextualSpacing w:val="false"/>
@@ -4026,13 +3903,13 @@
       <w:szCs w:val="20"/>
     </w:rPr>
   </w:style>
-  <w:style w:styleId="style72" w:type="paragraph">
+  <w:style w:styleId="style74" w:type="paragraph">
     <w:name w:val="Revision"/>
-    <w:next w:val="style72"/>
+    <w:next w:val="style74"/>
     <w:pPr>
       <w:widowControl/>
       <w:suppressAutoHyphens w:val="true"/>
-      <w:overflowPunct w:val="true"/>
+      <w:overflowPunct w:val="false"/>
       <w:spacing w:after="0" w:before="0" w:line="100" w:lineRule="atLeast"/>
       <w:contextualSpacing w:val="false"/>
     </w:pPr>
@@ -4044,17 +3921,17 @@
       <w:lang w:bidi="ar-SA" w:eastAsia="en-US" w:val="en-US"/>
     </w:rPr>
   </w:style>
-  <w:style w:styleId="style73" w:type="paragraph">
+  <w:style w:styleId="style75" w:type="paragraph">
     <w:name w:val="Quotations"/>
     <w:basedOn w:val="style0"/>
-    <w:next w:val="style73"/>
+    <w:next w:val="style75"/>
     <w:pPr/>
     <w:rPr/>
   </w:style>
-  <w:style w:styleId="style74" w:type="paragraph">
+  <w:style w:styleId="style76" w:type="paragraph">
     <w:name w:val="Subtitle"/>
-    <w:basedOn w:val="style51"/>
-    <w:next w:val="style74"/>
+    <w:basedOn w:val="style53"/>
+    <w:next w:val="style76"/>
     <w:pPr>
       <w:jc w:val="left"/>
     </w:pPr>

</xml_diff>